<commit_message>
Added formal analysis of the relation.
</commit_message>
<xml_diff>
--- a/curvework.docx
+++ b/curvework.docx
@@ -1,19 +1,13 @@
 
 <file path=word/document.xml><?xml version="1.0" encoding="utf-8"?>
-<w:document xmlns:w="http://schemas.openxmlformats.org/wordprocessingml/2006/main" xmlns:m="http://schemas.openxmlformats.org/officeDocument/2006/math" xmlns:r="http://schemas.openxmlformats.org/officeDocument/2006/relationships" xmlns:o="urn:schemas-microsoft-com:office:office" xmlns:v="urn:schemas-microsoft-com:vml" xmlns:w10="urn:schemas-microsoft-com:office:word" xmlns:a="http://schemas.openxmlformats.org/drawingml/2006/main" xmlns:pic="http://schemas.openxmlformats.org/drawingml/2006/picture" xmlns:wp="http://schemas.openxmlformats.org/drawingml/2006/wordprocessingDrawing">
+<w:document xmlns:wpc="http://schemas.microsoft.com/office/word/2010/wordprocessingCanvas" xmlns:cx="http://schemas.microsoft.com/office/drawing/2014/chartex" xmlns:cx1="http://schemas.microsoft.com/office/drawing/2015/9/8/chartex" xmlns:cx2="http://schemas.microsoft.com/office/drawing/2015/10/21/chartex" xmlns:cx3="http://schemas.microsoft.com/office/drawing/2016/5/9/chartex" xmlns:cx4="http://schemas.microsoft.com/office/drawing/2016/5/10/chartex" xmlns:cx5="http://schemas.microsoft.com/office/drawing/2016/5/11/chartex" xmlns:cx6="http://schemas.microsoft.com/office/drawing/2016/5/12/chartex" xmlns:cx7="http://schemas.microsoft.com/office/drawing/2016/5/13/chartex" xmlns:cx8="http://schemas.microsoft.com/office/drawing/2016/5/14/chartex" xmlns:mc="http://schemas.openxmlformats.org/markup-compatibility/2006" xmlns:aink="http://schemas.microsoft.com/office/drawing/2016/ink" xmlns:am3d="http://schemas.microsoft.com/office/drawing/2017/model3d" xmlns:o="urn:schemas-microsoft-com:office:office" xmlns:r="http://schemas.openxmlformats.org/officeDocument/2006/relationships" xmlns:m="http://schemas.openxmlformats.org/officeDocument/2006/math" xmlns:v="urn:schemas-microsoft-com:vml" xmlns:wp14="http://schemas.microsoft.com/office/word/2010/wordprocessingDrawing" xmlns:wp="http://schemas.openxmlformats.org/drawingml/2006/wordprocessingDrawing" xmlns:w10="urn:schemas-microsoft-com:office:word" xmlns:w="http://schemas.openxmlformats.org/wordprocessingml/2006/main" xmlns:w14="http://schemas.microsoft.com/office/word/2010/wordml" xmlns:w15="http://schemas.microsoft.com/office/word/2012/wordml" xmlns:w16cex="http://schemas.microsoft.com/office/word/2018/wordml/cex" xmlns:w16cid="http://schemas.microsoft.com/office/word/2016/wordml/cid" xmlns:w16="http://schemas.microsoft.com/office/word/2018/wordml" xmlns:w16se="http://schemas.microsoft.com/office/word/2015/wordml/symex" xmlns:wpg="http://schemas.microsoft.com/office/word/2010/wordprocessingGroup" xmlns:wpi="http://schemas.microsoft.com/office/word/2010/wordprocessingInk" xmlns:wne="http://schemas.microsoft.com/office/word/2006/wordml" xmlns:wps="http://schemas.microsoft.com/office/word/2010/wordprocessingShape" mc:Ignorable="w14 w15 w16se w16cid w16 w16cex wp14">
   <w:body>
     <w:p>
       <w:pPr>
         <w:pStyle w:val="Title"/>
       </w:pPr>
       <w:r>
-        <w:t xml:space="preserve">Wastewater,</w:t>
-      </w:r>
-      <w:r>
-        <w:t xml:space="preserve"> </w:t>
-      </w:r>
-      <w:r>
-        <w:t xml:space="preserve">Total_Flow</w:t>
+        <w:t>Wastewater, Total_Flow</w:t>
       </w:r>
     </w:p>
     <w:p>
@@ -21,43 +15,7 @@
         <w:pStyle w:val="Author"/>
       </w:pPr>
       <w:r>
-        <w:t xml:space="preserve">`Marlin</w:t>
-      </w:r>
-      <w:r>
-        <w:t xml:space="preserve"> </w:t>
-      </w:r>
-      <w:r>
-        <w:t xml:space="preserve">derived</w:t>
-      </w:r>
-      <w:r>
-        <w:t xml:space="preserve"> </w:t>
-      </w:r>
-      <w:r>
-        <w:t xml:space="preserve">from</w:t>
-      </w:r>
-      <w:r>
-        <w:t xml:space="preserve"> </w:t>
-      </w:r>
-      <w:r>
-        <w:t xml:space="preserve">work</w:t>
-      </w:r>
-      <w:r>
-        <w:t xml:space="preserve"> </w:t>
-      </w:r>
-      <w:r>
-        <w:t xml:space="preserve">by</w:t>
-      </w:r>
-      <w:r>
-        <w:t xml:space="preserve"> </w:t>
-      </w:r>
-      <w:r>
-        <w:t xml:space="preserve">Brian</w:t>
-      </w:r>
-      <w:r>
-        <w:t xml:space="preserve"> </w:t>
-      </w:r>
-      <w:r>
-        <w:t xml:space="preserve">Yandell</w:t>
+        <w:t>`Marlin derived from work by Brian Yandell</w:t>
       </w:r>
     </w:p>
     <w:p>
@@ -68,7 +26,7 @@
         <w:rPr>
           <w:rStyle w:val="VerbatimChar"/>
         </w:rPr>
-        <w:t xml:space="preserve">The code was derrived from work by the DSI.</w:t>
+        <w:t>The code was derrived from work by the DSI.</w:t>
       </w:r>
       <w:r>
         <w:br/>
@@ -77,7 +35,7 @@
         <w:rPr>
           <w:rStyle w:val="VerbatimChar"/>
         </w:rPr>
-        <w:t xml:space="preserve">The Original R code file can be found in the [pandemic github repository](https://github.com/UW-Madison-DataScience/pandemic/blob/master/wastewater.Rmd).</w:t>
+        <w:t>The Original R code file can be found in the [pandemic github repository](https://github.com/UW-Madison-DataScience/pandemic/blob/master/wastewater.Rmd).</w:t>
       </w:r>
     </w:p>
     <w:p>
@@ -85,30 +43,26 @@
         <w:pStyle w:val="FirstParagraph"/>
       </w:pPr>
       <w:r>
-        <w:t xml:space="preserve">Things we are interested in: N1,N2,AVG,Pct_BCoV,PMMoV,Total_Flow</w:t>
-      </w:r>
-    </w:p>
-    <w:p>
-      <w:pPr>
-        <w:pStyle w:val="BodyText"/>
-      </w:pPr>
-      <w:r>
+        <w:rPr>
+          <w:noProof/>
+        </w:rPr>
         <w:drawing>
-          <wp:inline>
+          <wp:inline distT="0" distB="0" distL="0" distR="0" wp14:anchorId="5CFD77A9" wp14:editId="02E47DBE">
             <wp:extent cx="5334000" cy="1422399"/>
-            <wp:effectExtent b="0" l="0" r="0" t="0"/>
-            <wp:docPr descr="" title="" id="1" name="Picture"/>
-            <a:graphic>
+            <wp:effectExtent l="0" t="0" r="0" b="0"/>
+            <wp:docPr id="1" name="Picture"/>
+            <wp:cNvGraphicFramePr/>
+            <a:graphic xmlns:a="http://schemas.openxmlformats.org/drawingml/2006/main">
               <a:graphicData uri="http://schemas.openxmlformats.org/drawingml/2006/picture">
-                <pic:pic>
+                <pic:pic xmlns:pic="http://schemas.openxmlformats.org/drawingml/2006/picture">
                   <pic:nvPicPr>
-                    <pic:cNvPr descr="curvework_files/figure-docx/unnamed-chunk-6-1.png" id="0" name="Picture"/>
+                    <pic:cNvPr id="0" name="Picture" descr="curvework_files/figure-docx/unnamed-chunk-6-1.png"/>
                     <pic:cNvPicPr>
-                      <a:picLocks noChangeArrowheads="1" noChangeAspect="1"/>
+                      <a:picLocks noChangeAspect="1" noChangeArrowheads="1"/>
                     </pic:cNvPicPr>
                   </pic:nvPicPr>
                   <pic:blipFill>
-                    <a:blip r:embed="rId20"/>
+                    <a:blip r:embed="rId7"/>
                     <a:stretch>
                       <a:fillRect/>
                     </a:stretch>
@@ -135,22 +89,26 @@
         </w:drawing>
       </w:r>
       <w:r>
+        <w:rPr>
+          <w:noProof/>
+        </w:rPr>
         <w:drawing>
-          <wp:inline>
+          <wp:inline distT="0" distB="0" distL="0" distR="0" wp14:anchorId="12B8925B" wp14:editId="4DD3669B">
             <wp:extent cx="5334000" cy="1422399"/>
-            <wp:effectExtent b="0" l="0" r="0" t="0"/>
-            <wp:docPr descr="" title="" id="1" name="Picture"/>
-            <a:graphic>
+            <wp:effectExtent l="0" t="0" r="0" b="0"/>
+            <wp:docPr id="2" name="Picture"/>
+            <wp:cNvGraphicFramePr/>
+            <a:graphic xmlns:a="http://schemas.openxmlformats.org/drawingml/2006/main">
               <a:graphicData uri="http://schemas.openxmlformats.org/drawingml/2006/picture">
-                <pic:pic>
+                <pic:pic xmlns:pic="http://schemas.openxmlformats.org/drawingml/2006/picture">
                   <pic:nvPicPr>
-                    <pic:cNvPr descr="curvework_files/figure-docx/unnamed-chunk-6-2.png" id="0" name="Picture"/>
+                    <pic:cNvPr id="0" name="Picture" descr="curvework_files/figure-docx/unnamed-chunk-6-2.png"/>
                     <pic:cNvPicPr>
-                      <a:picLocks noChangeArrowheads="1" noChangeAspect="1"/>
+                      <a:picLocks noChangeAspect="1" noChangeArrowheads="1"/>
                     </pic:cNvPicPr>
                   </pic:nvPicPr>
                   <pic:blipFill>
-                    <a:blip r:embed="rId21"/>
+                    <a:blip r:embed="rId8"/>
                     <a:stretch>
                       <a:fillRect/>
                     </a:stretch>
@@ -177,22 +135,26 @@
         </w:drawing>
       </w:r>
       <w:r>
+        <w:rPr>
+          <w:noProof/>
+        </w:rPr>
         <w:drawing>
-          <wp:inline>
+          <wp:inline distT="0" distB="0" distL="0" distR="0" wp14:anchorId="421425F8" wp14:editId="1A0176E2">
             <wp:extent cx="5334000" cy="1422399"/>
-            <wp:effectExtent b="0" l="0" r="0" t="0"/>
-            <wp:docPr descr="" title="" id="1" name="Picture"/>
-            <a:graphic>
+            <wp:effectExtent l="0" t="0" r="0" b="0"/>
+            <wp:docPr id="3" name="Picture"/>
+            <wp:cNvGraphicFramePr/>
+            <a:graphic xmlns:a="http://schemas.openxmlformats.org/drawingml/2006/main">
               <a:graphicData uri="http://schemas.openxmlformats.org/drawingml/2006/picture">
-                <pic:pic>
+                <pic:pic xmlns:pic="http://schemas.openxmlformats.org/drawingml/2006/picture">
                   <pic:nvPicPr>
-                    <pic:cNvPr descr="curvework_files/figure-docx/unnamed-chunk-6-3.png" id="0" name="Picture"/>
+                    <pic:cNvPr id="0" name="Picture" descr="curvework_files/figure-docx/unnamed-chunk-6-3.png"/>
                     <pic:cNvPicPr>
-                      <a:picLocks noChangeArrowheads="1" noChangeAspect="1"/>
+                      <a:picLocks noChangeAspect="1" noChangeArrowheads="1"/>
                     </pic:cNvPicPr>
                   </pic:nvPicPr>
                   <pic:blipFill>
-                    <a:blip r:embed="rId22"/>
+                    <a:blip r:embed="rId9"/>
                     <a:stretch>
                       <a:fillRect/>
                     </a:stretch>
@@ -219,22 +181,26 @@
         </w:drawing>
       </w:r>
       <w:r>
+        <w:rPr>
+          <w:noProof/>
+        </w:rPr>
         <w:drawing>
-          <wp:inline>
+          <wp:inline distT="0" distB="0" distL="0" distR="0" wp14:anchorId="453A8322" wp14:editId="70C590AE">
             <wp:extent cx="5334000" cy="1422399"/>
-            <wp:effectExtent b="0" l="0" r="0" t="0"/>
-            <wp:docPr descr="" title="" id="1" name="Picture"/>
-            <a:graphic>
+            <wp:effectExtent l="0" t="0" r="0" b="0"/>
+            <wp:docPr id="4" name="Picture"/>
+            <wp:cNvGraphicFramePr/>
+            <a:graphic xmlns:a="http://schemas.openxmlformats.org/drawingml/2006/main">
               <a:graphicData uri="http://schemas.openxmlformats.org/drawingml/2006/picture">
-                <pic:pic>
+                <pic:pic xmlns:pic="http://schemas.openxmlformats.org/drawingml/2006/picture">
                   <pic:nvPicPr>
-                    <pic:cNvPr descr="curvework_files/figure-docx/unnamed-chunk-6-4.png" id="0" name="Picture"/>
+                    <pic:cNvPr id="0" name="Picture" descr="curvework_files/figure-docx/unnamed-chunk-6-4.png"/>
                     <pic:cNvPicPr>
-                      <a:picLocks noChangeArrowheads="1" noChangeAspect="1"/>
+                      <a:picLocks noChangeAspect="1" noChangeArrowheads="1"/>
                     </pic:cNvPicPr>
                   </pic:nvPicPr>
                   <pic:blipFill>
-                    <a:blip r:embed="rId23"/>
+                    <a:blip r:embed="rId10"/>
                     <a:stretch>
                       <a:fillRect/>
                     </a:stretch>
@@ -261,22 +227,27 @@
         </w:drawing>
       </w:r>
       <w:r>
+        <w:rPr>
+          <w:noProof/>
+        </w:rPr>
+        <w:lastRenderedPageBreak/>
         <w:drawing>
-          <wp:inline>
+          <wp:inline distT="0" distB="0" distL="0" distR="0" wp14:anchorId="664C618A" wp14:editId="1B46CE91">
             <wp:extent cx="5334000" cy="1422399"/>
-            <wp:effectExtent b="0" l="0" r="0" t="0"/>
-            <wp:docPr descr="" title="" id="1" name="Picture"/>
-            <a:graphic>
+            <wp:effectExtent l="0" t="0" r="0" b="0"/>
+            <wp:docPr id="5" name="Picture"/>
+            <wp:cNvGraphicFramePr/>
+            <a:graphic xmlns:a="http://schemas.openxmlformats.org/drawingml/2006/main">
               <a:graphicData uri="http://schemas.openxmlformats.org/drawingml/2006/picture">
-                <pic:pic>
+                <pic:pic xmlns:pic="http://schemas.openxmlformats.org/drawingml/2006/picture">
                   <pic:nvPicPr>
-                    <pic:cNvPr descr="curvework_files/figure-docx/unnamed-chunk-6-5.png" id="0" name="Picture"/>
+                    <pic:cNvPr id="0" name="Picture" descr="curvework_files/figure-docx/unnamed-chunk-6-5.png"/>
                     <pic:cNvPicPr>
-                      <a:picLocks noChangeArrowheads="1" noChangeAspect="1"/>
+                      <a:picLocks noChangeAspect="1" noChangeArrowheads="1"/>
                     </pic:cNvPicPr>
                   </pic:nvPicPr>
                   <pic:blipFill>
-                    <a:blip r:embed="rId24"/>
+                    <a:blip r:embed="rId11"/>
                     <a:stretch>
                       <a:fillRect/>
                     </a:stretch>
@@ -303,22 +274,26 @@
         </w:drawing>
       </w:r>
       <w:r>
+        <w:rPr>
+          <w:noProof/>
+        </w:rPr>
         <w:drawing>
-          <wp:inline>
+          <wp:inline distT="0" distB="0" distL="0" distR="0" wp14:anchorId="066F4594" wp14:editId="75CCFB61">
             <wp:extent cx="5334000" cy="1422399"/>
-            <wp:effectExtent b="0" l="0" r="0" t="0"/>
-            <wp:docPr descr="" title="" id="1" name="Picture"/>
-            <a:graphic>
+            <wp:effectExtent l="0" t="0" r="0" b="0"/>
+            <wp:docPr id="6" name="Picture"/>
+            <wp:cNvGraphicFramePr/>
+            <a:graphic xmlns:a="http://schemas.openxmlformats.org/drawingml/2006/main">
               <a:graphicData uri="http://schemas.openxmlformats.org/drawingml/2006/picture">
-                <pic:pic>
+                <pic:pic xmlns:pic="http://schemas.openxmlformats.org/drawingml/2006/picture">
                   <pic:nvPicPr>
-                    <pic:cNvPr descr="curvework_files/figure-docx/unnamed-chunk-6-6.png" id="0" name="Picture"/>
+                    <pic:cNvPr id="0" name="Picture" descr="curvework_files/figure-docx/unnamed-chunk-6-6.png"/>
                     <pic:cNvPicPr>
-                      <a:picLocks noChangeArrowheads="1" noChangeAspect="1"/>
+                      <a:picLocks noChangeAspect="1" noChangeArrowheads="1"/>
                     </pic:cNvPicPr>
                   </pic:nvPicPr>
                   <pic:blipFill>
-                    <a:blip r:embed="rId25"/>
+                    <a:blip r:embed="rId12"/>
                     <a:stretch>
                       <a:fillRect/>
                     </a:stretch>
@@ -345,28 +320,499 @@
         </w:drawing>
       </w:r>
     </w:p>
-    <w:sectPr/>
+    <w:p>
+      <w:pPr>
+        <w:pStyle w:val="SourceCode"/>
+      </w:pPr>
+      <w:r>
+        <w:rPr>
+          <w:rStyle w:val="VerbatimChar"/>
+        </w:rPr>
+        <w:t xml:space="preserve">## </w:t>
+      </w:r>
+      <w:r>
+        <w:br/>
+      </w:r>
+      <w:r>
+        <w:rPr>
+          <w:rStyle w:val="VerbatimChar"/>
+        </w:rPr>
+        <w:t>## Call:</w:t>
+      </w:r>
+      <w:r>
+        <w:br/>
+      </w:r>
+      <w:r>
+        <w:rPr>
+          <w:rStyle w:val="VerbatimChar"/>
+        </w:rPr>
+        <w:t>## lm(formula = der ~ Model, data = modelData)</w:t>
+      </w:r>
+      <w:r>
+        <w:br/>
+      </w:r>
+      <w:r>
+        <w:rPr>
+          <w:rStyle w:val="VerbatimChar"/>
+        </w:rPr>
+        <w:t xml:space="preserve">## </w:t>
+      </w:r>
+      <w:r>
+        <w:br/>
+      </w:r>
+      <w:r>
+        <w:rPr>
+          <w:rStyle w:val="VerbatimChar"/>
+        </w:rPr>
+        <w:t>## Coefficients:</w:t>
+      </w:r>
+      <w:r>
+        <w:br/>
+      </w:r>
+      <w:r>
+        <w:rPr>
+          <w:rStyle w:val="VerbatimChar"/>
+        </w:rPr>
+        <w:t>## (Intercept)</w:t>
+      </w:r>
+      <w:r>
+        <w:rPr>
+          <w:rStyle w:val="VerbatimChar"/>
+        </w:rPr>
+        <w:t xml:space="preserve">        Model  </w:t>
+      </w:r>
+      <w:r>
+        <w:br/>
+      </w:r>
+      <w:r>
+        <w:rPr>
+          <w:rStyle w:val="VerbatimChar"/>
+        </w:rPr>
+        <w:t>##     0.00440      0.00042</w:t>
+      </w:r>
+    </w:p>
+    <w:p>
+      <w:pPr>
+        <w:pStyle w:val="FirstParagraph"/>
+      </w:pPr>
+      <w:r>
+        <w:rPr>
+          <w:noProof/>
+        </w:rPr>
+        <w:drawing>
+          <wp:inline distT="0" distB="0" distL="0" distR="0" wp14:anchorId="53D4B66B" wp14:editId="2266FC37">
+            <wp:extent cx="5334000" cy="1422399"/>
+            <wp:effectExtent l="0" t="0" r="0" b="0"/>
+            <wp:docPr id="7" name="Picture"/>
+            <wp:cNvGraphicFramePr/>
+            <a:graphic xmlns:a="http://schemas.openxmlformats.org/drawingml/2006/main">
+              <a:graphicData uri="http://schemas.openxmlformats.org/drawingml/2006/picture">
+                <pic:pic xmlns:pic="http://schemas.openxmlformats.org/drawingml/2006/picture">
+                  <pic:nvPicPr>
+                    <pic:cNvPr id="0" name="Picture" descr="curvework_files/figure-docx/unnamed-chunk-7-1.png"/>
+                    <pic:cNvPicPr>
+                      <a:picLocks noChangeAspect="1" noChangeArrowheads="1"/>
+                    </pic:cNvPicPr>
+                  </pic:nvPicPr>
+                  <pic:blipFill>
+                    <a:blip r:embed="rId13"/>
+                    <a:stretch>
+                      <a:fillRect/>
+                    </a:stretch>
+                  </pic:blipFill>
+                  <pic:spPr bwMode="auto">
+                    <a:xfrm>
+                      <a:off x="0" y="0"/>
+                      <a:ext cx="5334000" cy="1422399"/>
+                    </a:xfrm>
+                    <a:prstGeom prst="rect">
+                      <a:avLst/>
+                    </a:prstGeom>
+                    <a:noFill/>
+                    <a:ln w="9525">
+                      <a:noFill/>
+                      <a:headEnd/>
+                      <a:tailEnd/>
+                    </a:ln>
+                  </pic:spPr>
+                </pic:pic>
+              </a:graphicData>
+            </a:graphic>
+          </wp:inline>
+        </w:drawing>
+      </w:r>
+      <w:r>
+        <w:rPr>
+          <w:noProof/>
+        </w:rPr>
+        <w:drawing>
+          <wp:inline distT="0" distB="0" distL="0" distR="0" wp14:anchorId="63E69F8C" wp14:editId="2183A856">
+            <wp:extent cx="5334000" cy="1422399"/>
+            <wp:effectExtent l="0" t="0" r="0" b="0"/>
+            <wp:docPr id="8" name="Picture"/>
+            <wp:cNvGraphicFramePr/>
+            <a:graphic xmlns:a="http://schemas.openxmlformats.org/drawingml/2006/main">
+              <a:graphicData uri="http://schemas.openxmlformats.org/drawingml/2006/picture">
+                <pic:pic xmlns:pic="http://schemas.openxmlformats.org/drawingml/2006/picture">
+                  <pic:nvPicPr>
+                    <pic:cNvPr id="0" name="Picture" descr="curvework_files/figure-docx/unnamed-chunk-7-2.png"/>
+                    <pic:cNvPicPr>
+                      <a:picLocks noChangeAspect="1" noChangeArrowheads="1"/>
+                    </pic:cNvPicPr>
+                  </pic:nvPicPr>
+                  <pic:blipFill>
+                    <a:blip r:embed="rId14"/>
+                    <a:stretch>
+                      <a:fillRect/>
+                    </a:stretch>
+                  </pic:blipFill>
+                  <pic:spPr bwMode="auto">
+                    <a:xfrm>
+                      <a:off x="0" y="0"/>
+                      <a:ext cx="5334000" cy="1422399"/>
+                    </a:xfrm>
+                    <a:prstGeom prst="rect">
+                      <a:avLst/>
+                    </a:prstGeom>
+                    <a:noFill/>
+                    <a:ln w="9525">
+                      <a:noFill/>
+                      <a:headEnd/>
+                      <a:tailEnd/>
+                    </a:ln>
+                  </pic:spPr>
+                </pic:pic>
+              </a:graphicData>
+            </a:graphic>
+          </wp:inline>
+        </w:drawing>
+      </w:r>
+      <w:r>
+        <w:rPr>
+          <w:noProof/>
+        </w:rPr>
+        <w:lastRenderedPageBreak/>
+        <w:drawing>
+          <wp:inline distT="0" distB="0" distL="0" distR="0" wp14:anchorId="52DDA2FD" wp14:editId="1BC2A326">
+            <wp:extent cx="5334000" cy="1422399"/>
+            <wp:effectExtent l="0" t="0" r="0" b="0"/>
+            <wp:docPr id="9" name="Picture"/>
+            <wp:cNvGraphicFramePr/>
+            <a:graphic xmlns:a="http://schemas.openxmlformats.org/drawingml/2006/main">
+              <a:graphicData uri="http://schemas.openxmlformats.org/drawingml/2006/picture">
+                <pic:pic xmlns:pic="http://schemas.openxmlformats.org/drawingml/2006/picture">
+                  <pic:nvPicPr>
+                    <pic:cNvPr id="0" name="Picture" descr="curvework_files/figure-docx/unnamed-chunk-7-3.png"/>
+                    <pic:cNvPicPr>
+                      <a:picLocks noChangeAspect="1" noChangeArrowheads="1"/>
+                    </pic:cNvPicPr>
+                  </pic:nvPicPr>
+                  <pic:blipFill>
+                    <a:blip r:embed="rId15"/>
+                    <a:stretch>
+                      <a:fillRect/>
+                    </a:stretch>
+                  </pic:blipFill>
+                  <pic:spPr bwMode="auto">
+                    <a:xfrm>
+                      <a:off x="0" y="0"/>
+                      <a:ext cx="5334000" cy="1422399"/>
+                    </a:xfrm>
+                    <a:prstGeom prst="rect">
+                      <a:avLst/>
+                    </a:prstGeom>
+                    <a:noFill/>
+                    <a:ln w="9525">
+                      <a:noFill/>
+                      <a:headEnd/>
+                      <a:tailEnd/>
+                    </a:ln>
+                  </pic:spPr>
+                </pic:pic>
+              </a:graphicData>
+            </a:graphic>
+          </wp:inline>
+        </w:drawing>
+      </w:r>
+      <w:r>
+        <w:rPr>
+          <w:noProof/>
+        </w:rPr>
+        <w:drawing>
+          <wp:inline distT="0" distB="0" distL="0" distR="0" wp14:anchorId="14F9971D" wp14:editId="4626F0C0">
+            <wp:extent cx="5334000" cy="1422399"/>
+            <wp:effectExtent l="0" t="0" r="0" b="0"/>
+            <wp:docPr id="10" name="Picture"/>
+            <wp:cNvGraphicFramePr/>
+            <a:graphic xmlns:a="http://schemas.openxmlformats.org/drawingml/2006/main">
+              <a:graphicData uri="http://schemas.openxmlformats.org/drawingml/2006/picture">
+                <pic:pic xmlns:pic="http://schemas.openxmlformats.org/drawingml/2006/picture">
+                  <pic:nvPicPr>
+                    <pic:cNvPr id="0" name="Picture" descr="curvework_files/figure-docx/unnamed-chunk-7-4.png"/>
+                    <pic:cNvPicPr>
+                      <a:picLocks noChangeAspect="1" noChangeArrowheads="1"/>
+                    </pic:cNvPicPr>
+                  </pic:nvPicPr>
+                  <pic:blipFill>
+                    <a:blip r:embed="rId16"/>
+                    <a:stretch>
+                      <a:fillRect/>
+                    </a:stretch>
+                  </pic:blipFill>
+                  <pic:spPr bwMode="auto">
+                    <a:xfrm>
+                      <a:off x="0" y="0"/>
+                      <a:ext cx="5334000" cy="1422399"/>
+                    </a:xfrm>
+                    <a:prstGeom prst="rect">
+                      <a:avLst/>
+                    </a:prstGeom>
+                    <a:noFill/>
+                    <a:ln w="9525">
+                      <a:noFill/>
+                      <a:headEnd/>
+                      <a:tailEnd/>
+                    </a:ln>
+                  </pic:spPr>
+                </pic:pic>
+              </a:graphicData>
+            </a:graphic>
+          </wp:inline>
+        </w:drawing>
+      </w:r>
+    </w:p>
+    <w:p>
+      <w:pPr>
+        <w:pStyle w:val="BodyText"/>
+      </w:pPr>
+      <w:r>
+        <w:t>R^2 for the model</w:t>
+      </w:r>
+    </w:p>
+    <w:p>
+      <w:pPr>
+        <w:pStyle w:val="SourceCode"/>
+      </w:pPr>
+      <w:r>
+        <w:rPr>
+          <w:rStyle w:val="VerbatimChar"/>
+        </w:rPr>
+        <w:t>## # A tibble: 6 x 2</w:t>
+      </w:r>
+      <w:r>
+        <w:br/>
+      </w:r>
+      <w:r>
+        <w:rPr>
+          <w:rStyle w:val="VerbatimChar"/>
+        </w:rPr>
+        <w:t>##   Site        R2</w:t>
+      </w:r>
+      <w:r>
+        <w:br/>
+      </w:r>
+      <w:r>
+        <w:rPr>
+          <w:rStyle w:val="VerbatimChar"/>
+        </w:rPr>
+        <w:t>##   &lt;chr&gt;    &lt;dbl&gt;</w:t>
+      </w:r>
+      <w:r>
+        <w:br/>
+      </w:r>
+      <w:r>
+        <w:rPr>
+          <w:rStyle w:val="VerbatimChar"/>
+        </w:rPr>
+        <w:t>## 1 Madison   1.00</w:t>
+      </w:r>
+      <w:r>
+        <w:br/>
+      </w:r>
+      <w:r>
+        <w:rPr>
+          <w:rStyle w:val="VerbatimChar"/>
+        </w:rPr>
+        <w:t>## 2 MMSD P11  1.00</w:t>
+      </w:r>
+      <w:r>
+        <w:br/>
+      </w:r>
+      <w:r>
+        <w:rPr>
+          <w:rStyle w:val="VerbatimChar"/>
+        </w:rPr>
+        <w:t>## 3 MMSD P18  1.00</w:t>
+      </w:r>
+      <w:r>
+        <w:br/>
+      </w:r>
+      <w:r>
+        <w:rPr>
+          <w:rStyle w:val="VerbatimChar"/>
+        </w:rPr>
+        <w:t>## 4 MMSD P2   1.00</w:t>
+      </w:r>
+      <w:r>
+        <w:br/>
+      </w:r>
+      <w:r>
+        <w:rPr>
+          <w:rStyle w:val="VerbatimChar"/>
+        </w:rPr>
+        <w:t>## 5 MMSD P7   1.00</w:t>
+      </w:r>
+      <w:r>
+        <w:br/>
+      </w:r>
+      <w:r>
+        <w:rPr>
+          <w:rStyle w:val="VerbatimChar"/>
+        </w:rPr>
+        <w:t>## 6 MMSD P8   1.00</w:t>
+      </w:r>
+    </w:p>
+    <w:p>
+      <w:pPr>
+        <w:pStyle w:val="FirstParagraph"/>
+      </w:pPr>
+      <w:r>
+        <w:t xml:space="preserve">R^2 for </w:t>
+      </w:r>
+      <w:r>
+        <w:t>the integrated model</w:t>
+      </w:r>
+    </w:p>
+    <w:p>
+      <w:pPr>
+        <w:pStyle w:val="SourceCode"/>
+      </w:pPr>
+      <w:r>
+        <w:rPr>
+          <w:rStyle w:val="VerbatimChar"/>
+        </w:rPr>
+        <w:t>## # A tibble: 6 x 2</w:t>
+      </w:r>
+      <w:r>
+        <w:br/>
+      </w:r>
+      <w:r>
+        <w:rPr>
+          <w:rStyle w:val="VerbatimChar"/>
+        </w:rPr>
+        <w:t>##   Site       R20</w:t>
+      </w:r>
+      <w:r>
+        <w:br/>
+      </w:r>
+      <w:r>
+        <w:rPr>
+          <w:rStyle w:val="VerbatimChar"/>
+        </w:rPr>
+        <w:t>##   &lt;chr&gt;    &lt;dbl&gt;</w:t>
+      </w:r>
+      <w:r>
+        <w:br/>
+      </w:r>
+      <w:r>
+        <w:rPr>
+          <w:rStyle w:val="VerbatimChar"/>
+        </w:rPr>
+        <w:t>## 1 Madison  0.776</w:t>
+      </w:r>
+      <w:r>
+        <w:br/>
+      </w:r>
+      <w:r>
+        <w:rPr>
+          <w:rStyle w:val="VerbatimChar"/>
+        </w:rPr>
+        <w:t>## 2 MMSD P11 0.993</w:t>
+      </w:r>
+      <w:r>
+        <w:br/>
+      </w:r>
+      <w:r>
+        <w:rPr>
+          <w:rStyle w:val="VerbatimChar"/>
+        </w:rPr>
+        <w:t>## 3 MMSD P18 0.982</w:t>
+      </w:r>
+      <w:r>
+        <w:br/>
+      </w:r>
+      <w:r>
+        <w:rPr>
+          <w:rStyle w:val="VerbatimChar"/>
+        </w:rPr>
+        <w:t>## 4 MMSD P2  0.996</w:t>
+      </w:r>
+      <w:r>
+        <w:br/>
+      </w:r>
+      <w:r>
+        <w:rPr>
+          <w:rStyle w:val="VerbatimChar"/>
+        </w:rPr>
+        <w:t>## 5 MMSD P7  0.986</w:t>
+      </w:r>
+      <w:r>
+        <w:br/>
+      </w:r>
+      <w:r>
+        <w:rPr>
+          <w:rStyle w:val="VerbatimChar"/>
+        </w:rPr>
+        <w:t>## 6 MMSD P8  0.998</w:t>
+      </w:r>
+    </w:p>
+    <w:sectPr>
+      <w:pgSz w:w="12240" w:h="15840"/>
+      <w:pgMar w:top="1440" w:right="1440" w:bottom="1440" w:left="1440" w:header="720" w:footer="720" w:gutter="0"/>
+      <w:cols w:space="720"/>
+    </w:sectPr>
   </w:body>
 </w:document>
 </file>
 
-<file path=word/comments.xml><?xml version="1.0" encoding="utf-8"?>
-<w:comments xmlns:w="http://schemas.openxmlformats.org/wordprocessingml/2006/main" xmlns:m="http://schemas.openxmlformats.org/officeDocument/2006/math" xmlns:r="http://schemas.openxmlformats.org/officeDocument/2006/relationships" xmlns:o="urn:schemas-microsoft-com:office:office" xmlns:v="urn:schemas-microsoft-com:vml" xmlns:w10="urn:schemas-microsoft-com:office:word" xmlns:a="http://schemas.openxmlformats.org/drawingml/2006/main" xmlns:pic="http://schemas.openxmlformats.org/drawingml/2006/picture" xmlns:wp="http://schemas.openxmlformats.org/drawingml/2006/wordprocessingDrawing"/>
+<file path=word/endnotes.xml><?xml version="1.0" encoding="utf-8"?>
+<w:endnotes xmlns:wpc="http://schemas.microsoft.com/office/word/2010/wordprocessingCanvas" xmlns:cx="http://schemas.microsoft.com/office/drawing/2014/chartex" xmlns:cx1="http://schemas.microsoft.com/office/drawing/2015/9/8/chartex" xmlns:cx2="http://schemas.microsoft.com/office/drawing/2015/10/21/chartex" xmlns:cx3="http://schemas.microsoft.com/office/drawing/2016/5/9/chartex" xmlns:cx4="http://schemas.microsoft.com/office/drawing/2016/5/10/chartex" xmlns:cx5="http://schemas.microsoft.com/office/drawing/2016/5/11/chartex" xmlns:cx6="http://schemas.microsoft.com/office/drawing/2016/5/12/chartex" xmlns:cx7="http://schemas.microsoft.com/office/drawing/2016/5/13/chartex" xmlns:cx8="http://schemas.microsoft.com/office/drawing/2016/5/14/chartex" xmlns:mc="http://schemas.openxmlformats.org/markup-compatibility/2006" xmlns:aink="http://schemas.microsoft.com/office/drawing/2016/ink" xmlns:am3d="http://schemas.microsoft.com/office/drawing/2017/model3d" xmlns:o="urn:schemas-microsoft-com:office:office" xmlns:r="http://schemas.openxmlformats.org/officeDocument/2006/relationships" xmlns:m="http://schemas.openxmlformats.org/officeDocument/2006/math" xmlns:v="urn:schemas-microsoft-com:vml" xmlns:wp14="http://schemas.microsoft.com/office/word/2010/wordprocessingDrawing" xmlns:wp="http://schemas.openxmlformats.org/drawingml/2006/wordprocessingDrawing" xmlns:w10="urn:schemas-microsoft-com:office:word" xmlns:w="http://schemas.openxmlformats.org/wordprocessingml/2006/main" xmlns:w14="http://schemas.microsoft.com/office/word/2010/wordml" xmlns:w15="http://schemas.microsoft.com/office/word/2012/wordml" xmlns:w16cex="http://schemas.microsoft.com/office/word/2018/wordml/cex" xmlns:w16cid="http://schemas.microsoft.com/office/word/2016/wordml/cid" xmlns:w16="http://schemas.microsoft.com/office/word/2018/wordml" xmlns:w16se="http://schemas.microsoft.com/office/word/2015/wordml/symex" xmlns:wpg="http://schemas.microsoft.com/office/word/2010/wordprocessingGroup" xmlns:wpi="http://schemas.microsoft.com/office/word/2010/wordprocessingInk" xmlns:wne="http://schemas.microsoft.com/office/word/2006/wordml" xmlns:wps="http://schemas.microsoft.com/office/word/2010/wordprocessingShape" mc:Ignorable="w14 w15 w16se w16cid w16 w16cex wp14">
+  <w:endnote w:type="separator" w:id="-1">
+    <w:p>
+      <w:pPr>
+        <w:spacing w:after="0"/>
+      </w:pPr>
+      <w:r>
+        <w:separator/>
+      </w:r>
+    </w:p>
+  </w:endnote>
+  <w:endnote w:type="continuationSeparator" w:id="0">
+    <w:p>
+      <w:pPr>
+        <w:spacing w:after="0"/>
+      </w:pPr>
+      <w:r>
+        <w:continuationSeparator/>
+      </w:r>
+    </w:p>
+  </w:endnote>
+</w:endnotes>
 </file>
 
 <file path=word/footnotes.xml><?xml version="1.0" encoding="utf-8"?>
-<w:footnotes xmlns:w="http://schemas.openxmlformats.org/wordprocessingml/2006/main" xmlns:m="http://schemas.openxmlformats.org/officeDocument/2006/math" xmlns:r="http://schemas.openxmlformats.org/officeDocument/2006/relationships" xmlns:o="urn:schemas-microsoft-com:office:office" xmlns:v="urn:schemas-microsoft-com:vml" xmlns:w10="urn:schemas-microsoft-com:office:word" xmlns:a="http://schemas.openxmlformats.org/drawingml/2006/main" xmlns:pic="http://schemas.openxmlformats.org/drawingml/2006/picture" xmlns:wp="http://schemas.openxmlformats.org/drawingml/2006/wordprocessingDrawing">
+<w:footnotes xmlns:wpc="http://schemas.microsoft.com/office/word/2010/wordprocessingCanvas" xmlns:cx="http://schemas.microsoft.com/office/drawing/2014/chartex" xmlns:cx1="http://schemas.microsoft.com/office/drawing/2015/9/8/chartex" xmlns:cx2="http://schemas.microsoft.com/office/drawing/2015/10/21/chartex" xmlns:cx3="http://schemas.microsoft.com/office/drawing/2016/5/9/chartex" xmlns:cx4="http://schemas.microsoft.com/office/drawing/2016/5/10/chartex" xmlns:cx5="http://schemas.microsoft.com/office/drawing/2016/5/11/chartex" xmlns:cx6="http://schemas.microsoft.com/office/drawing/2016/5/12/chartex" xmlns:cx7="http://schemas.microsoft.com/office/drawing/2016/5/13/chartex" xmlns:cx8="http://schemas.microsoft.com/office/drawing/2016/5/14/chartex" xmlns:mc="http://schemas.openxmlformats.org/markup-compatibility/2006" xmlns:aink="http://schemas.microsoft.com/office/drawing/2016/ink" xmlns:am3d="http://schemas.microsoft.com/office/drawing/2017/model3d" xmlns:o="urn:schemas-microsoft-com:office:office" xmlns:r="http://schemas.openxmlformats.org/officeDocument/2006/relationships" xmlns:m="http://schemas.openxmlformats.org/officeDocument/2006/math" xmlns:v="urn:schemas-microsoft-com:vml" xmlns:wp14="http://schemas.microsoft.com/office/word/2010/wordprocessingDrawing" xmlns:wp="http://schemas.openxmlformats.org/drawingml/2006/wordprocessingDrawing" xmlns:w10="urn:schemas-microsoft-com:office:word" xmlns:w="http://schemas.openxmlformats.org/wordprocessingml/2006/main" xmlns:w14="http://schemas.microsoft.com/office/word/2010/wordml" xmlns:w15="http://schemas.microsoft.com/office/word/2012/wordml" xmlns:w16cex="http://schemas.microsoft.com/office/word/2018/wordml/cex" xmlns:w16cid="http://schemas.microsoft.com/office/word/2016/wordml/cid" xmlns:w16="http://schemas.microsoft.com/office/word/2018/wordml" xmlns:w16se="http://schemas.microsoft.com/office/word/2015/wordml/symex" xmlns:wpg="http://schemas.microsoft.com/office/word/2010/wordprocessingGroup" xmlns:wpi="http://schemas.microsoft.com/office/word/2010/wordprocessingInk" xmlns:wne="http://schemas.microsoft.com/office/word/2006/wordml" xmlns:wps="http://schemas.microsoft.com/office/word/2010/wordprocessingShape" mc:Ignorable="w14 w15 w16se w16cid w16 w16cex wp14">
+  <w:footnote w:type="separator" w:id="-1">
+    <w:p>
+      <w:r>
+        <w:separator/>
+      </w:r>
+    </w:p>
+  </w:footnote>
   <w:footnote w:type="continuationSeparator" w:id="0">
     <w:p>
       <w:r>
         <w:continuationSeparator/>
-      </w:r>
-    </w:p>
-  </w:footnote>
-  <w:footnote w:type="separator" w:id="-1">
-    <w:p>
-      <w:r>
-        <w:separator/>
       </w:r>
     </w:p>
   </w:footnote>
@@ -374,10 +820,11 @@
 </file>
 
 <file path=word/numbering.xml><?xml version="1.0" encoding="utf-8"?>
-<w:numbering xmlns:w="http://schemas.openxmlformats.org/wordprocessingml/2006/main">
-  <w:abstractNum w:abstractNumId="990">
-    <w:nsid w:val="2c1ae401"/>
+<w:numbering xmlns:wpc="http://schemas.microsoft.com/office/word/2010/wordprocessingCanvas" xmlns:cx="http://schemas.microsoft.com/office/drawing/2014/chartex" xmlns:cx1="http://schemas.microsoft.com/office/drawing/2015/9/8/chartex" xmlns:cx2="http://schemas.microsoft.com/office/drawing/2015/10/21/chartex" xmlns:cx3="http://schemas.microsoft.com/office/drawing/2016/5/9/chartex" xmlns:cx4="http://schemas.microsoft.com/office/drawing/2016/5/10/chartex" xmlns:cx5="http://schemas.microsoft.com/office/drawing/2016/5/11/chartex" xmlns:cx6="http://schemas.microsoft.com/office/drawing/2016/5/12/chartex" xmlns:cx7="http://schemas.microsoft.com/office/drawing/2016/5/13/chartex" xmlns:cx8="http://schemas.microsoft.com/office/drawing/2016/5/14/chartex" xmlns:mc="http://schemas.openxmlformats.org/markup-compatibility/2006" xmlns:aink="http://schemas.microsoft.com/office/drawing/2016/ink" xmlns:am3d="http://schemas.microsoft.com/office/drawing/2017/model3d" xmlns:o="urn:schemas-microsoft-com:office:office" xmlns:r="http://schemas.openxmlformats.org/officeDocument/2006/relationships" xmlns:m="http://schemas.openxmlformats.org/officeDocument/2006/math" xmlns:v="urn:schemas-microsoft-com:vml" xmlns:wp14="http://schemas.microsoft.com/office/word/2010/wordprocessingDrawing" xmlns:wp="http://schemas.openxmlformats.org/drawingml/2006/wordprocessingDrawing" xmlns:w10="urn:schemas-microsoft-com:office:word" xmlns:w="http://schemas.openxmlformats.org/wordprocessingml/2006/main" xmlns:w14="http://schemas.microsoft.com/office/word/2010/wordml" xmlns:w15="http://schemas.microsoft.com/office/word/2012/wordml" xmlns:w16cex="http://schemas.microsoft.com/office/word/2018/wordml/cex" xmlns:w16cid="http://schemas.microsoft.com/office/word/2016/wordml/cid" xmlns:w16="http://schemas.microsoft.com/office/word/2018/wordml" xmlns:w16se="http://schemas.microsoft.com/office/word/2015/wordml/symex" xmlns:wpg="http://schemas.microsoft.com/office/word/2010/wordprocessingGroup" xmlns:wpi="http://schemas.microsoft.com/office/word/2010/wordprocessingInk" xmlns:wne="http://schemas.microsoft.com/office/word/2006/wordml" xmlns:wps="http://schemas.microsoft.com/office/word/2010/wordprocessingShape" mc:Ignorable="w14 w15 w16se w16cid w16 w16cex wp14">
+  <w:abstractNum w:abstractNumId="0" w15:restartNumberingAfterBreak="0">
+    <w:nsid w:val="2C1AE401"/>
     <w:multiLevelType w:val="multilevel"/>
+    <w:tmpl w:val="0FE08514"/>
     <w:lvl w:ilvl="0">
       <w:numFmt w:val="bullet"/>
       <w:lvlText w:val=" "/>
@@ -478,14 +925,14 @@
       </w:pPr>
     </w:lvl>
   </w:abstractNum>
-  <w:num w:numId="1000">
-    <w:abstractNumId w:val="990"/>
+  <w:num w:numId="1">
+    <w:abstractNumId w:val="0"/>
   </w:num>
 </w:numbering>
 </file>
 
 <file path=word/styles.xml><?xml version="1.0" encoding="utf-8"?>
-<w:styles xmlns:r="http://schemas.openxmlformats.org/officeDocument/2006/relationships" xmlns:w="http://schemas.openxmlformats.org/wordprocessingml/2006/main">
+<w:styles xmlns:mc="http://schemas.openxmlformats.org/markup-compatibility/2006" xmlns:r="http://schemas.openxmlformats.org/officeDocument/2006/relationships" xmlns:w="http://schemas.openxmlformats.org/wordprocessingml/2006/main" xmlns:w14="http://schemas.microsoft.com/office/word/2010/wordml" xmlns:w15="http://schemas.microsoft.com/office/word/2012/wordml" xmlns:w16cex="http://schemas.microsoft.com/office/word/2018/wordml/cex" xmlns:w16cid="http://schemas.microsoft.com/office/word/2016/wordml/cid" xmlns:w16="http://schemas.microsoft.com/office/word/2018/wordml" xmlns:w16se="http://schemas.microsoft.com/office/word/2015/wordml/symex" mc:Ignorable="w14 w15 w16se w16cid w16 w16cex">
   <w:docDefaults>
     <w:rPrDefault>
       <w:rPr>
@@ -501,19 +948,552 @@
       </w:pPr>
     </w:pPrDefault>
   </w:docDefaults>
-  <w:latentStyles w:defLockedState="0" w:defUIPriority="0" w:defSemiHidden="0" w:defUnhideWhenUsed="0" w:defQFormat="0" w:count="276"/>
+  <w:latentStyles w:defLockedState="0" w:defUIPriority="0" w:defSemiHidden="0" w:defUnhideWhenUsed="0" w:defQFormat="0" w:count="376">
+    <w:lsdException w:name="heading 5" w:semiHidden="1" w:unhideWhenUsed="1"/>
+    <w:lsdException w:name="index 2" w:semiHidden="1" w:unhideWhenUsed="1"/>
+    <w:lsdException w:name="index 3" w:semiHidden="1" w:unhideWhenUsed="1"/>
+    <w:lsdException w:name="index 4" w:semiHidden="1" w:unhideWhenUsed="1"/>
+    <w:lsdException w:name="index 5" w:semiHidden="1" w:unhideWhenUsed="1"/>
+    <w:lsdException w:name="index 6" w:semiHidden="1" w:unhideWhenUsed="1"/>
+    <w:lsdException w:name="index 7" w:semiHidden="1" w:unhideWhenUsed="1"/>
+    <w:lsdException w:name="index 8" w:semiHidden="1" w:unhideWhenUsed="1"/>
+    <w:lsdException w:name="index 9" w:semiHidden="1" w:unhideWhenUsed="1"/>
+    <w:lsdException w:name="toc 1" w:semiHidden="1" w:unhideWhenUsed="1"/>
+    <w:lsdException w:name="toc 2" w:semiHidden="1" w:unhideWhenUsed="1"/>
+    <w:lsdException w:name="toc 3" w:semiHidden="1" w:unhideWhenUsed="1"/>
+    <w:lsdException w:name="toc 4" w:semiHidden="1" w:unhideWhenUsed="1"/>
+    <w:lsdException w:name="toc 5" w:semiHidden="1" w:unhideWhenUsed="1"/>
+    <w:lsdException w:name="toc 6" w:semiHidden="1" w:unhideWhenUsed="1"/>
+    <w:lsdException w:name="toc 7" w:semiHidden="1" w:unhideWhenUsed="1"/>
+    <w:lsdException w:name="toc 8" w:semiHidden="1" w:unhideWhenUsed="1"/>
+    <w:lsdException w:name="toc 9" w:semiHidden="1" w:unhideWhenUsed="1"/>
+    <w:lsdException w:name="Normal Indent" w:semiHidden="1" w:unhideWhenUsed="1"/>
+    <w:lsdException w:name="footnote text" w:semiHidden="1" w:unhideWhenUsed="1"/>
+    <w:lsdException w:name="annotation text" w:semiHidden="1" w:unhideWhenUsed="1"/>
+    <w:lsdException w:name="header" w:semiHidden="1" w:unhideWhenUsed="1"/>
+    <w:lsdException w:name="footer" w:semiHidden="1" w:unhideWhenUsed="1"/>
+    <w:lsdException w:name="index heading" w:semiHidden="1" w:unhideWhenUsed="1"/>
+    <w:lsdException w:name="caption" w:semiHidden="1" w:unhideWhenUsed="1"/>
+    <w:lsdException w:name="table of figures" w:semiHidden="1" w:unhideWhenUsed="1"/>
+    <w:lsdException w:name="envelope address" w:semiHidden="1" w:unhideWhenUsed="1"/>
+    <w:lsdException w:name="envelope return" w:semiHidden="1" w:unhideWhenUsed="1"/>
+    <w:lsdException w:name="footnote reference" w:semiHidden="1" w:unhideWhenUsed="1"/>
+    <w:lsdException w:name="annotation reference" w:semiHidden="1" w:unhideWhenUsed="1"/>
+    <w:lsdException w:name="line number" w:semiHidden="1" w:unhideWhenUsed="1"/>
+    <w:lsdException w:name="page number" w:semiHidden="1" w:unhideWhenUsed="1"/>
+    <w:lsdException w:name="endnote reference" w:semiHidden="1" w:unhideWhenUsed="1"/>
+    <w:lsdException w:name="endnote text" w:semiHidden="1" w:unhideWhenUsed="1"/>
+    <w:lsdException w:name="table of authorities" w:semiHidden="1" w:unhideWhenUsed="1"/>
+    <w:lsdException w:name="macro" w:semiHidden="1" w:unhideWhenUsed="1"/>
+    <w:lsdException w:name="toa heading" w:semiHidden="1" w:unhideWhenUsed="1"/>
+    <w:lsdException w:name="List" w:semiHidden="1" w:unhideWhenUsed="1"/>
+    <w:lsdException w:name="List Bullet" w:semiHidden="1" w:unhideWhenUsed="1"/>
+    <w:lsdException w:name="List Number" w:semiHidden="1" w:unhideWhenUsed="1"/>
+    <w:lsdException w:name="List 2" w:semiHidden="1" w:unhideWhenUsed="1"/>
+    <w:lsdException w:name="List 3" w:semiHidden="1" w:unhideWhenUsed="1"/>
+    <w:lsdException w:name="List 4" w:semiHidden="1" w:unhideWhenUsed="1"/>
+    <w:lsdException w:name="List Bullet 2" w:semiHidden="1" w:unhideWhenUsed="1"/>
+    <w:lsdException w:name="List Bullet 3" w:semiHidden="1" w:unhideWhenUsed="1"/>
+    <w:lsdException w:name="List Number 2" w:semiHidden="1" w:unhideWhenUsed="1"/>
+    <w:lsdException w:name="List Number 3" w:semiHidden="1" w:unhideWhenUsed="1"/>
+    <w:lsdException w:name="List Number 4" w:semiHidden="1" w:unhideWhenUsed="1"/>
+    <w:lsdException w:name="List Number 5" w:semiHidden="1" w:unhideWhenUsed="1"/>
+    <w:lsdException w:name="Closing" w:semiHidden="1" w:unhideWhenUsed="1"/>
+    <w:lsdException w:name="Signature" w:semiHidden="1" w:unhideWhenUsed="1"/>
+    <w:lsdException w:name="Default Paragraph Font" w:semiHidden="1" w:unhideWhenUsed="1"/>
+    <w:lsdException w:name="Body Text" w:semiHidden="1" w:unhideWhenUsed="1"/>
+    <w:lsdException w:name="Body Text Indent" w:semiHidden="1" w:unhideWhenUsed="1"/>
+    <w:lsdException w:name="List Continue" w:semiHidden="1" w:unhideWhenUsed="1"/>
+    <w:lsdException w:name="List Continue 2" w:semiHidden="1" w:unhideWhenUsed="1"/>
+    <w:lsdException w:name="List Continue 3" w:semiHidden="1" w:unhideWhenUsed="1"/>
+    <w:lsdException w:name="List Continue 4" w:semiHidden="1" w:unhideWhenUsed="1"/>
+    <w:lsdException w:name="List Continue 5" w:semiHidden="1" w:unhideWhenUsed="1"/>
+    <w:lsdException w:name="Message Header" w:semiHidden="1" w:unhideWhenUsed="1"/>
+    <w:lsdException w:name="Salutation" w:semiHidden="1" w:unhideWhenUsed="1"/>
+    <w:lsdException w:name="Date" w:semiHidden="1" w:unhideWhenUsed="1"/>
+    <w:lsdException w:name="Body Text First Indent" w:semiHidden="1" w:unhideWhenUsed="1"/>
+    <w:lsdException w:name="Body Text Indent 2" w:semiHidden="1" w:unhideWhenUsed="1"/>
+    <w:lsdException w:name="Body Text Indent 3" w:semiHidden="1" w:unhideWhenUsed="1"/>
+    <w:lsdException w:name="Block Text" w:semiHidden="1" w:unhideWhenUsed="1"/>
+    <w:lsdException w:name="Hyperlink" w:semiHidden="1" w:unhideWhenUsed="1"/>
+    <w:lsdException w:name="FollowedHyperlink" w:semiHidden="1" w:unhideWhenUsed="1"/>
+    <w:lsdException w:name="Document Map" w:semiHidden="1" w:unhideWhenUsed="1"/>
+    <w:lsdException w:name="Plain Text" w:semiHidden="1" w:unhideWhenUsed="1"/>
+    <w:lsdException w:name="E-mail Signature" w:semiHidden="1" w:unhideWhenUsed="1"/>
+    <w:lsdException w:name="HTML Top of Form" w:semiHidden="1" w:unhideWhenUsed="1"/>
+    <w:lsdException w:name="HTML Bottom of Form" w:semiHidden="1" w:unhideWhenUsed="1"/>
+    <w:lsdException w:name="Normal (Web)" w:semiHidden="1" w:unhideWhenUsed="1"/>
+    <w:lsdException w:name="HTML Acronym" w:semiHidden="1" w:unhideWhenUsed="1"/>
+    <w:lsdException w:name="HTML Address" w:semiHidden="1" w:unhideWhenUsed="1"/>
+    <w:lsdException w:name="HTML Cite" w:semiHidden="1" w:unhideWhenUsed="1"/>
+    <w:lsdException w:name="HTML Code" w:semiHidden="1" w:unhideWhenUsed="1"/>
+    <w:lsdException w:name="HTML Definition" w:semiHidden="1" w:unhideWhenUsed="1"/>
+    <w:lsdException w:name="HTML Keyboard" w:semiHidden="1" w:unhideWhenUsed="1"/>
+    <w:lsdException w:name="HTML Preformatted" w:semiHidden="1" w:unhideWhenUsed="1"/>
+    <w:lsdException w:name="HTML Sample" w:semiHidden="1" w:unhideWhenUsed="1"/>
+    <w:lsdException w:name="HTML Typewriter" w:semiHidden="1" w:unhideWhenUsed="1"/>
+    <w:lsdException w:name="HTML Variable" w:semiHidden="1" w:unhideWhenUsed="1"/>
+    <w:lsdException w:name="Normal Table" w:semiHidden="1" w:unhideWhenUsed="1"/>
+    <w:lsdException w:name="annotation subject" w:semiHidden="1" w:unhideWhenUsed="1"/>
+    <w:lsdException w:name="No List" w:semiHidden="1" w:unhideWhenUsed="1"/>
+    <w:lsdException w:name="Outline List 1" w:semiHidden="1" w:unhideWhenUsed="1"/>
+    <w:lsdException w:name="Outline List 2" w:semiHidden="1" w:unhideWhenUsed="1"/>
+    <w:lsdException w:name="Outline List 3" w:semiHidden="1" w:unhideWhenUsed="1"/>
+    <w:lsdException w:name="Table Simple 1" w:semiHidden="1" w:unhideWhenUsed="1"/>
+    <w:lsdException w:name="Table Simple 2" w:semiHidden="1" w:unhideWhenUsed="1"/>
+    <w:lsdException w:name="Table Simple 3" w:semiHidden="1" w:unhideWhenUsed="1"/>
+    <w:lsdException w:name="Table Classic 1" w:semiHidden="1" w:unhideWhenUsed="1"/>
+    <w:lsdException w:name="Table Classic 2" w:semiHidden="1" w:unhideWhenUsed="1"/>
+    <w:lsdException w:name="Table Classic 3" w:semiHidden="1" w:unhideWhenUsed="1"/>
+    <w:lsdException w:name="Table Classic 4" w:semiHidden="1" w:unhideWhenUsed="1"/>
+    <w:lsdException w:name="Table Colorful 1" w:semiHidden="1" w:unhideWhenUsed="1"/>
+    <w:lsdException w:name="Table Colorful 2" w:semiHidden="1" w:unhideWhenUsed="1"/>
+    <w:lsdException w:name="Table Colorful 3" w:semiHidden="1" w:unhideWhenUsed="1"/>
+    <w:lsdException w:name="Table Columns 1" w:semiHidden="1" w:unhideWhenUsed="1"/>
+    <w:lsdException w:name="Table Columns 2" w:semiHidden="1" w:unhideWhenUsed="1"/>
+    <w:lsdException w:name="Table Columns 3" w:semiHidden="1" w:unhideWhenUsed="1"/>
+    <w:lsdException w:name="Table Columns 4" w:semiHidden="1" w:unhideWhenUsed="1"/>
+    <w:lsdException w:name="Table Columns 5" w:semiHidden="1" w:unhideWhenUsed="1"/>
+    <w:lsdException w:name="Table Grid 1" w:semiHidden="1" w:unhideWhenUsed="1"/>
+    <w:lsdException w:name="Table Grid 2" w:semiHidden="1" w:unhideWhenUsed="1"/>
+    <w:lsdException w:name="Table Grid 3" w:semiHidden="1" w:unhideWhenUsed="1"/>
+    <w:lsdException w:name="Table Grid 4" w:semiHidden="1" w:unhideWhenUsed="1"/>
+    <w:lsdException w:name="Table Grid 5" w:semiHidden="1" w:unhideWhenUsed="1"/>
+    <w:lsdException w:name="Table Grid 6" w:semiHidden="1" w:unhideWhenUsed="1"/>
+    <w:lsdException w:name="Table Grid 7" w:semiHidden="1" w:unhideWhenUsed="1"/>
+    <w:lsdException w:name="Table Grid 8" w:semiHidden="1" w:unhideWhenUsed="1"/>
+    <w:lsdException w:name="Table List 1" w:semiHidden="1" w:unhideWhenUsed="1"/>
+    <w:lsdException w:name="Table List 2" w:semiHidden="1" w:unhideWhenUsed="1"/>
+    <w:lsdException w:name="Table List 3" w:semiHidden="1" w:unhideWhenUsed="1"/>
+    <w:lsdException w:name="Table List 4" w:semiHidden="1" w:unhideWhenUsed="1"/>
+    <w:lsdException w:name="Table List 5" w:semiHidden="1" w:unhideWhenUsed="1"/>
+    <w:lsdException w:name="Table List 6" w:semiHidden="1" w:unhideWhenUsed="1"/>
+    <w:lsdException w:name="Table List 7" w:semiHidden="1" w:unhideWhenUsed="1"/>
+    <w:lsdException w:name="Table List 8" w:semiHidden="1" w:unhideWhenUsed="1"/>
+    <w:lsdException w:name="Table 3D effects 1" w:semiHidden="1" w:unhideWhenUsed="1"/>
+    <w:lsdException w:name="Table 3D effects 2" w:semiHidden="1" w:unhideWhenUsed="1"/>
+    <w:lsdException w:name="Table 3D effects 3" w:semiHidden="1" w:unhideWhenUsed="1"/>
+    <w:lsdException w:name="Table Contemporary" w:semiHidden="1" w:unhideWhenUsed="1"/>
+    <w:lsdException w:name="Table Elegant" w:semiHidden="1" w:unhideWhenUsed="1"/>
+    <w:lsdException w:name="Table Professional" w:semiHidden="1" w:unhideWhenUsed="1"/>
+    <w:lsdException w:name="Table Subtle 1" w:semiHidden="1" w:unhideWhenUsed="1"/>
+    <w:lsdException w:name="Table Subtle 2" w:semiHidden="1" w:unhideWhenUsed="1"/>
+    <w:lsdException w:name="Table Web 1" w:semiHidden="1" w:unhideWhenUsed="1"/>
+    <w:lsdException w:name="Table Web 2" w:semiHidden="1" w:unhideWhenUsed="1"/>
+    <w:lsdException w:name="Table Web 3" w:semiHidden="1" w:unhideWhenUsed="1"/>
+    <w:lsdException w:name="Balloon Text" w:semiHidden="1" w:unhideWhenUsed="1"/>
+    <w:lsdException w:name="Table Theme" w:semiHidden="1" w:unhideWhenUsed="1"/>
+    <w:lsdException w:name="Placeholder Text" w:semiHidden="1"/>
+    <w:lsdException w:name="Light Shading"/>
+    <w:lsdException w:name="Light List"/>
+    <w:lsdException w:name="Medium Grid 3"/>
+    <w:lsdException w:name="Dark List"/>
+    <w:lsdException w:name="Colorful Shading"/>
+    <w:lsdException w:name="Colorful List"/>
+    <w:lsdException w:name="Colorful Grid"/>
+    <w:lsdException w:name="Light Shading Accent 1"/>
+    <w:lsdException w:name="Light List Accent 1"/>
+    <w:lsdException w:name="Light Grid Accent 1"/>
+    <w:lsdException w:name="Medium Shading 1 Accent 1"/>
+    <w:lsdException w:name="Medium Shading 2 Accent 1"/>
+    <w:lsdException w:name="Medium List 1 Accent 1"/>
+    <w:lsdException w:name="Revision" w:semiHidden="1"/>
+    <w:lsdException w:name="Medium List 2 Accent 1"/>
+    <w:lsdException w:name="Medium Grid 1 Accent 1"/>
+    <w:lsdException w:name="Medium Grid 2 Accent 1"/>
+    <w:lsdException w:name="Medium Grid 3 Accent 1"/>
+    <w:lsdException w:name="Dark List Accent 1"/>
+    <w:lsdException w:name="Colorful Shading Accent 1"/>
+    <w:lsdException w:name="Colorful List Accent 1"/>
+    <w:lsdException w:name="Colorful Grid Accent 1"/>
+    <w:lsdException w:name="Light Shading Accent 2"/>
+    <w:lsdException w:name="Light List Accent 2"/>
+    <w:lsdException w:name="Light Grid Accent 2"/>
+    <w:lsdException w:name="Medium Shading 1 Accent 2"/>
+    <w:lsdException w:name="Medium Shading 2 Accent 2"/>
+    <w:lsdException w:name="Medium List 1 Accent 2"/>
+    <w:lsdException w:name="Medium List 2 Accent 2"/>
+    <w:lsdException w:name="Medium Grid 1 Accent 2"/>
+    <w:lsdException w:name="Medium Grid 2 Accent 2"/>
+    <w:lsdException w:name="Medium Grid 3 Accent 2"/>
+    <w:lsdException w:name="Dark List Accent 2"/>
+    <w:lsdException w:name="Colorful Shading Accent 2"/>
+    <w:lsdException w:name="Colorful List Accent 2"/>
+    <w:lsdException w:name="Colorful Grid Accent 2"/>
+    <w:lsdException w:name="Light Shading Accent 3"/>
+    <w:lsdException w:name="Light List Accent 3"/>
+    <w:lsdException w:name="Light Grid Accent 3"/>
+    <w:lsdException w:name="Medium Shading 1 Accent 3"/>
+    <w:lsdException w:name="Medium Shading 2 Accent 3"/>
+    <w:lsdException w:name="Medium List 1 Accent 3"/>
+    <w:lsdException w:name="Medium List 2 Accent 3"/>
+    <w:lsdException w:name="Medium Grid 1 Accent 3"/>
+    <w:lsdException w:name="Medium Grid 2 Accent 3"/>
+    <w:lsdException w:name="Medium Grid 3 Accent 3"/>
+    <w:lsdException w:name="Dark List Accent 3"/>
+    <w:lsdException w:name="Colorful Shading Accent 3"/>
+    <w:lsdException w:name="Colorful List Accent 3"/>
+    <w:lsdException w:name="Colorful Grid Accent 3"/>
+    <w:lsdException w:name="Light Shading Accent 4"/>
+    <w:lsdException w:name="Light List Accent 4"/>
+    <w:lsdException w:name="Light Grid Accent 4"/>
+    <w:lsdException w:name="Medium Shading 1 Accent 4"/>
+    <w:lsdException w:name="Medium Shading 2 Accent 4"/>
+    <w:lsdException w:name="Medium List 1 Accent 4"/>
+    <w:lsdException w:name="Medium List 2 Accent 4"/>
+    <w:lsdException w:name="Medium Grid 1 Accent 4"/>
+    <w:lsdException w:name="Medium Grid 2 Accent 4"/>
+    <w:lsdException w:name="Medium Grid 3 Accent 4"/>
+    <w:lsdException w:name="Dark List Accent 4"/>
+    <w:lsdException w:name="Colorful Shading Accent 4"/>
+    <w:lsdException w:name="Colorful List Accent 4"/>
+    <w:lsdException w:name="Colorful Grid Accent 4"/>
+    <w:lsdException w:name="Light Shading Accent 5"/>
+    <w:lsdException w:name="Light List Accent 5"/>
+    <w:lsdException w:name="Light Grid Accent 5"/>
+    <w:lsdException w:name="Medium Shading 1 Accent 5"/>
+    <w:lsdException w:name="Medium Shading 2 Accent 5"/>
+    <w:lsdException w:name="Medium List 1 Accent 5"/>
+    <w:lsdException w:name="Medium List 2 Accent 5"/>
+    <w:lsdException w:name="Medium Grid 1 Accent 5"/>
+    <w:lsdException w:name="Medium Grid 2 Accent 5"/>
+    <w:lsdException w:name="Medium Grid 3 Accent 5"/>
+    <w:lsdException w:name="Dark List Accent 5"/>
+    <w:lsdException w:name="Colorful Shading Accent 5"/>
+    <w:lsdException w:name="Colorful List Accent 5"/>
+    <w:lsdException w:name="Colorful Grid Accent 5"/>
+    <w:lsdException w:name="Light Shading Accent 6"/>
+    <w:lsdException w:name="Light List Accent 6"/>
+    <w:lsdException w:name="Light Grid Accent 6"/>
+    <w:lsdException w:name="Medium Shading 1 Accent 6"/>
+    <w:lsdException w:name="Medium Shading 2 Accent 6"/>
+    <w:lsdException w:name="Medium List 1 Accent 6"/>
+    <w:lsdException w:name="Medium List 2 Accent 6"/>
+    <w:lsdException w:name="Medium Grid 1 Accent 6"/>
+    <w:lsdException w:name="Medium Grid 2 Accent 6"/>
+    <w:lsdException w:name="Medium Grid 3 Accent 6"/>
+    <w:lsdException w:name="Dark List Accent 6"/>
+    <w:lsdException w:name="Colorful Shading Accent 6"/>
+    <w:lsdException w:name="Colorful List Accent 6"/>
+    <w:lsdException w:name="Colorful Grid Accent 6"/>
+    <w:lsdException w:name="Bibliography" w:semiHidden="1" w:unhideWhenUsed="1"/>
+    <w:lsdException w:name="TOC Heading" w:semiHidden="1" w:unhideWhenUsed="1"/>
+    <w:lsdException w:name="Grid Table 4" w:uiPriority="49"/>
+    <w:lsdException w:name="Grid Table 5 Dark" w:uiPriority="50"/>
+    <w:lsdException w:name="Grid Table 6 Colorful" w:uiPriority="51"/>
+    <w:lsdException w:name="Grid Table 7 Colorful" w:uiPriority="52"/>
+    <w:lsdException w:name="Grid Table 1 Light Accent 1" w:uiPriority="46"/>
+    <w:lsdException w:name="Grid Table 2 Accent 1" w:uiPriority="47"/>
+    <w:lsdException w:name="Grid Table 3 Accent 1" w:uiPriority="48"/>
+    <w:lsdException w:name="Grid Table 4 Accent 1" w:uiPriority="49"/>
+    <w:lsdException w:name="Grid Table 5 Dark Accent 1" w:uiPriority="50"/>
+    <w:lsdException w:name="Grid Table 6 Colorful Accent 1" w:uiPriority="51"/>
+    <w:lsdException w:name="Grid Table 7 Colorful Accent 1" w:uiPriority="52"/>
+    <w:lsdException w:name="Grid Table 1 Light Accent 2" w:uiPriority="46"/>
+    <w:lsdException w:name="Grid Table 2 Accent 2" w:uiPriority="47"/>
+    <w:lsdException w:name="Grid Table 3 Accent 2" w:uiPriority="48"/>
+    <w:lsdException w:name="Grid Table 4 Accent 2" w:uiPriority="49"/>
+    <w:lsdException w:name="Grid Table 5 Dark Accent 2" w:uiPriority="50"/>
+    <w:lsdException w:name="Grid Table 6 Colorful Accent 2" w:uiPriority="51"/>
+    <w:lsdException w:name="Grid Table 7 Colorful Accent 2" w:uiPriority="52"/>
+    <w:lsdException w:name="Grid Table 1 Light Accent 3" w:uiPriority="46"/>
+    <w:lsdException w:name="Grid Table 2 Accent 3" w:uiPriority="47"/>
+    <w:lsdException w:name="Grid Table 3 Accent 3" w:uiPriority="48"/>
+    <w:lsdException w:name="Grid Table 4 Accent 3" w:uiPriority="49"/>
+    <w:lsdException w:name="Grid Table 5 Dark Accent 3" w:uiPriority="50"/>
+    <w:lsdException w:name="Grid Table 6 Colorful Accent 3" w:uiPriority="51"/>
+    <w:lsdException w:name="Grid Table 7 Colorful Accent 3" w:uiPriority="52"/>
+    <w:lsdException w:name="Grid Table 1 Light Accent 4" w:uiPriority="46"/>
+    <w:lsdException w:name="Grid Table 2 Accent 4" w:uiPriority="47"/>
+    <w:lsdException w:name="Grid Table 3 Accent 4" w:uiPriority="48"/>
+    <w:lsdException w:name="Grid Table 4 Accent 4" w:uiPriority="49"/>
+    <w:lsdException w:name="Grid Table 5 Dark Accent 4" w:uiPriority="50"/>
+    <w:lsdException w:name="Grid Table 6 Colorful Accent 4" w:uiPriority="51"/>
+    <w:lsdException w:name="Grid Table 7 Colorful Accent 4" w:uiPriority="52"/>
+    <w:lsdException w:name="Grid Table 1 Light Accent 5" w:uiPriority="46"/>
+    <w:lsdException w:name="Grid Table 2 Accent 5" w:uiPriority="47"/>
+    <w:lsdException w:name="Grid Table 3 Accent 5" w:uiPriority="48"/>
+    <w:lsdException w:name="Grid Table 4 Accent 5" w:uiPriority="49"/>
+    <w:lsdException w:name="Grid Table 5 Dark Accent 5" w:uiPriority="50"/>
+    <w:lsdException w:name="Grid Table 6 Colorful Accent 5" w:uiPriority="51"/>
+    <w:lsdException w:name="Grid Table 7 Colorful Accent 5" w:uiPriority="52"/>
+    <w:lsdException w:name="Grid Table 1 Light Accent 6" w:uiPriority="46"/>
+    <w:lsdException w:name="Grid Table 2 Accent 6" w:uiPriority="47"/>
+    <w:lsdException w:name="Grid Table 3 Accent 6" w:uiPriority="48"/>
+    <w:lsdException w:name="Grid Table 4 Accent 6" w:uiPriority="49"/>
+    <w:lsdException w:name="Grid Table 5 Dark Accent 6" w:uiPriority="50"/>
+    <w:lsdException w:name="Grid Table 6 Colorful Accent 6" w:uiPriority="51"/>
+    <w:lsdException w:name="Grid Table 7 Colorful Accent 6" w:uiPriority="52"/>
+    <w:lsdException w:name="List Table 1 Light" w:uiPriority="46"/>
+    <w:lsdException w:name="List Table 2" w:uiPriority="47"/>
+    <w:lsdException w:name="List Table 3" w:uiPriority="48"/>
+    <w:lsdException w:name="List Table 4" w:uiPriority="49"/>
+    <w:lsdException w:name="List Table 5 Dark" w:uiPriority="50"/>
+    <w:lsdException w:name="List Table 6 Colorful" w:uiPriority="51"/>
+    <w:lsdException w:name="List Table 7 Colorful" w:uiPriority="52"/>
+    <w:lsdException w:name="List Table 1 Light Accent 1" w:uiPriority="46"/>
+    <w:lsdException w:name="List Table 2 Accent 1" w:uiPriority="47"/>
+    <w:lsdException w:name="List Table 3 Accent 1" w:uiPriority="48"/>
+    <w:lsdException w:name="List Table 4 Accent 1" w:uiPriority="49"/>
+    <w:lsdException w:name="List Table 5 Dark Accent 1" w:uiPriority="50"/>
+    <w:lsdException w:name="List Table 6 Colorful Accent 1" w:uiPriority="51"/>
+    <w:lsdException w:name="List Table 7 Colorful Accent 1" w:uiPriority="52"/>
+    <w:lsdException w:name="List Table 1 Light Accent 2" w:uiPriority="46"/>
+    <w:lsdException w:name="List Table 2 Accent 2" w:uiPriority="47"/>
+    <w:lsdException w:name="List Table 3 Accent 2" w:uiPriority="48"/>
+    <w:lsdException w:name="List Table 4 Accent 2" w:uiPriority="49"/>
+    <w:lsdException w:name="List Table 5 Dark Accent 2" w:uiPriority="50"/>
+    <w:lsdException w:name="List Table 6 Colorful Accent 2" w:uiPriority="51"/>
+    <w:lsdException w:name="List Table 7 Colorful Accent 2" w:uiPriority="52"/>
+    <w:lsdException w:name="List Table 1 Light Accent 3" w:uiPriority="46"/>
+    <w:lsdException w:name="List Table 2 Accent 3" w:uiPriority="47"/>
+    <w:lsdException w:name="List Table 3 Accent 3" w:uiPriority="48"/>
+    <w:lsdException w:name="List Table 4 Accent 3" w:uiPriority="49"/>
+    <w:lsdException w:name="List Table 5 Dark Accent 3" w:uiPriority="50"/>
+    <w:lsdException w:name="List Table 6 Colorful Accent 3" w:uiPriority="51"/>
+    <w:lsdException w:name="List Table 7 Colorful Accent 3" w:uiPriority="52"/>
+    <w:lsdException w:name="List Table 1 Light Accent 4" w:uiPriority="46"/>
+    <w:lsdException w:name="List Table 2 Accent 4" w:uiPriority="47"/>
+    <w:lsdException w:name="List Table 3 Accent 4" w:uiPriority="48"/>
+    <w:lsdException w:name="List Table 4 Accent 4" w:uiPriority="49"/>
+    <w:lsdException w:name="List Table 5 Dark Accent 4" w:uiPriority="50"/>
+    <w:lsdException w:name="List Table 6 Colorful Accent 4" w:uiPriority="51"/>
+    <w:lsdException w:name="List Table 7 Colorful Accent 4" w:uiPriority="52"/>
+    <w:lsdException w:name="List Table 1 Light Accent 5" w:uiPriority="46"/>
+    <w:lsdException w:name="List Table 2 Accent 5" w:uiPriority="47"/>
+    <w:lsdException w:name="List Table 3 Accent 5" w:uiPriority="48"/>
+    <w:lsdException w:name="List Table 4 Accent 5" w:uiPriority="49"/>
+    <w:lsdException w:name="List Table 5 Dark Accent 5" w:uiPriority="50"/>
+    <w:lsdException w:name="List Table 6 Colorful Accent 5" w:uiPriority="51"/>
+    <w:lsdException w:name="List Table 7 Colorful Accent 5" w:uiPriority="52"/>
+    <w:lsdException w:name="List Table 1 Light Accent 6" w:uiPriority="46"/>
+    <w:lsdException w:name="List Table 2 Accent 6" w:uiPriority="47"/>
+    <w:lsdException w:name="List Table 3 Accent 6" w:uiPriority="48"/>
+    <w:lsdException w:name="List Table 4 Accent 6" w:uiPriority="49"/>
+    <w:lsdException w:name="List Table 5 Dark Accent 6" w:uiPriority="50"/>
+    <w:lsdException w:name="List Table 6 Colorful Accent 6" w:uiPriority="51"/>
+    <w:lsdException w:name="List Table 7 Colorful Accent 6" w:uiPriority="52"/>
+    <w:lsdException w:name="Mention" w:semiHidden="1" w:uiPriority="99" w:unhideWhenUsed="1"/>
+    <w:lsdException w:name="Smart Hyperlink" w:semiHidden="1" w:uiPriority="99" w:unhideWhenUsed="1"/>
+    <w:lsdException w:name="Hashtag" w:semiHidden="1" w:uiPriority="99" w:unhideWhenUsed="1"/>
+    <w:lsdException w:name="Unresolved Mention" w:semiHidden="1" w:uiPriority="99" w:unhideWhenUsed="1"/>
+    <w:lsdException w:name="Smart Link" w:semiHidden="1" w:uiPriority="99" w:unhideWhenUsed="1"/>
+  </w:latentStyles>
   <w:style w:type="paragraph" w:default="1" w:styleId="Normal">
     <w:name w:val="Normal"/>
     <w:qFormat/>
   </w:style>
+  <w:style w:type="paragraph" w:styleId="Heading1">
+    <w:name w:val="heading 1"/>
+    <w:basedOn w:val="Normal"/>
+    <w:next w:val="BodyText"/>
+    <w:uiPriority w:val="9"/>
+    <w:qFormat/>
+    <w:pPr>
+      <w:keepNext/>
+      <w:keepLines/>
+      <w:spacing w:before="480" w:after="0"/>
+      <w:outlineLvl w:val="0"/>
+    </w:pPr>
+    <w:rPr>
+      <w:rFonts w:asciiTheme="majorHAnsi" w:eastAsiaTheme="majorEastAsia" w:hAnsiTheme="majorHAnsi" w:cstheme="majorBidi"/>
+      <w:b/>
+      <w:bCs/>
+      <w:color w:val="345A8A" w:themeColor="accent1" w:themeShade="B5"/>
+      <w:sz w:val="32"/>
+      <w:szCs w:val="32"/>
+    </w:rPr>
+  </w:style>
+  <w:style w:type="paragraph" w:styleId="Heading2">
+    <w:name w:val="heading 2"/>
+    <w:basedOn w:val="Normal"/>
+    <w:next w:val="BodyText"/>
+    <w:uiPriority w:val="9"/>
+    <w:unhideWhenUsed/>
+    <w:qFormat/>
+    <w:pPr>
+      <w:keepNext/>
+      <w:keepLines/>
+      <w:spacing w:before="200" w:after="0"/>
+      <w:outlineLvl w:val="1"/>
+    </w:pPr>
+    <w:rPr>
+      <w:rFonts w:asciiTheme="majorHAnsi" w:eastAsiaTheme="majorEastAsia" w:hAnsiTheme="majorHAnsi" w:cstheme="majorBidi"/>
+      <w:b/>
+      <w:bCs/>
+      <w:color w:val="4F81BD" w:themeColor="accent1"/>
+      <w:sz w:val="32"/>
+      <w:szCs w:val="32"/>
+    </w:rPr>
+  </w:style>
+  <w:style w:type="paragraph" w:styleId="Heading3">
+    <w:name w:val="heading 3"/>
+    <w:basedOn w:val="Normal"/>
+    <w:next w:val="BodyText"/>
+    <w:uiPriority w:val="9"/>
+    <w:unhideWhenUsed/>
+    <w:qFormat/>
+    <w:pPr>
+      <w:keepNext/>
+      <w:keepLines/>
+      <w:spacing w:before="200" w:after="0"/>
+      <w:outlineLvl w:val="2"/>
+    </w:pPr>
+    <w:rPr>
+      <w:rFonts w:asciiTheme="majorHAnsi" w:eastAsiaTheme="majorEastAsia" w:hAnsiTheme="majorHAnsi" w:cstheme="majorBidi"/>
+      <w:b/>
+      <w:bCs/>
+      <w:color w:val="4F81BD" w:themeColor="accent1"/>
+      <w:sz w:val="28"/>
+      <w:szCs w:val="28"/>
+    </w:rPr>
+  </w:style>
+  <w:style w:type="paragraph" w:styleId="Heading4">
+    <w:name w:val="heading 4"/>
+    <w:basedOn w:val="Normal"/>
+    <w:next w:val="BodyText"/>
+    <w:uiPriority w:val="9"/>
+    <w:unhideWhenUsed/>
+    <w:qFormat/>
+    <w:pPr>
+      <w:keepNext/>
+      <w:keepLines/>
+      <w:spacing w:before="200" w:after="0"/>
+      <w:outlineLvl w:val="3"/>
+    </w:pPr>
+    <w:rPr>
+      <w:rFonts w:asciiTheme="majorHAnsi" w:eastAsiaTheme="majorEastAsia" w:hAnsiTheme="majorHAnsi" w:cstheme="majorBidi"/>
+      <w:b/>
+      <w:bCs/>
+      <w:color w:val="4F81BD" w:themeColor="accent1"/>
+    </w:rPr>
+  </w:style>
+  <w:style w:type="paragraph" w:styleId="Heading5">
+    <w:name w:val="heading 5"/>
+    <w:basedOn w:val="Normal"/>
+    <w:next w:val="BodyText"/>
+    <w:uiPriority w:val="9"/>
+    <w:unhideWhenUsed/>
+    <w:qFormat/>
+    <w:pPr>
+      <w:keepNext/>
+      <w:keepLines/>
+      <w:spacing w:before="200" w:after="0"/>
+      <w:outlineLvl w:val="4"/>
+    </w:pPr>
+    <w:rPr>
+      <w:rFonts w:asciiTheme="majorHAnsi" w:eastAsiaTheme="majorEastAsia" w:hAnsiTheme="majorHAnsi" w:cstheme="majorBidi"/>
+      <w:i/>
+      <w:iCs/>
+      <w:color w:val="4F81BD" w:themeColor="accent1"/>
+    </w:rPr>
+  </w:style>
+  <w:style w:type="paragraph" w:styleId="Heading6">
+    <w:name w:val="heading 6"/>
+    <w:basedOn w:val="Normal"/>
+    <w:next w:val="BodyText"/>
+    <w:uiPriority w:val="9"/>
+    <w:unhideWhenUsed/>
+    <w:qFormat/>
+    <w:pPr>
+      <w:keepNext/>
+      <w:keepLines/>
+      <w:spacing w:before="200" w:after="0"/>
+      <w:outlineLvl w:val="5"/>
+    </w:pPr>
+    <w:rPr>
+      <w:rFonts w:asciiTheme="majorHAnsi" w:eastAsiaTheme="majorEastAsia" w:hAnsiTheme="majorHAnsi" w:cstheme="majorBidi"/>
+      <w:color w:val="4F81BD" w:themeColor="accent1"/>
+    </w:rPr>
+  </w:style>
+  <w:style w:type="paragraph" w:styleId="Heading7">
+    <w:name w:val="heading 7"/>
+    <w:basedOn w:val="Normal"/>
+    <w:next w:val="BodyText"/>
+    <w:uiPriority w:val="9"/>
+    <w:unhideWhenUsed/>
+    <w:qFormat/>
+    <w:pPr>
+      <w:keepNext/>
+      <w:keepLines/>
+      <w:spacing w:before="200" w:after="0"/>
+      <w:outlineLvl w:val="6"/>
+    </w:pPr>
+    <w:rPr>
+      <w:rFonts w:asciiTheme="majorHAnsi" w:eastAsiaTheme="majorEastAsia" w:hAnsiTheme="majorHAnsi" w:cstheme="majorBidi"/>
+      <w:color w:val="4F81BD" w:themeColor="accent1"/>
+    </w:rPr>
+  </w:style>
+  <w:style w:type="paragraph" w:styleId="Heading8">
+    <w:name w:val="heading 8"/>
+    <w:basedOn w:val="Normal"/>
+    <w:next w:val="BodyText"/>
+    <w:uiPriority w:val="9"/>
+    <w:unhideWhenUsed/>
+    <w:qFormat/>
+    <w:pPr>
+      <w:keepNext/>
+      <w:keepLines/>
+      <w:spacing w:before="200" w:after="0"/>
+      <w:outlineLvl w:val="7"/>
+    </w:pPr>
+    <w:rPr>
+      <w:rFonts w:asciiTheme="majorHAnsi" w:eastAsiaTheme="majorEastAsia" w:hAnsiTheme="majorHAnsi" w:cstheme="majorBidi"/>
+      <w:color w:val="4F81BD" w:themeColor="accent1"/>
+    </w:rPr>
+  </w:style>
+  <w:style w:type="paragraph" w:styleId="Heading9">
+    <w:name w:val="heading 9"/>
+    <w:basedOn w:val="Normal"/>
+    <w:next w:val="BodyText"/>
+    <w:uiPriority w:val="9"/>
+    <w:unhideWhenUsed/>
+    <w:qFormat/>
+    <w:pPr>
+      <w:keepNext/>
+      <w:keepLines/>
+      <w:spacing w:before="200" w:after="0"/>
+      <w:outlineLvl w:val="8"/>
+    </w:pPr>
+    <w:rPr>
+      <w:rFonts w:asciiTheme="majorHAnsi" w:eastAsiaTheme="majorEastAsia" w:hAnsiTheme="majorHAnsi" w:cstheme="majorBidi"/>
+      <w:color w:val="4F81BD" w:themeColor="accent1"/>
+    </w:rPr>
+  </w:style>
+  <w:style w:type="character" w:default="1" w:styleId="DefaultParagraphFont">
+    <w:name w:val="Default Paragraph Font"/>
+    <w:uiPriority w:val="1"/>
+    <w:semiHidden/>
+    <w:unhideWhenUsed/>
+  </w:style>
+  <w:style w:type="table" w:default="1" w:styleId="TableNormal">
+    <w:name w:val="Normal Table"/>
+    <w:uiPriority w:val="99"/>
+    <w:semiHidden/>
+    <w:unhideWhenUsed/>
+    <w:tblPr>
+      <w:tblInd w:w="0" w:type="dxa"/>
+      <w:tblCellMar>
+        <w:top w:w="0" w:type="dxa"/>
+        <w:left w:w="108" w:type="dxa"/>
+        <w:bottom w:w="0" w:type="dxa"/>
+        <w:right w:w="108" w:type="dxa"/>
+      </w:tblCellMar>
+    </w:tblPr>
+  </w:style>
+  <w:style w:type="numbering" w:default="1" w:styleId="NoList">
+    <w:name w:val="No List"/>
+    <w:uiPriority w:val="99"/>
+    <w:semiHidden/>
+    <w:unhideWhenUsed/>
+  </w:style>
   <w:style w:type="paragraph" w:styleId="BodyText">
     <w:name w:val="Body Text"/>
     <w:basedOn w:val="Normal"/>
-    <w:link w:val="BodyTextChar"/>
+    <w:qFormat/>
     <w:pPr>
       <w:spacing w:before="180" w:after="180"/>
     </w:pPr>
-    <w:qFormat/>
   </w:style>
   <w:style w:type="paragraph" w:customStyle="1" w:styleId="FirstParagraph">
     <w:name w:val="First Paragraph"/>
@@ -555,10 +1535,7 @@
     <w:next w:val="BodyText"/>
     <w:qFormat/>
     <w:pPr>
-      <w:keepNext/>
-      <w:keepLines/>
-      <w:spacing w:before="240" w:after="240"/>
-      <w:jc w:val="center"/>
+      <w:spacing w:before="240"/>
     </w:pPr>
     <w:rPr>
       <w:sz w:val="30"/>
@@ -603,199 +1580,7 @@
   <w:style w:type="paragraph" w:styleId="Bibliography">
     <w:name w:val="Bibliography"/>
     <w:basedOn w:val="Normal"/>
-    <w:next w:val="Bibliography"/>
     <w:qFormat/>
-    <w:pPr/>
-    <w:rPr/>
-  </w:style>
-  <w:style w:type="paragraph" w:styleId="Heading1">
-    <w:name w:val="Heading 1"/>
-    <w:basedOn w:val="Normal"/>
-    <w:next w:val="BodyText"/>
-    <w:uiPriority w:val="9"/>
-    <w:qFormat/>
-    <w:pPr>
-      <w:keepNext/>
-      <w:keepLines/>
-      <w:spacing w:before="480" w:after="0"/>
-      <w:outlineLvl w:val="0"/>
-    </w:pPr>
-    <w:rPr>
-      <w:rFonts w:asciiTheme="majorHAnsi" w:eastAsiaTheme="majorEastAsia" w:hAnsiTheme="majorHAnsi" w:cstheme="majorBidi"/>
-      <w:b/>
-      <w:bCs/>
-      <w:color w:val="345A8A" w:themeColor="accent1" w:themeShade="B5"/>
-      <w:sz w:val="32"/>
-      <w:szCs w:val="32"/>
-    </w:rPr>
-  </w:style>
-  <w:style w:type="paragraph" w:styleId="Heading2">
-    <w:name w:val="Heading 2"/>
-    <w:basedOn w:val="Normal"/>
-    <w:next w:val="BodyText"/>
-    <w:uiPriority w:val="9"/>
-    <w:unhideWhenUsed/>
-    <w:qFormat/>
-    <w:pPr>
-      <w:keepNext/>
-      <w:keepLines/>
-      <w:spacing w:before="200" w:after="0"/>
-      <w:outlineLvl w:val="1"/>
-    </w:pPr>
-    <w:rPr>
-      <w:rFonts w:asciiTheme="majorHAnsi" w:eastAsiaTheme="majorEastAsia" w:hAnsiTheme="majorHAnsi" w:cstheme="majorBidi"/>
-      <w:b/>
-      <w:bCs/>
-      <w:color w:val="4F81BD" w:themeColor="accent1"/>
-      <w:sz w:val="32"/>
-      <w:szCs w:val="32"/>
-    </w:rPr>
-  </w:style>
-  <w:style w:type="paragraph" w:styleId="Heading3">
-    <w:name w:val="Heading 3"/>
-    <w:basedOn w:val="Normal"/>
-    <w:next w:val="BodyText"/>
-    <w:uiPriority w:val="9"/>
-    <w:unhideWhenUsed/>
-    <w:qFormat/>
-    <w:pPr>
-      <w:keepNext/>
-      <w:keepLines/>
-      <w:spacing w:before="200" w:after="0"/>
-      <w:outlineLvl w:val="2"/>
-    </w:pPr>
-    <w:rPr>
-      <w:rFonts w:asciiTheme="majorHAnsi" w:eastAsiaTheme="majorEastAsia" w:hAnsiTheme="majorHAnsi" w:cstheme="majorBidi"/>
-      <w:b/>
-      <w:bCs/>
-      <w:color w:val="4F81BD" w:themeColor="accent1"/>
-      <w:sz w:val="28"/>
-      <w:szCs w:val="28"/>
-    </w:rPr>
-  </w:style>
-  <w:style w:type="paragraph" w:styleId="Heading4">
-    <w:name w:val="Heading 4"/>
-    <w:basedOn w:val="Normal"/>
-    <w:next w:val="BodyText"/>
-    <w:uiPriority w:val="9"/>
-    <w:unhideWhenUsed/>
-    <w:qFormat/>
-    <w:pPr>
-      <w:keepNext/>
-      <w:keepLines/>
-      <w:spacing w:before="200" w:after="0"/>
-      <w:outlineLvl w:val="3"/>
-    </w:pPr>
-    <w:rPr>
-      <w:rFonts w:asciiTheme="majorHAnsi" w:eastAsiaTheme="majorEastAsia" w:hAnsiTheme="majorHAnsi" w:cstheme="majorBidi"/>
-      <w:b/>
-      <w:bCs/>
-      <w:color w:val="4F81BD" w:themeColor="accent1"/>
-      <w:sz w:val="24"/>
-      <w:szCs w:val="24"/>
-    </w:rPr>
-  </w:style>
-  <w:style w:type="paragraph" w:styleId="Heading5">
-    <w:name w:val="Heading 5"/>
-    <w:basedOn w:val="Normal"/>
-    <w:next w:val="BodyText"/>
-    <w:uiPriority w:val="9"/>
-    <w:unhideWhenUsed/>
-    <w:qFormat/>
-    <w:pPr>
-      <w:keepNext/>
-      <w:keepLines/>
-      <w:spacing w:before="200" w:after="0"/>
-      <w:outlineLvl w:val="4"/>
-    </w:pPr>
-    <w:rPr>
-      <w:rFonts w:asciiTheme="majorHAnsi" w:eastAsiaTheme="majorEastAsia" w:hAnsiTheme="majorHAnsi" w:cstheme="majorBidi"/>
-      <w:i/>
-      <w:iCs/>
-      <w:color w:val="4F81BD" w:themeColor="accent1"/>
-      <w:sz w:val="24"/>
-      <w:szCs w:val="24"/>
-    </w:rPr>
-  </w:style>
-  <w:style w:type="paragraph" w:styleId="Heading6">
-    <w:name w:val="Heading 6"/>
-    <w:basedOn w:val="Normal"/>
-    <w:next w:val="BodyText"/>
-    <w:uiPriority w:val="9"/>
-    <w:unhideWhenUsed/>
-    <w:qFormat/>
-    <w:pPr>
-      <w:keepNext/>
-      <w:keepLines/>
-      <w:spacing w:before="200" w:after="0"/>
-      <w:outlineLvl w:val="5"/>
-    </w:pPr>
-    <w:rPr>
-      <w:rFonts w:asciiTheme="majorHAnsi" w:eastAsiaTheme="majorEastAsia" w:hAnsiTheme="majorHAnsi" w:cstheme="majorBidi"/>
-      <w:color w:val="4F81BD" w:themeColor="accent1"/>
-      <w:sz w:val="24"/>
-      <w:szCs w:val="24"/>
-    </w:rPr>
-  </w:style>
-  <w:style w:type="paragraph" w:styleId="Heading7">
-    <w:name w:val="Heading 7"/>
-    <w:basedOn w:val="Normal"/>
-    <w:next w:val="BodyText"/>
-    <w:uiPriority w:val="9"/>
-    <w:unhideWhenUsed/>
-    <w:qFormat/>
-    <w:pPr>
-      <w:keepNext/>
-      <w:keepLines/>
-      <w:spacing w:before="200" w:after="0"/>
-      <w:outlineLvl w:val="6"/>
-    </w:pPr>
-    <w:rPr>
-      <w:rFonts w:asciiTheme="majorHAnsi" w:eastAsiaTheme="majorEastAsia" w:hAnsiTheme="majorHAnsi" w:cstheme="majorBidi"/>
-      <w:color w:val="4F81BD" w:themeColor="accent1"/>
-      <w:sz w:val="24"/>
-      <w:szCs w:val="24"/>
-    </w:rPr>
-  </w:style>
-  <w:style w:type="paragraph" w:styleId="Heading8">
-    <w:name w:val="Heading 8"/>
-    <w:basedOn w:val="Normal"/>
-    <w:next w:val="BodyText"/>
-    <w:uiPriority w:val="9"/>
-    <w:unhideWhenUsed/>
-    <w:qFormat/>
-    <w:pPr>
-      <w:keepNext/>
-      <w:keepLines/>
-      <w:spacing w:before="200" w:after="0"/>
-      <w:outlineLvl w:val="7"/>
-    </w:pPr>
-    <w:rPr>
-      <w:rFonts w:asciiTheme="majorHAnsi" w:eastAsiaTheme="majorEastAsia" w:hAnsiTheme="majorHAnsi" w:cstheme="majorBidi"/>
-      <w:color w:val="4F81BD" w:themeColor="accent1"/>
-      <w:sz w:val="24"/>
-      <w:szCs w:val="24"/>
-    </w:rPr>
-  </w:style>
-  <w:style w:type="paragraph" w:styleId="Heading9">
-    <w:name w:val="Heading 9"/>
-    <w:basedOn w:val="Normal"/>
-    <w:next w:val="BodyText"/>
-    <w:uiPriority w:val="9"/>
-    <w:unhideWhenUsed/>
-    <w:qFormat/>
-    <w:pPr>
-      <w:keepNext/>
-      <w:keepLines/>
-      <w:spacing w:before="200" w:after="0"/>
-      <w:outlineLvl w:val="8"/>
-    </w:pPr>
-    <w:rPr>
-      <w:rFonts w:asciiTheme="majorHAnsi" w:eastAsiaTheme="majorEastAsia" w:hAnsiTheme="majorHAnsi" w:cstheme="majorBidi"/>
-      <w:color w:val="4F81BD" w:themeColor="accent1"/>
-      <w:sz w:val="24"/>
-      <w:szCs w:val="24"/>
-    </w:rPr>
   </w:style>
   <w:style w:type="paragraph" w:styleId="BlockText">
     <w:name w:val="Block Text"/>
@@ -806,7 +1591,6 @@
     <w:qFormat/>
     <w:pPr>
       <w:spacing w:before="100" w:after="100"/>
-      <w:ind w:firstLine="0"/>
     </w:pPr>
     <w:rPr>
       <w:rFonts w:asciiTheme="majorHAnsi" w:eastAsiaTheme="majorEastAsia" w:hAnsiTheme="majorHAnsi" w:cstheme="majorBidi"/>
@@ -816,21 +1600,14 @@
     </w:rPr>
   </w:style>
   <w:style w:type="paragraph" w:styleId="FootnoteText">
-    <w:name w:val="Footnote Text"/>
+    <w:name w:val="footnote text"/>
     <w:basedOn w:val="Normal"/>
-    <w:next w:val="FootnoteText"/>
     <w:uiPriority w:val="9"/>
     <w:unhideWhenUsed/>
     <w:qFormat/>
   </w:style>
-  <w:style w:type="character" w:default="1" w:styleId="DefaultParagraphFont">
-    <w:name w:val="Default Paragraph Font"/>
-    <w:semiHidden/>
-    <w:unhideWhenUsed/>
-  </w:style>
-  <w:style w:type="table" w:default="1" w:styleId="Table">
+  <w:style w:type="table" w:customStyle="1" w:styleId="Table">
     <w:name w:val="Table"/>
-    <w:basedOn w:val="TableNormal"/>
     <w:semiHidden/>
     <w:unhideWhenUsed/>
     <w:qFormat/>
@@ -862,11 +1639,11 @@
     <w:basedOn w:val="Normal"/>
   </w:style>
   <w:style w:type="paragraph" w:styleId="Caption">
-    <w:name w:val="Caption"/>
+    <w:name w:val="caption"/>
     <w:basedOn w:val="Normal"/>
-    <w:link w:val="BodyTextChar"/>
+    <w:link w:val="CaptionChar"/>
     <w:pPr>
-      <w:spacing w:before="0" w:after="120"/>
+      <w:spacing w:after="120"/>
     </w:pPr>
     <w:rPr>
       <w:i/>
@@ -894,29 +1671,30 @@
       <w:keepNext/>
     </w:pPr>
   </w:style>
-  <w:style w:type="character" w:customStyle="1" w:styleId="BodyTextChar">
-    <w:name w:val="Body Text Char"/>
+  <w:style w:type="character" w:customStyle="1" w:styleId="CaptionChar">
+    <w:name w:val="Caption Char"/>
     <w:basedOn w:val="DefaultParagraphFont"/>
-    <w:link w:val="BodyText"/>
+    <w:link w:val="Caption"/>
   </w:style>
   <w:style w:type="character" w:customStyle="1" w:styleId="VerbatimChar">
     <w:name w:val="Verbatim Char"/>
-    <w:basedOn w:val="BodyTextChar"/>
+    <w:basedOn w:val="CaptionChar"/>
+    <w:link w:val="SourceCode"/>
     <w:rPr>
       <w:rFonts w:ascii="Consolas" w:hAnsi="Consolas"/>
       <w:sz w:val="22"/>
     </w:rPr>
   </w:style>
   <w:style w:type="character" w:styleId="FootnoteReference">
-    <w:name w:val="Footnote Reference"/>
-    <w:basedOn w:val="BodyTextChar"/>
+    <w:name w:val="footnote reference"/>
+    <w:basedOn w:val="CaptionChar"/>
     <w:rPr>
       <w:vertAlign w:val="superscript"/>
     </w:rPr>
   </w:style>
   <w:style w:type="character" w:styleId="Hyperlink">
     <w:name w:val="Hyperlink"/>
-    <w:basedOn w:val="BodyTextChar"/>
+    <w:basedOn w:val="CaptionChar"/>
     <w:rPr>
       <w:color w:val="4F81BD" w:themeColor="accent1"/>
     </w:rPr>
@@ -933,7 +1711,6 @@
       <w:outlineLvl w:val="9"/>
     </w:pPr>
     <w:rPr>
-      <w:rFonts w:asciiTheme="majorHAnsi" w:eastAsiaTheme="majorEastAsia" w:hAnsiTheme="majorHAnsi" w:cstheme="majorBidi"/>
       <w:b w:val="0"/>
       <w:bCs w:val="0"/>
       <w:color w:val="365F91" w:themeColor="accent1" w:themeShade="BF"/>
@@ -944,267 +1721,329 @@
     <w:basedOn w:val="Normal"/>
     <w:link w:val="VerbatimChar"/>
     <w:pPr>
-      <w:wordWrap w:val="off"/>
-      <w:shd w:val="clear" w:fill="f8f8f8"/>
+      <w:shd w:val="clear" w:color="auto" w:fill="F8F8F8"/>
+      <w:wordWrap w:val="0"/>
     </w:pPr>
   </w:style>
   <w:style w:type="character" w:customStyle="1" w:styleId="KeywordTok">
     <w:name w:val="KeywordTok"/>
     <w:basedOn w:val="VerbatimChar"/>
     <w:rPr>
-      <w:color w:val="204a87"/>
-      <w:shd w:val="clear" w:fill="f8f8f8"/>
+      <w:rFonts w:ascii="Consolas" w:hAnsi="Consolas"/>
       <w:b/>
+      <w:color w:val="204A87"/>
+      <w:sz w:val="22"/>
+      <w:shd w:val="clear" w:color="auto" w:fill="F8F8F8"/>
     </w:rPr>
   </w:style>
   <w:style w:type="character" w:customStyle="1" w:styleId="DataTypeTok">
     <w:name w:val="DataTypeTok"/>
     <w:basedOn w:val="VerbatimChar"/>
     <w:rPr>
-      <w:color w:val="204a87"/>
-      <w:shd w:val="clear" w:fill="f8f8f8"/>
+      <w:rFonts w:ascii="Consolas" w:hAnsi="Consolas"/>
+      <w:color w:val="204A87"/>
+      <w:sz w:val="22"/>
+      <w:shd w:val="clear" w:color="auto" w:fill="F8F8F8"/>
     </w:rPr>
   </w:style>
   <w:style w:type="character" w:customStyle="1" w:styleId="DecValTok">
     <w:name w:val="DecValTok"/>
     <w:basedOn w:val="VerbatimChar"/>
     <w:rPr>
-      <w:color w:val="0000cf"/>
-      <w:shd w:val="clear" w:fill="f8f8f8"/>
+      <w:rFonts w:ascii="Consolas" w:hAnsi="Consolas"/>
+      <w:color w:val="0000CF"/>
+      <w:sz w:val="22"/>
+      <w:shd w:val="clear" w:color="auto" w:fill="F8F8F8"/>
     </w:rPr>
   </w:style>
   <w:style w:type="character" w:customStyle="1" w:styleId="BaseNTok">
     <w:name w:val="BaseNTok"/>
     <w:basedOn w:val="VerbatimChar"/>
     <w:rPr>
-      <w:color w:val="0000cf"/>
-      <w:shd w:val="clear" w:fill="f8f8f8"/>
+      <w:rFonts w:ascii="Consolas" w:hAnsi="Consolas"/>
+      <w:color w:val="0000CF"/>
+      <w:sz w:val="22"/>
+      <w:shd w:val="clear" w:color="auto" w:fill="F8F8F8"/>
     </w:rPr>
   </w:style>
   <w:style w:type="character" w:customStyle="1" w:styleId="FloatTok">
     <w:name w:val="FloatTok"/>
     <w:basedOn w:val="VerbatimChar"/>
     <w:rPr>
-      <w:color w:val="0000cf"/>
-      <w:shd w:val="clear" w:fill="f8f8f8"/>
+      <w:rFonts w:ascii="Consolas" w:hAnsi="Consolas"/>
+      <w:color w:val="0000CF"/>
+      <w:sz w:val="22"/>
+      <w:shd w:val="clear" w:color="auto" w:fill="F8F8F8"/>
     </w:rPr>
   </w:style>
   <w:style w:type="character" w:customStyle="1" w:styleId="ConstantTok">
     <w:name w:val="ConstantTok"/>
     <w:basedOn w:val="VerbatimChar"/>
     <w:rPr>
+      <w:rFonts w:ascii="Consolas" w:hAnsi="Consolas"/>
       <w:color w:val="000000"/>
-      <w:shd w:val="clear" w:fill="f8f8f8"/>
+      <w:sz w:val="22"/>
+      <w:shd w:val="clear" w:color="auto" w:fill="F8F8F8"/>
     </w:rPr>
   </w:style>
   <w:style w:type="character" w:customStyle="1" w:styleId="CharTok">
     <w:name w:val="CharTok"/>
     <w:basedOn w:val="VerbatimChar"/>
     <w:rPr>
-      <w:color w:val="4e9a06"/>
-      <w:shd w:val="clear" w:fill="f8f8f8"/>
+      <w:rFonts w:ascii="Consolas" w:hAnsi="Consolas"/>
+      <w:color w:val="4E9A06"/>
+      <w:sz w:val="22"/>
+      <w:shd w:val="clear" w:color="auto" w:fill="F8F8F8"/>
     </w:rPr>
   </w:style>
   <w:style w:type="character" w:customStyle="1" w:styleId="SpecialCharTok">
     <w:name w:val="SpecialCharTok"/>
     <w:basedOn w:val="VerbatimChar"/>
     <w:rPr>
+      <w:rFonts w:ascii="Consolas" w:hAnsi="Consolas"/>
       <w:color w:val="000000"/>
-      <w:shd w:val="clear" w:fill="f8f8f8"/>
+      <w:sz w:val="22"/>
+      <w:shd w:val="clear" w:color="auto" w:fill="F8F8F8"/>
     </w:rPr>
   </w:style>
   <w:style w:type="character" w:customStyle="1" w:styleId="StringTok">
     <w:name w:val="StringTok"/>
     <w:basedOn w:val="VerbatimChar"/>
     <w:rPr>
-      <w:color w:val="4e9a06"/>
-      <w:shd w:val="clear" w:fill="f8f8f8"/>
+      <w:rFonts w:ascii="Consolas" w:hAnsi="Consolas"/>
+      <w:color w:val="4E9A06"/>
+      <w:sz w:val="22"/>
+      <w:shd w:val="clear" w:color="auto" w:fill="F8F8F8"/>
     </w:rPr>
   </w:style>
   <w:style w:type="character" w:customStyle="1" w:styleId="VerbatimStringTok">
     <w:name w:val="VerbatimStringTok"/>
     <w:basedOn w:val="VerbatimChar"/>
     <w:rPr>
-      <w:color w:val="4e9a06"/>
-      <w:shd w:val="clear" w:fill="f8f8f8"/>
+      <w:rFonts w:ascii="Consolas" w:hAnsi="Consolas"/>
+      <w:color w:val="4E9A06"/>
+      <w:sz w:val="22"/>
+      <w:shd w:val="clear" w:color="auto" w:fill="F8F8F8"/>
     </w:rPr>
   </w:style>
   <w:style w:type="character" w:customStyle="1" w:styleId="SpecialStringTok">
     <w:name w:val="SpecialStringTok"/>
     <w:basedOn w:val="VerbatimChar"/>
     <w:rPr>
-      <w:color w:val="4e9a06"/>
-      <w:shd w:val="clear" w:fill="f8f8f8"/>
+      <w:rFonts w:ascii="Consolas" w:hAnsi="Consolas"/>
+      <w:color w:val="4E9A06"/>
+      <w:sz w:val="22"/>
+      <w:shd w:val="clear" w:color="auto" w:fill="F8F8F8"/>
     </w:rPr>
   </w:style>
   <w:style w:type="character" w:customStyle="1" w:styleId="ImportTok">
     <w:name w:val="ImportTok"/>
     <w:basedOn w:val="VerbatimChar"/>
     <w:rPr>
-      <w:shd w:val="clear" w:fill="f8f8f8"/>
+      <w:rFonts w:ascii="Consolas" w:hAnsi="Consolas"/>
+      <w:sz w:val="22"/>
+      <w:shd w:val="clear" w:color="auto" w:fill="F8F8F8"/>
     </w:rPr>
   </w:style>
   <w:style w:type="character" w:customStyle="1" w:styleId="CommentTok">
     <w:name w:val="CommentTok"/>
     <w:basedOn w:val="VerbatimChar"/>
     <w:rPr>
-      <w:color w:val="8f5902"/>
-      <w:shd w:val="clear" w:fill="f8f8f8"/>
+      <w:rFonts w:ascii="Consolas" w:hAnsi="Consolas"/>
       <w:i/>
+      <w:color w:val="8F5902"/>
+      <w:sz w:val="22"/>
+      <w:shd w:val="clear" w:color="auto" w:fill="F8F8F8"/>
     </w:rPr>
   </w:style>
   <w:style w:type="character" w:customStyle="1" w:styleId="DocumentationTok">
     <w:name w:val="DocumentationTok"/>
     <w:basedOn w:val="VerbatimChar"/>
     <w:rPr>
-      <w:color w:val="8f5902"/>
-      <w:shd w:val="clear" w:fill="f8f8f8"/>
+      <w:rFonts w:ascii="Consolas" w:hAnsi="Consolas"/>
       <w:b/>
       <w:i/>
+      <w:color w:val="8F5902"/>
+      <w:sz w:val="22"/>
+      <w:shd w:val="clear" w:color="auto" w:fill="F8F8F8"/>
     </w:rPr>
   </w:style>
   <w:style w:type="character" w:customStyle="1" w:styleId="AnnotationTok">
     <w:name w:val="AnnotationTok"/>
     <w:basedOn w:val="VerbatimChar"/>
     <w:rPr>
-      <w:color w:val="8f5902"/>
-      <w:shd w:val="clear" w:fill="f8f8f8"/>
+      <w:rFonts w:ascii="Consolas" w:hAnsi="Consolas"/>
       <w:b/>
       <w:i/>
+      <w:color w:val="8F5902"/>
+      <w:sz w:val="22"/>
+      <w:shd w:val="clear" w:color="auto" w:fill="F8F8F8"/>
     </w:rPr>
   </w:style>
   <w:style w:type="character" w:customStyle="1" w:styleId="CommentVarTok">
     <w:name w:val="CommentVarTok"/>
     <w:basedOn w:val="VerbatimChar"/>
     <w:rPr>
-      <w:color w:val="8f5902"/>
-      <w:shd w:val="clear" w:fill="f8f8f8"/>
+      <w:rFonts w:ascii="Consolas" w:hAnsi="Consolas"/>
       <w:b/>
       <w:i/>
+      <w:color w:val="8F5902"/>
+      <w:sz w:val="22"/>
+      <w:shd w:val="clear" w:color="auto" w:fill="F8F8F8"/>
     </w:rPr>
   </w:style>
   <w:style w:type="character" w:customStyle="1" w:styleId="OtherTok">
     <w:name w:val="OtherTok"/>
     <w:basedOn w:val="VerbatimChar"/>
     <w:rPr>
-      <w:color w:val="8f5902"/>
-      <w:shd w:val="clear" w:fill="f8f8f8"/>
+      <w:rFonts w:ascii="Consolas" w:hAnsi="Consolas"/>
+      <w:color w:val="8F5902"/>
+      <w:sz w:val="22"/>
+      <w:shd w:val="clear" w:color="auto" w:fill="F8F8F8"/>
     </w:rPr>
   </w:style>
   <w:style w:type="character" w:customStyle="1" w:styleId="FunctionTok">
     <w:name w:val="FunctionTok"/>
     <w:basedOn w:val="VerbatimChar"/>
     <w:rPr>
+      <w:rFonts w:ascii="Consolas" w:hAnsi="Consolas"/>
       <w:color w:val="000000"/>
-      <w:shd w:val="clear" w:fill="f8f8f8"/>
+      <w:sz w:val="22"/>
+      <w:shd w:val="clear" w:color="auto" w:fill="F8F8F8"/>
     </w:rPr>
   </w:style>
   <w:style w:type="character" w:customStyle="1" w:styleId="VariableTok">
     <w:name w:val="VariableTok"/>
     <w:basedOn w:val="VerbatimChar"/>
     <w:rPr>
+      <w:rFonts w:ascii="Consolas" w:hAnsi="Consolas"/>
       <w:color w:val="000000"/>
-      <w:shd w:val="clear" w:fill="f8f8f8"/>
+      <w:sz w:val="22"/>
+      <w:shd w:val="clear" w:color="auto" w:fill="F8F8F8"/>
     </w:rPr>
   </w:style>
   <w:style w:type="character" w:customStyle="1" w:styleId="ControlFlowTok">
     <w:name w:val="ControlFlowTok"/>
     <w:basedOn w:val="VerbatimChar"/>
     <w:rPr>
-      <w:color w:val="204a87"/>
-      <w:shd w:val="clear" w:fill="f8f8f8"/>
+      <w:rFonts w:ascii="Consolas" w:hAnsi="Consolas"/>
       <w:b/>
+      <w:color w:val="204A87"/>
+      <w:sz w:val="22"/>
+      <w:shd w:val="clear" w:color="auto" w:fill="F8F8F8"/>
     </w:rPr>
   </w:style>
   <w:style w:type="character" w:customStyle="1" w:styleId="OperatorTok">
     <w:name w:val="OperatorTok"/>
     <w:basedOn w:val="VerbatimChar"/>
     <w:rPr>
-      <w:color w:val="ce5c00"/>
-      <w:shd w:val="clear" w:fill="f8f8f8"/>
+      <w:rFonts w:ascii="Consolas" w:hAnsi="Consolas"/>
       <w:b/>
+      <w:color w:val="CE5C00"/>
+      <w:sz w:val="22"/>
+      <w:shd w:val="clear" w:color="auto" w:fill="F8F8F8"/>
     </w:rPr>
   </w:style>
   <w:style w:type="character" w:customStyle="1" w:styleId="BuiltInTok">
     <w:name w:val="BuiltInTok"/>
     <w:basedOn w:val="VerbatimChar"/>
     <w:rPr>
-      <w:shd w:val="clear" w:fill="f8f8f8"/>
+      <w:rFonts w:ascii="Consolas" w:hAnsi="Consolas"/>
+      <w:sz w:val="22"/>
+      <w:shd w:val="clear" w:color="auto" w:fill="F8F8F8"/>
     </w:rPr>
   </w:style>
   <w:style w:type="character" w:customStyle="1" w:styleId="ExtensionTok">
     <w:name w:val="ExtensionTok"/>
     <w:basedOn w:val="VerbatimChar"/>
     <w:rPr>
-      <w:shd w:val="clear" w:fill="f8f8f8"/>
+      <w:rFonts w:ascii="Consolas" w:hAnsi="Consolas"/>
+      <w:sz w:val="22"/>
+      <w:shd w:val="clear" w:color="auto" w:fill="F8F8F8"/>
     </w:rPr>
   </w:style>
   <w:style w:type="character" w:customStyle="1" w:styleId="PreprocessorTok">
     <w:name w:val="PreprocessorTok"/>
     <w:basedOn w:val="VerbatimChar"/>
     <w:rPr>
-      <w:color w:val="8f5902"/>
-      <w:shd w:val="clear" w:fill="f8f8f8"/>
+      <w:rFonts w:ascii="Consolas" w:hAnsi="Consolas"/>
       <w:i/>
+      <w:color w:val="8F5902"/>
+      <w:sz w:val="22"/>
+      <w:shd w:val="clear" w:color="auto" w:fill="F8F8F8"/>
     </w:rPr>
   </w:style>
   <w:style w:type="character" w:customStyle="1" w:styleId="AttributeTok">
     <w:name w:val="AttributeTok"/>
     <w:basedOn w:val="VerbatimChar"/>
     <w:rPr>
-      <w:color w:val="c4a000"/>
-      <w:shd w:val="clear" w:fill="f8f8f8"/>
+      <w:rFonts w:ascii="Consolas" w:hAnsi="Consolas"/>
+      <w:color w:val="C4A000"/>
+      <w:sz w:val="22"/>
+      <w:shd w:val="clear" w:color="auto" w:fill="F8F8F8"/>
     </w:rPr>
   </w:style>
   <w:style w:type="character" w:customStyle="1" w:styleId="RegionMarkerTok">
     <w:name w:val="RegionMarkerTok"/>
     <w:basedOn w:val="VerbatimChar"/>
     <w:rPr>
-      <w:shd w:val="clear" w:fill="f8f8f8"/>
+      <w:rFonts w:ascii="Consolas" w:hAnsi="Consolas"/>
+      <w:sz w:val="22"/>
+      <w:shd w:val="clear" w:color="auto" w:fill="F8F8F8"/>
     </w:rPr>
   </w:style>
   <w:style w:type="character" w:customStyle="1" w:styleId="InformationTok">
     <w:name w:val="InformationTok"/>
     <w:basedOn w:val="VerbatimChar"/>
     <w:rPr>
-      <w:color w:val="8f5902"/>
-      <w:shd w:val="clear" w:fill="f8f8f8"/>
+      <w:rFonts w:ascii="Consolas" w:hAnsi="Consolas"/>
       <w:b/>
       <w:i/>
+      <w:color w:val="8F5902"/>
+      <w:sz w:val="22"/>
+      <w:shd w:val="clear" w:color="auto" w:fill="F8F8F8"/>
     </w:rPr>
   </w:style>
   <w:style w:type="character" w:customStyle="1" w:styleId="WarningTok">
     <w:name w:val="WarningTok"/>
     <w:basedOn w:val="VerbatimChar"/>
     <w:rPr>
-      <w:color w:val="8f5902"/>
-      <w:shd w:val="clear" w:fill="f8f8f8"/>
+      <w:rFonts w:ascii="Consolas" w:hAnsi="Consolas"/>
       <w:b/>
       <w:i/>
+      <w:color w:val="8F5902"/>
+      <w:sz w:val="22"/>
+      <w:shd w:val="clear" w:color="auto" w:fill="F8F8F8"/>
     </w:rPr>
   </w:style>
   <w:style w:type="character" w:customStyle="1" w:styleId="AlertTok">
     <w:name w:val="AlertTok"/>
     <w:basedOn w:val="VerbatimChar"/>
     <w:rPr>
-      <w:color w:val="ef2929"/>
-      <w:shd w:val="clear" w:fill="f8f8f8"/>
+      <w:rFonts w:ascii="Consolas" w:hAnsi="Consolas"/>
+      <w:color w:val="EF2929"/>
+      <w:sz w:val="22"/>
+      <w:shd w:val="clear" w:color="auto" w:fill="F8F8F8"/>
     </w:rPr>
   </w:style>
   <w:style w:type="character" w:customStyle="1" w:styleId="ErrorTok">
     <w:name w:val="ErrorTok"/>
     <w:basedOn w:val="VerbatimChar"/>
     <w:rPr>
-      <w:color w:val="a40000"/>
-      <w:shd w:val="clear" w:fill="f8f8f8"/>
+      <w:rFonts w:ascii="Consolas" w:hAnsi="Consolas"/>
       <w:b/>
+      <w:color w:val="A40000"/>
+      <w:sz w:val="22"/>
+      <w:shd w:val="clear" w:color="auto" w:fill="F8F8F8"/>
     </w:rPr>
   </w:style>
   <w:style w:type="character" w:customStyle="1" w:styleId="NormalTok">
     <w:name w:val="NormalTok"/>
     <w:basedOn w:val="VerbatimChar"/>
     <w:rPr>
-      <w:shd w:val="clear" w:fill="f8f8f8"/>
+      <w:rFonts w:ascii="Consolas" w:hAnsi="Consolas"/>
+      <w:sz w:val="22"/>
+      <w:shd w:val="clear" w:color="auto" w:fill="F8F8F8"/>
     </w:rPr>
   </w:style>
 </w:styles>

</xml_diff>

<commit_message>
Minor Tweaks to Titles
</commit_message>
<xml_diff>
--- a/curvework.docx
+++ b/curvework.docx
@@ -47,7 +47,7 @@
           <w:noProof/>
         </w:rPr>
         <w:drawing>
-          <wp:inline distT="0" distB="0" distL="0" distR="0" wp14:anchorId="5CFD77A9" wp14:editId="02E47DBE">
+          <wp:inline distT="0" distB="0" distL="0" distR="0" wp14:anchorId="238B07FB" wp14:editId="27BDF822">
             <wp:extent cx="5334000" cy="1422399"/>
             <wp:effectExtent l="0" t="0" r="0" b="0"/>
             <wp:docPr id="1" name="Picture"/>
@@ -93,7 +93,7 @@
           <w:noProof/>
         </w:rPr>
         <w:drawing>
-          <wp:inline distT="0" distB="0" distL="0" distR="0" wp14:anchorId="12B8925B" wp14:editId="4DD3669B">
+          <wp:inline distT="0" distB="0" distL="0" distR="0" wp14:anchorId="3DE502EC" wp14:editId="15ADF805">
             <wp:extent cx="5334000" cy="1422399"/>
             <wp:effectExtent l="0" t="0" r="0" b="0"/>
             <wp:docPr id="2" name="Picture"/>
@@ -139,7 +139,7 @@
           <w:noProof/>
         </w:rPr>
         <w:drawing>
-          <wp:inline distT="0" distB="0" distL="0" distR="0" wp14:anchorId="421425F8" wp14:editId="1A0176E2">
+          <wp:inline distT="0" distB="0" distL="0" distR="0" wp14:anchorId="4E109AF4" wp14:editId="6E1552E3">
             <wp:extent cx="5334000" cy="1422399"/>
             <wp:effectExtent l="0" t="0" r="0" b="0"/>
             <wp:docPr id="3" name="Picture"/>
@@ -185,7 +185,7 @@
           <w:noProof/>
         </w:rPr>
         <w:drawing>
-          <wp:inline distT="0" distB="0" distL="0" distR="0" wp14:anchorId="453A8322" wp14:editId="70C590AE">
+          <wp:inline distT="0" distB="0" distL="0" distR="0" wp14:anchorId="4319BCE9" wp14:editId="4D710698">
             <wp:extent cx="5334000" cy="1422399"/>
             <wp:effectExtent l="0" t="0" r="0" b="0"/>
             <wp:docPr id="4" name="Picture"/>
@@ -232,7 +232,7 @@
         </w:rPr>
         <w:lastRenderedPageBreak/>
         <w:drawing>
-          <wp:inline distT="0" distB="0" distL="0" distR="0" wp14:anchorId="664C618A" wp14:editId="1B46CE91">
+          <wp:inline distT="0" distB="0" distL="0" distR="0" wp14:anchorId="0416C7CB" wp14:editId="78FB70AA">
             <wp:extent cx="5334000" cy="1422399"/>
             <wp:effectExtent l="0" t="0" r="0" b="0"/>
             <wp:docPr id="5" name="Picture"/>
@@ -278,7 +278,7 @@
           <w:noProof/>
         </w:rPr>
         <w:drawing>
-          <wp:inline distT="0" distB="0" distL="0" distR="0" wp14:anchorId="066F4594" wp14:editId="75CCFB61">
+          <wp:inline distT="0" distB="0" distL="0" distR="0" wp14:anchorId="611E1341" wp14:editId="59D59B39">
             <wp:extent cx="5334000" cy="1422399"/>
             <wp:effectExtent l="0" t="0" r="0" b="0"/>
             <wp:docPr id="6" name="Picture"/>
@@ -400,7 +400,7 @@
           <w:noProof/>
         </w:rPr>
         <w:drawing>
-          <wp:inline distT="0" distB="0" distL="0" distR="0" wp14:anchorId="53D4B66B" wp14:editId="2266FC37">
+          <wp:inline distT="0" distB="0" distL="0" distR="0" wp14:anchorId="72B0C826" wp14:editId="02FB4FF8">
             <wp:extent cx="5334000" cy="1422399"/>
             <wp:effectExtent l="0" t="0" r="0" b="0"/>
             <wp:docPr id="7" name="Picture"/>
@@ -446,7 +446,7 @@
           <w:noProof/>
         </w:rPr>
         <w:drawing>
-          <wp:inline distT="0" distB="0" distL="0" distR="0" wp14:anchorId="63E69F8C" wp14:editId="2183A856">
+          <wp:inline distT="0" distB="0" distL="0" distR="0" wp14:anchorId="7E37A1CD" wp14:editId="374724F8">
             <wp:extent cx="5334000" cy="1422399"/>
             <wp:effectExtent l="0" t="0" r="0" b="0"/>
             <wp:docPr id="8" name="Picture"/>
@@ -493,7 +493,7 @@
         </w:rPr>
         <w:lastRenderedPageBreak/>
         <w:drawing>
-          <wp:inline distT="0" distB="0" distL="0" distR="0" wp14:anchorId="52DDA2FD" wp14:editId="1BC2A326">
+          <wp:inline distT="0" distB="0" distL="0" distR="0" wp14:anchorId="3F621370" wp14:editId="30908542">
             <wp:extent cx="5334000" cy="1422399"/>
             <wp:effectExtent l="0" t="0" r="0" b="0"/>
             <wp:docPr id="9" name="Picture"/>
@@ -539,7 +539,7 @@
           <w:noProof/>
         </w:rPr>
         <w:drawing>
-          <wp:inline distT="0" distB="0" distL="0" distR="0" wp14:anchorId="14F9971D" wp14:editId="4626F0C0">
+          <wp:inline distT="0" distB="0" distL="0" distR="0" wp14:anchorId="3354F916" wp14:editId="5DE49F1A">
             <wp:extent cx="5334000" cy="1422399"/>
             <wp:effectExtent l="0" t="0" r="0" b="0"/>
             <wp:docPr id="10" name="Picture"/>
@@ -824,7 +824,7 @@
   <w:abstractNum w:abstractNumId="0" w15:restartNumberingAfterBreak="0">
     <w:nsid w:val="2C1AE401"/>
     <w:multiLevelType w:val="multilevel"/>
-    <w:tmpl w:val="0FE08514"/>
+    <w:tmpl w:val="5BF2E098"/>
     <w:lvl w:ilvl="0">
       <w:numFmt w:val="bullet"/>
       <w:lvlText w:val=" "/>

</xml_diff>

<commit_message>
Fixed major R^2 Bug
</commit_message>
<xml_diff>
--- a/curvework.docx
+++ b/curvework.docx
@@ -1,13 +1,19 @@
 
 <file path=word/document.xml><?xml version="1.0" encoding="utf-8"?>
-<w:document xmlns:wpc="http://schemas.microsoft.com/office/word/2010/wordprocessingCanvas" xmlns:cx="http://schemas.microsoft.com/office/drawing/2014/chartex" xmlns:cx1="http://schemas.microsoft.com/office/drawing/2015/9/8/chartex" xmlns:cx2="http://schemas.microsoft.com/office/drawing/2015/10/21/chartex" xmlns:cx3="http://schemas.microsoft.com/office/drawing/2016/5/9/chartex" xmlns:cx4="http://schemas.microsoft.com/office/drawing/2016/5/10/chartex" xmlns:cx5="http://schemas.microsoft.com/office/drawing/2016/5/11/chartex" xmlns:cx6="http://schemas.microsoft.com/office/drawing/2016/5/12/chartex" xmlns:cx7="http://schemas.microsoft.com/office/drawing/2016/5/13/chartex" xmlns:cx8="http://schemas.microsoft.com/office/drawing/2016/5/14/chartex" xmlns:mc="http://schemas.openxmlformats.org/markup-compatibility/2006" xmlns:aink="http://schemas.microsoft.com/office/drawing/2016/ink" xmlns:am3d="http://schemas.microsoft.com/office/drawing/2017/model3d" xmlns:o="urn:schemas-microsoft-com:office:office" xmlns:r="http://schemas.openxmlformats.org/officeDocument/2006/relationships" xmlns:m="http://schemas.openxmlformats.org/officeDocument/2006/math" xmlns:v="urn:schemas-microsoft-com:vml" xmlns:wp14="http://schemas.microsoft.com/office/word/2010/wordprocessingDrawing" xmlns:wp="http://schemas.openxmlformats.org/drawingml/2006/wordprocessingDrawing" xmlns:w10="urn:schemas-microsoft-com:office:word" xmlns:w="http://schemas.openxmlformats.org/wordprocessingml/2006/main" xmlns:w14="http://schemas.microsoft.com/office/word/2010/wordml" xmlns:w15="http://schemas.microsoft.com/office/word/2012/wordml" xmlns:w16cex="http://schemas.microsoft.com/office/word/2018/wordml/cex" xmlns:w16cid="http://schemas.microsoft.com/office/word/2016/wordml/cid" xmlns:w16="http://schemas.microsoft.com/office/word/2018/wordml" xmlns:w16se="http://schemas.microsoft.com/office/word/2015/wordml/symex" xmlns:wpg="http://schemas.microsoft.com/office/word/2010/wordprocessingGroup" xmlns:wpi="http://schemas.microsoft.com/office/word/2010/wordprocessingInk" xmlns:wne="http://schemas.microsoft.com/office/word/2006/wordml" xmlns:wps="http://schemas.microsoft.com/office/word/2010/wordprocessingShape" mc:Ignorable="w14 w15 w16se w16cid w16 w16cex wp14">
+<w:document xmlns:w="http://schemas.openxmlformats.org/wordprocessingml/2006/main" xmlns:m="http://schemas.openxmlformats.org/officeDocument/2006/math" xmlns:r="http://schemas.openxmlformats.org/officeDocument/2006/relationships" xmlns:o="urn:schemas-microsoft-com:office:office" xmlns:v="urn:schemas-microsoft-com:vml" xmlns:w10="urn:schemas-microsoft-com:office:word" xmlns:a="http://schemas.openxmlformats.org/drawingml/2006/main" xmlns:pic="http://schemas.openxmlformats.org/drawingml/2006/picture" xmlns:wp="http://schemas.openxmlformats.org/drawingml/2006/wordprocessingDrawing">
   <w:body>
     <w:p>
       <w:pPr>
         <w:pStyle w:val="Title"/>
       </w:pPr>
       <w:r>
-        <w:t>Wastewater, Total_Flow</w:t>
+        <w:t xml:space="preserve">Wastewater,</w:t>
+      </w:r>
+      <w:r>
+        <w:t xml:space="preserve"> </w:t>
+      </w:r>
+      <w:r>
+        <w:t xml:space="preserve">Total_Flow</w:t>
       </w:r>
     </w:p>
     <w:p>
@@ -15,7 +21,43 @@
         <w:pStyle w:val="Author"/>
       </w:pPr>
       <w:r>
-        <w:t>`Marlin derived from work by Brian Yandell</w:t>
+        <w:t xml:space="preserve">`Marlin</w:t>
+      </w:r>
+      <w:r>
+        <w:t xml:space="preserve"> </w:t>
+      </w:r>
+      <w:r>
+        <w:t xml:space="preserve">derived</w:t>
+      </w:r>
+      <w:r>
+        <w:t xml:space="preserve"> </w:t>
+      </w:r>
+      <w:r>
+        <w:t xml:space="preserve">from</w:t>
+      </w:r>
+      <w:r>
+        <w:t xml:space="preserve"> </w:t>
+      </w:r>
+      <w:r>
+        <w:t xml:space="preserve">work</w:t>
+      </w:r>
+      <w:r>
+        <w:t xml:space="preserve"> </w:t>
+      </w:r>
+      <w:r>
+        <w:t xml:space="preserve">by</w:t>
+      </w:r>
+      <w:r>
+        <w:t xml:space="preserve"> </w:t>
+      </w:r>
+      <w:r>
+        <w:t xml:space="preserve">Brian</w:t>
+      </w:r>
+      <w:r>
+        <w:t xml:space="preserve"> </w:t>
+      </w:r>
+      <w:r>
+        <w:t xml:space="preserve">Yandell</w:t>
       </w:r>
     </w:p>
     <w:p>
@@ -26,16 +68,16 @@
         <w:rPr>
           <w:rStyle w:val="VerbatimChar"/>
         </w:rPr>
-        <w:t>The code was derrived from work by the DSI.</w:t>
-      </w:r>
-      <w:r>
-        <w:br/>
-      </w:r>
-      <w:r>
-        <w:rPr>
-          <w:rStyle w:val="VerbatimChar"/>
-        </w:rPr>
-        <w:t>The Original R code file can be found in the [pandemic github repository](https://github.com/UW-Madison-DataScience/pandemic/blob/master/wastewater.Rmd).</w:t>
+        <w:t xml:space="preserve">The code was derrived from work by the DSI.</w:t>
+      </w:r>
+      <w:r>
+        <w:br/>
+      </w:r>
+      <w:r>
+        <w:rPr>
+          <w:rStyle w:val="VerbatimChar"/>
+        </w:rPr>
+        <w:t xml:space="preserve">The Original R code file can be found in the [pandemic github repository](https://github.com/UW-Madison-DataScience/pandemic/blob/master/wastewater.Rmd).</w:t>
       </w:r>
     </w:p>
     <w:p>
@@ -43,26 +85,22 @@
         <w:pStyle w:val="FirstParagraph"/>
       </w:pPr>
       <w:r>
-        <w:rPr>
-          <w:noProof/>
-        </w:rPr>
         <w:drawing>
-          <wp:inline distT="0" distB="0" distL="0" distR="0" wp14:anchorId="238B07FB" wp14:editId="27BDF822">
+          <wp:inline>
             <wp:extent cx="5334000" cy="1422399"/>
-            <wp:effectExtent l="0" t="0" r="0" b="0"/>
-            <wp:docPr id="1" name="Picture"/>
-            <wp:cNvGraphicFramePr/>
-            <a:graphic xmlns:a="http://schemas.openxmlformats.org/drawingml/2006/main">
+            <wp:effectExtent b="0" l="0" r="0" t="0"/>
+            <wp:docPr descr="" title="" id="1" name="Picture"/>
+            <a:graphic>
               <a:graphicData uri="http://schemas.openxmlformats.org/drawingml/2006/picture">
-                <pic:pic xmlns:pic="http://schemas.openxmlformats.org/drawingml/2006/picture">
+                <pic:pic>
                   <pic:nvPicPr>
-                    <pic:cNvPr id="0" name="Picture" descr="curvework_files/figure-docx/unnamed-chunk-6-1.png"/>
+                    <pic:cNvPr descr="curvework_files/figure-docx/unnamed-chunk-6-1.png" id="0" name="Picture"/>
                     <pic:cNvPicPr>
-                      <a:picLocks noChangeAspect="1" noChangeArrowheads="1"/>
+                      <a:picLocks noChangeArrowheads="1" noChangeAspect="1"/>
                     </pic:cNvPicPr>
                   </pic:nvPicPr>
                   <pic:blipFill>
-                    <a:blip r:embed="rId7"/>
+                    <a:blip r:embed="rId20"/>
                     <a:stretch>
                       <a:fillRect/>
                     </a:stretch>
@@ -89,26 +127,22 @@
         </w:drawing>
       </w:r>
       <w:r>
-        <w:rPr>
-          <w:noProof/>
-        </w:rPr>
         <w:drawing>
-          <wp:inline distT="0" distB="0" distL="0" distR="0" wp14:anchorId="3DE502EC" wp14:editId="15ADF805">
+          <wp:inline>
             <wp:extent cx="5334000" cy="1422399"/>
-            <wp:effectExtent l="0" t="0" r="0" b="0"/>
-            <wp:docPr id="2" name="Picture"/>
-            <wp:cNvGraphicFramePr/>
-            <a:graphic xmlns:a="http://schemas.openxmlformats.org/drawingml/2006/main">
+            <wp:effectExtent b="0" l="0" r="0" t="0"/>
+            <wp:docPr descr="" title="" id="1" name="Picture"/>
+            <a:graphic>
               <a:graphicData uri="http://schemas.openxmlformats.org/drawingml/2006/picture">
-                <pic:pic xmlns:pic="http://schemas.openxmlformats.org/drawingml/2006/picture">
+                <pic:pic>
                   <pic:nvPicPr>
-                    <pic:cNvPr id="0" name="Picture" descr="curvework_files/figure-docx/unnamed-chunk-6-2.png"/>
+                    <pic:cNvPr descr="curvework_files/figure-docx/unnamed-chunk-6-2.png" id="0" name="Picture"/>
                     <pic:cNvPicPr>
-                      <a:picLocks noChangeAspect="1" noChangeArrowheads="1"/>
+                      <a:picLocks noChangeArrowheads="1" noChangeAspect="1"/>
                     </pic:cNvPicPr>
                   </pic:nvPicPr>
                   <pic:blipFill>
-                    <a:blip r:embed="rId8"/>
+                    <a:blip r:embed="rId21"/>
                     <a:stretch>
                       <a:fillRect/>
                     </a:stretch>
@@ -135,26 +169,22 @@
         </w:drawing>
       </w:r>
       <w:r>
-        <w:rPr>
-          <w:noProof/>
-        </w:rPr>
         <w:drawing>
-          <wp:inline distT="0" distB="0" distL="0" distR="0" wp14:anchorId="4E109AF4" wp14:editId="6E1552E3">
+          <wp:inline>
             <wp:extent cx="5334000" cy="1422399"/>
-            <wp:effectExtent l="0" t="0" r="0" b="0"/>
-            <wp:docPr id="3" name="Picture"/>
-            <wp:cNvGraphicFramePr/>
-            <a:graphic xmlns:a="http://schemas.openxmlformats.org/drawingml/2006/main">
+            <wp:effectExtent b="0" l="0" r="0" t="0"/>
+            <wp:docPr descr="" title="" id="1" name="Picture"/>
+            <a:graphic>
               <a:graphicData uri="http://schemas.openxmlformats.org/drawingml/2006/picture">
-                <pic:pic xmlns:pic="http://schemas.openxmlformats.org/drawingml/2006/picture">
+                <pic:pic>
                   <pic:nvPicPr>
-                    <pic:cNvPr id="0" name="Picture" descr="curvework_files/figure-docx/unnamed-chunk-6-3.png"/>
+                    <pic:cNvPr descr="curvework_files/figure-docx/unnamed-chunk-6-3.png" id="0" name="Picture"/>
                     <pic:cNvPicPr>
-                      <a:picLocks noChangeAspect="1" noChangeArrowheads="1"/>
+                      <a:picLocks noChangeArrowheads="1" noChangeAspect="1"/>
                     </pic:cNvPicPr>
                   </pic:nvPicPr>
                   <pic:blipFill>
-                    <a:blip r:embed="rId9"/>
+                    <a:blip r:embed="rId22"/>
                     <a:stretch>
                       <a:fillRect/>
                     </a:stretch>
@@ -181,26 +211,22 @@
         </w:drawing>
       </w:r>
       <w:r>
-        <w:rPr>
-          <w:noProof/>
-        </w:rPr>
         <w:drawing>
-          <wp:inline distT="0" distB="0" distL="0" distR="0" wp14:anchorId="4319BCE9" wp14:editId="4D710698">
+          <wp:inline>
             <wp:extent cx="5334000" cy="1422399"/>
-            <wp:effectExtent l="0" t="0" r="0" b="0"/>
-            <wp:docPr id="4" name="Picture"/>
-            <wp:cNvGraphicFramePr/>
-            <a:graphic xmlns:a="http://schemas.openxmlformats.org/drawingml/2006/main">
+            <wp:effectExtent b="0" l="0" r="0" t="0"/>
+            <wp:docPr descr="" title="" id="1" name="Picture"/>
+            <a:graphic>
               <a:graphicData uri="http://schemas.openxmlformats.org/drawingml/2006/picture">
-                <pic:pic xmlns:pic="http://schemas.openxmlformats.org/drawingml/2006/picture">
+                <pic:pic>
                   <pic:nvPicPr>
-                    <pic:cNvPr id="0" name="Picture" descr="curvework_files/figure-docx/unnamed-chunk-6-4.png"/>
+                    <pic:cNvPr descr="curvework_files/figure-docx/unnamed-chunk-6-4.png" id="0" name="Picture"/>
                     <pic:cNvPicPr>
-                      <a:picLocks noChangeAspect="1" noChangeArrowheads="1"/>
+                      <a:picLocks noChangeArrowheads="1" noChangeAspect="1"/>
                     </pic:cNvPicPr>
                   </pic:nvPicPr>
                   <pic:blipFill>
-                    <a:blip r:embed="rId10"/>
+                    <a:blip r:embed="rId23"/>
                     <a:stretch>
                       <a:fillRect/>
                     </a:stretch>
@@ -227,27 +253,22 @@
         </w:drawing>
       </w:r>
       <w:r>
-        <w:rPr>
-          <w:noProof/>
-        </w:rPr>
-        <w:lastRenderedPageBreak/>
         <w:drawing>
-          <wp:inline distT="0" distB="0" distL="0" distR="0" wp14:anchorId="0416C7CB" wp14:editId="78FB70AA">
+          <wp:inline>
             <wp:extent cx="5334000" cy="1422399"/>
-            <wp:effectExtent l="0" t="0" r="0" b="0"/>
-            <wp:docPr id="5" name="Picture"/>
-            <wp:cNvGraphicFramePr/>
-            <a:graphic xmlns:a="http://schemas.openxmlformats.org/drawingml/2006/main">
+            <wp:effectExtent b="0" l="0" r="0" t="0"/>
+            <wp:docPr descr="" title="" id="1" name="Picture"/>
+            <a:graphic>
               <a:graphicData uri="http://schemas.openxmlformats.org/drawingml/2006/picture">
-                <pic:pic xmlns:pic="http://schemas.openxmlformats.org/drawingml/2006/picture">
+                <pic:pic>
                   <pic:nvPicPr>
-                    <pic:cNvPr id="0" name="Picture" descr="curvework_files/figure-docx/unnamed-chunk-6-5.png"/>
+                    <pic:cNvPr descr="curvework_files/figure-docx/unnamed-chunk-6-5.png" id="0" name="Picture"/>
                     <pic:cNvPicPr>
-                      <a:picLocks noChangeAspect="1" noChangeArrowheads="1"/>
+                      <a:picLocks noChangeArrowheads="1" noChangeAspect="1"/>
                     </pic:cNvPicPr>
                   </pic:nvPicPr>
                   <pic:blipFill>
-                    <a:blip r:embed="rId11"/>
+                    <a:blip r:embed="rId24"/>
                     <a:stretch>
                       <a:fillRect/>
                     </a:stretch>
@@ -274,26 +295,22 @@
         </w:drawing>
       </w:r>
       <w:r>
-        <w:rPr>
-          <w:noProof/>
-        </w:rPr>
         <w:drawing>
-          <wp:inline distT="0" distB="0" distL="0" distR="0" wp14:anchorId="611E1341" wp14:editId="59D59B39">
+          <wp:inline>
             <wp:extent cx="5334000" cy="1422399"/>
-            <wp:effectExtent l="0" t="0" r="0" b="0"/>
-            <wp:docPr id="6" name="Picture"/>
-            <wp:cNvGraphicFramePr/>
-            <a:graphic xmlns:a="http://schemas.openxmlformats.org/drawingml/2006/main">
+            <wp:effectExtent b="0" l="0" r="0" t="0"/>
+            <wp:docPr descr="" title="" id="1" name="Picture"/>
+            <a:graphic>
               <a:graphicData uri="http://schemas.openxmlformats.org/drawingml/2006/picture">
-                <pic:pic xmlns:pic="http://schemas.openxmlformats.org/drawingml/2006/picture">
+                <pic:pic>
                   <pic:nvPicPr>
-                    <pic:cNvPr id="0" name="Picture" descr="curvework_files/figure-docx/unnamed-chunk-6-6.png"/>
+                    <pic:cNvPr descr="curvework_files/figure-docx/unnamed-chunk-6-6.png" id="0" name="Picture"/>
                     <pic:cNvPicPr>
-                      <a:picLocks noChangeAspect="1" noChangeArrowheads="1"/>
+                      <a:picLocks noChangeArrowheads="1" noChangeAspect="1"/>
                     </pic:cNvPicPr>
                   </pic:nvPicPr>
                   <pic:blipFill>
-                    <a:blip r:embed="rId12"/>
+                    <a:blip r:embed="rId25"/>
                     <a:stretch>
                       <a:fillRect/>
                     </a:stretch>
@@ -337,16 +354,16 @@
         <w:rPr>
           <w:rStyle w:val="VerbatimChar"/>
         </w:rPr>
-        <w:t>## Call:</w:t>
-      </w:r>
-      <w:r>
-        <w:br/>
-      </w:r>
-      <w:r>
-        <w:rPr>
-          <w:rStyle w:val="VerbatimChar"/>
-        </w:rPr>
-        <w:t>## lm(formula = der ~ Model, data = modelData)</w:t>
+        <w:t xml:space="preserve">## Call:</w:t>
+      </w:r>
+      <w:r>
+        <w:br/>
+      </w:r>
+      <w:r>
+        <w:rPr>
+          <w:rStyle w:val="VerbatimChar"/>
+        </w:rPr>
+        <w:t xml:space="preserve">## lm(formula = der ~ Model, data = modelData)</w:t>
       </w:r>
       <w:r>
         <w:br/>
@@ -364,31 +381,25 @@
         <w:rPr>
           <w:rStyle w:val="VerbatimChar"/>
         </w:rPr>
-        <w:t>## Coefficients:</w:t>
-      </w:r>
-      <w:r>
-        <w:br/>
-      </w:r>
-      <w:r>
-        <w:rPr>
-          <w:rStyle w:val="VerbatimChar"/>
-        </w:rPr>
-        <w:t>## (Intercept)</w:t>
-      </w:r>
-      <w:r>
-        <w:rPr>
-          <w:rStyle w:val="VerbatimChar"/>
-        </w:rPr>
-        <w:t xml:space="preserve">        Model  </w:t>
-      </w:r>
-      <w:r>
-        <w:br/>
-      </w:r>
-      <w:r>
-        <w:rPr>
-          <w:rStyle w:val="VerbatimChar"/>
-        </w:rPr>
-        <w:t>##     0.00440      0.00042</w:t>
+        <w:t xml:space="preserve">## Coefficients:</w:t>
+      </w:r>
+      <w:r>
+        <w:br/>
+      </w:r>
+      <w:r>
+        <w:rPr>
+          <w:rStyle w:val="VerbatimChar"/>
+        </w:rPr>
+        <w:t xml:space="preserve">## (Intercept)        Model  </w:t>
+      </w:r>
+      <w:r>
+        <w:br/>
+      </w:r>
+      <w:r>
+        <w:rPr>
+          <w:rStyle w:val="VerbatimChar"/>
+        </w:rPr>
+        <w:t xml:space="preserve">##     0.00440      0.00042</w:t>
       </w:r>
     </w:p>
     <w:p>
@@ -396,26 +407,22 @@
         <w:pStyle w:val="FirstParagraph"/>
       </w:pPr>
       <w:r>
-        <w:rPr>
-          <w:noProof/>
-        </w:rPr>
         <w:drawing>
-          <wp:inline distT="0" distB="0" distL="0" distR="0" wp14:anchorId="72B0C826" wp14:editId="02FB4FF8">
+          <wp:inline>
             <wp:extent cx="5334000" cy="1422399"/>
-            <wp:effectExtent l="0" t="0" r="0" b="0"/>
-            <wp:docPr id="7" name="Picture"/>
-            <wp:cNvGraphicFramePr/>
-            <a:graphic xmlns:a="http://schemas.openxmlformats.org/drawingml/2006/main">
+            <wp:effectExtent b="0" l="0" r="0" t="0"/>
+            <wp:docPr descr="" title="" id="1" name="Picture"/>
+            <a:graphic>
               <a:graphicData uri="http://schemas.openxmlformats.org/drawingml/2006/picture">
-                <pic:pic xmlns:pic="http://schemas.openxmlformats.org/drawingml/2006/picture">
+                <pic:pic>
                   <pic:nvPicPr>
-                    <pic:cNvPr id="0" name="Picture" descr="curvework_files/figure-docx/unnamed-chunk-7-1.png"/>
+                    <pic:cNvPr descr="curvework_files/figure-docx/unnamed-chunk-7-1.png" id="0" name="Picture"/>
                     <pic:cNvPicPr>
-                      <a:picLocks noChangeAspect="1" noChangeArrowheads="1"/>
+                      <a:picLocks noChangeArrowheads="1" noChangeAspect="1"/>
                     </pic:cNvPicPr>
                   </pic:nvPicPr>
                   <pic:blipFill>
-                    <a:blip r:embed="rId13"/>
+                    <a:blip r:embed="rId26"/>
                     <a:stretch>
                       <a:fillRect/>
                     </a:stretch>
@@ -442,26 +449,22 @@
         </w:drawing>
       </w:r>
       <w:r>
-        <w:rPr>
-          <w:noProof/>
-        </w:rPr>
         <w:drawing>
-          <wp:inline distT="0" distB="0" distL="0" distR="0" wp14:anchorId="7E37A1CD" wp14:editId="374724F8">
+          <wp:inline>
             <wp:extent cx="5334000" cy="1422399"/>
-            <wp:effectExtent l="0" t="0" r="0" b="0"/>
-            <wp:docPr id="8" name="Picture"/>
-            <wp:cNvGraphicFramePr/>
-            <a:graphic xmlns:a="http://schemas.openxmlformats.org/drawingml/2006/main">
+            <wp:effectExtent b="0" l="0" r="0" t="0"/>
+            <wp:docPr descr="" title="" id="1" name="Picture"/>
+            <a:graphic>
               <a:graphicData uri="http://schemas.openxmlformats.org/drawingml/2006/picture">
-                <pic:pic xmlns:pic="http://schemas.openxmlformats.org/drawingml/2006/picture">
+                <pic:pic>
                   <pic:nvPicPr>
-                    <pic:cNvPr id="0" name="Picture" descr="curvework_files/figure-docx/unnamed-chunk-7-2.png"/>
+                    <pic:cNvPr descr="curvework_files/figure-docx/unnamed-chunk-7-2.png" id="0" name="Picture"/>
                     <pic:cNvPicPr>
-                      <a:picLocks noChangeAspect="1" noChangeArrowheads="1"/>
+                      <a:picLocks noChangeArrowheads="1" noChangeAspect="1"/>
                     </pic:cNvPicPr>
                   </pic:nvPicPr>
                   <pic:blipFill>
-                    <a:blip r:embed="rId14"/>
+                    <a:blip r:embed="rId27"/>
                     <a:stretch>
                       <a:fillRect/>
                     </a:stretch>
@@ -488,27 +491,22 @@
         </w:drawing>
       </w:r>
       <w:r>
-        <w:rPr>
-          <w:noProof/>
-        </w:rPr>
-        <w:lastRenderedPageBreak/>
         <w:drawing>
-          <wp:inline distT="0" distB="0" distL="0" distR="0" wp14:anchorId="3F621370" wp14:editId="30908542">
+          <wp:inline>
             <wp:extent cx="5334000" cy="1422399"/>
-            <wp:effectExtent l="0" t="0" r="0" b="0"/>
-            <wp:docPr id="9" name="Picture"/>
-            <wp:cNvGraphicFramePr/>
-            <a:graphic xmlns:a="http://schemas.openxmlformats.org/drawingml/2006/main">
+            <wp:effectExtent b="0" l="0" r="0" t="0"/>
+            <wp:docPr descr="" title="" id="1" name="Picture"/>
+            <a:graphic>
               <a:graphicData uri="http://schemas.openxmlformats.org/drawingml/2006/picture">
-                <pic:pic xmlns:pic="http://schemas.openxmlformats.org/drawingml/2006/picture">
+                <pic:pic>
                   <pic:nvPicPr>
-                    <pic:cNvPr id="0" name="Picture" descr="curvework_files/figure-docx/unnamed-chunk-7-3.png"/>
+                    <pic:cNvPr descr="curvework_files/figure-docx/unnamed-chunk-7-3.png" id="0" name="Picture"/>
                     <pic:cNvPicPr>
-                      <a:picLocks noChangeAspect="1" noChangeArrowheads="1"/>
+                      <a:picLocks noChangeArrowheads="1" noChangeAspect="1"/>
                     </pic:cNvPicPr>
                   </pic:nvPicPr>
                   <pic:blipFill>
-                    <a:blip r:embed="rId15"/>
+                    <a:blip r:embed="rId28"/>
                     <a:stretch>
                       <a:fillRect/>
                     </a:stretch>
@@ -535,26 +533,22 @@
         </w:drawing>
       </w:r>
       <w:r>
-        <w:rPr>
-          <w:noProof/>
-        </w:rPr>
         <w:drawing>
-          <wp:inline distT="0" distB="0" distL="0" distR="0" wp14:anchorId="3354F916" wp14:editId="5DE49F1A">
+          <wp:inline>
             <wp:extent cx="5334000" cy="1422399"/>
-            <wp:effectExtent l="0" t="0" r="0" b="0"/>
-            <wp:docPr id="10" name="Picture"/>
-            <wp:cNvGraphicFramePr/>
-            <a:graphic xmlns:a="http://schemas.openxmlformats.org/drawingml/2006/main">
+            <wp:effectExtent b="0" l="0" r="0" t="0"/>
+            <wp:docPr descr="" title="" id="1" name="Picture"/>
+            <a:graphic>
               <a:graphicData uri="http://schemas.openxmlformats.org/drawingml/2006/picture">
-                <pic:pic xmlns:pic="http://schemas.openxmlformats.org/drawingml/2006/picture">
+                <pic:pic>
                   <pic:nvPicPr>
-                    <pic:cNvPr id="0" name="Picture" descr="curvework_files/figure-docx/unnamed-chunk-7-4.png"/>
+                    <pic:cNvPr descr="curvework_files/figure-docx/unnamed-chunk-7-4.png" id="0" name="Picture"/>
                     <pic:cNvPicPr>
-                      <a:picLocks noChangeAspect="1" noChangeArrowheads="1"/>
+                      <a:picLocks noChangeArrowheads="1" noChangeAspect="1"/>
                     </pic:cNvPicPr>
                   </pic:nvPicPr>
                   <pic:blipFill>
-                    <a:blip r:embed="rId16"/>
+                    <a:blip r:embed="rId29"/>
                     <a:stretch>
                       <a:fillRect/>
                     </a:stretch>
@@ -586,7 +580,7 @@
         <w:pStyle w:val="BodyText"/>
       </w:pPr>
       <w:r>
-        <w:t>R^2 for the model</w:t>
+        <w:t xml:space="preserve">R^2 for the model</w:t>
       </w:r>
     </w:p>
     <w:p>
@@ -597,79 +591,79 @@
         <w:rPr>
           <w:rStyle w:val="VerbatimChar"/>
         </w:rPr>
-        <w:t>## # A tibble: 6 x 2</w:t>
-      </w:r>
-      <w:r>
-        <w:br/>
-      </w:r>
-      <w:r>
-        <w:rPr>
-          <w:rStyle w:val="VerbatimChar"/>
-        </w:rPr>
-        <w:t>##   Site        R2</w:t>
-      </w:r>
-      <w:r>
-        <w:br/>
-      </w:r>
-      <w:r>
-        <w:rPr>
-          <w:rStyle w:val="VerbatimChar"/>
-        </w:rPr>
-        <w:t>##   &lt;chr&gt;    &lt;dbl&gt;</w:t>
-      </w:r>
-      <w:r>
-        <w:br/>
-      </w:r>
-      <w:r>
-        <w:rPr>
-          <w:rStyle w:val="VerbatimChar"/>
-        </w:rPr>
-        <w:t>## 1 Madison   1.00</w:t>
-      </w:r>
-      <w:r>
-        <w:br/>
-      </w:r>
-      <w:r>
-        <w:rPr>
-          <w:rStyle w:val="VerbatimChar"/>
-        </w:rPr>
-        <w:t>## 2 MMSD P11  1.00</w:t>
-      </w:r>
-      <w:r>
-        <w:br/>
-      </w:r>
-      <w:r>
-        <w:rPr>
-          <w:rStyle w:val="VerbatimChar"/>
-        </w:rPr>
-        <w:t>## 3 MMSD P18  1.00</w:t>
-      </w:r>
-      <w:r>
-        <w:br/>
-      </w:r>
-      <w:r>
-        <w:rPr>
-          <w:rStyle w:val="VerbatimChar"/>
-        </w:rPr>
-        <w:t>## 4 MMSD P2   1.00</w:t>
-      </w:r>
-      <w:r>
-        <w:br/>
-      </w:r>
-      <w:r>
-        <w:rPr>
-          <w:rStyle w:val="VerbatimChar"/>
-        </w:rPr>
-        <w:t>## 5 MMSD P7   1.00</w:t>
-      </w:r>
-      <w:r>
-        <w:br/>
-      </w:r>
-      <w:r>
-        <w:rPr>
-          <w:rStyle w:val="VerbatimChar"/>
-        </w:rPr>
-        <w:t>## 6 MMSD P8   1.00</w:t>
+        <w:t xml:space="preserve">## # A tibble: 6 x 2</w:t>
+      </w:r>
+      <w:r>
+        <w:br/>
+      </w:r>
+      <w:r>
+        <w:rPr>
+          <w:rStyle w:val="VerbatimChar"/>
+        </w:rPr>
+        <w:t xml:space="preserve">##   Site        R2</w:t>
+      </w:r>
+      <w:r>
+        <w:br/>
+      </w:r>
+      <w:r>
+        <w:rPr>
+          <w:rStyle w:val="VerbatimChar"/>
+        </w:rPr>
+        <w:t xml:space="preserve">##   &lt;chr&gt;    &lt;dbl&gt;</w:t>
+      </w:r>
+      <w:r>
+        <w:br/>
+      </w:r>
+      <w:r>
+        <w:rPr>
+          <w:rStyle w:val="VerbatimChar"/>
+        </w:rPr>
+        <w:t xml:space="preserve">## 1 Madison  0.990</w:t>
+      </w:r>
+      <w:r>
+        <w:br/>
+      </w:r>
+      <w:r>
+        <w:rPr>
+          <w:rStyle w:val="VerbatimChar"/>
+        </w:rPr>
+        <w:t xml:space="preserve">## 2 MMSD P11 0.984</w:t>
+      </w:r>
+      <w:r>
+        <w:br/>
+      </w:r>
+      <w:r>
+        <w:rPr>
+          <w:rStyle w:val="VerbatimChar"/>
+        </w:rPr>
+        <w:t xml:space="preserve">## 3 MMSD P18 0.990</w:t>
+      </w:r>
+      <w:r>
+        <w:br/>
+      </w:r>
+      <w:r>
+        <w:rPr>
+          <w:rStyle w:val="VerbatimChar"/>
+        </w:rPr>
+        <w:t xml:space="preserve">## 4 MMSD P2  0.985</w:t>
+      </w:r>
+      <w:r>
+        <w:br/>
+      </w:r>
+      <w:r>
+        <w:rPr>
+          <w:rStyle w:val="VerbatimChar"/>
+        </w:rPr>
+        <w:t xml:space="preserve">## 5 MMSD P7  0.989</w:t>
+      </w:r>
+      <w:r>
+        <w:br/>
+      </w:r>
+      <w:r>
+        <w:rPr>
+          <w:rStyle w:val="VerbatimChar"/>
+        </w:rPr>
+        <w:t xml:space="preserve">## 6 MMSD P8  0.989</w:t>
       </w:r>
     </w:p>
     <w:p>
@@ -677,10 +671,7 @@
         <w:pStyle w:val="FirstParagraph"/>
       </w:pPr>
       <w:r>
-        <w:t xml:space="preserve">R^2 for </w:t>
-      </w:r>
-      <w:r>
-        <w:t>the integrated model</w:t>
+        <w:t xml:space="preserve">R^2 for the integrated model</w:t>
       </w:r>
     </w:p>
     <w:p>
@@ -691,128 +682,103 @@
         <w:rPr>
           <w:rStyle w:val="VerbatimChar"/>
         </w:rPr>
-        <w:t>## # A tibble: 6 x 2</w:t>
-      </w:r>
-      <w:r>
-        <w:br/>
-      </w:r>
-      <w:r>
-        <w:rPr>
-          <w:rStyle w:val="VerbatimChar"/>
-        </w:rPr>
-        <w:t>##   Site       R20</w:t>
-      </w:r>
-      <w:r>
-        <w:br/>
-      </w:r>
-      <w:r>
-        <w:rPr>
-          <w:rStyle w:val="VerbatimChar"/>
-        </w:rPr>
-        <w:t>##   &lt;chr&gt;    &lt;dbl&gt;</w:t>
-      </w:r>
-      <w:r>
-        <w:br/>
-      </w:r>
-      <w:r>
-        <w:rPr>
-          <w:rStyle w:val="VerbatimChar"/>
-        </w:rPr>
-        <w:t>## 1 Madison  0.776</w:t>
-      </w:r>
-      <w:r>
-        <w:br/>
-      </w:r>
-      <w:r>
-        <w:rPr>
-          <w:rStyle w:val="VerbatimChar"/>
-        </w:rPr>
-        <w:t>## 2 MMSD P11 0.993</w:t>
-      </w:r>
-      <w:r>
-        <w:br/>
-      </w:r>
-      <w:r>
-        <w:rPr>
-          <w:rStyle w:val="VerbatimChar"/>
-        </w:rPr>
-        <w:t>## 3 MMSD P18 0.982</w:t>
-      </w:r>
-      <w:r>
-        <w:br/>
-      </w:r>
-      <w:r>
-        <w:rPr>
-          <w:rStyle w:val="VerbatimChar"/>
-        </w:rPr>
-        <w:t>## 4 MMSD P2  0.996</w:t>
-      </w:r>
-      <w:r>
-        <w:br/>
-      </w:r>
-      <w:r>
-        <w:rPr>
-          <w:rStyle w:val="VerbatimChar"/>
-        </w:rPr>
-        <w:t>## 5 MMSD P7  0.986</w:t>
-      </w:r>
-      <w:r>
-        <w:br/>
-      </w:r>
-      <w:r>
-        <w:rPr>
-          <w:rStyle w:val="VerbatimChar"/>
-        </w:rPr>
-        <w:t>## 6 MMSD P8  0.998</w:t>
+        <w:t xml:space="preserve">## # A tibble: 6 x 2</w:t>
+      </w:r>
+      <w:r>
+        <w:br/>
+      </w:r>
+      <w:r>
+        <w:rPr>
+          <w:rStyle w:val="VerbatimChar"/>
+        </w:rPr>
+        <w:t xml:space="preserve">##   Site        R20</w:t>
+      </w:r>
+      <w:r>
+        <w:br/>
+      </w:r>
+      <w:r>
+        <w:rPr>
+          <w:rStyle w:val="VerbatimChar"/>
+        </w:rPr>
+        <w:t xml:space="preserve">##   &lt;chr&gt;     &lt;dbl&gt;</w:t>
+      </w:r>
+      <w:r>
+        <w:br/>
+      </w:r>
+      <w:r>
+        <w:rPr>
+          <w:rStyle w:val="VerbatimChar"/>
+        </w:rPr>
+        <w:t xml:space="preserve">## 1 Madison  -5.73 </w:t>
+      </w:r>
+      <w:r>
+        <w:br/>
+      </w:r>
+      <w:r>
+        <w:rPr>
+          <w:rStyle w:val="VerbatimChar"/>
+        </w:rPr>
+        <w:t xml:space="preserve">## 2 MMSD P11  0.800</w:t>
+      </w:r>
+      <w:r>
+        <w:br/>
+      </w:r>
+      <w:r>
+        <w:rPr>
+          <w:rStyle w:val="VerbatimChar"/>
+        </w:rPr>
+        <w:t xml:space="preserve">## 3 MMSD P18  0.472</w:t>
+      </w:r>
+      <w:r>
+        <w:br/>
+      </w:r>
+      <w:r>
+        <w:rPr>
+          <w:rStyle w:val="VerbatimChar"/>
+        </w:rPr>
+        <w:t xml:space="preserve">## 4 MMSD P2   0.445</w:t>
+      </w:r>
+      <w:r>
+        <w:br/>
+      </w:r>
+      <w:r>
+        <w:rPr>
+          <w:rStyle w:val="VerbatimChar"/>
+        </w:rPr>
+        <w:t xml:space="preserve">## 5 MMSD P7   0.632</w:t>
+      </w:r>
+      <w:r>
+        <w:br/>
+      </w:r>
+      <w:r>
+        <w:rPr>
+          <w:rStyle w:val="VerbatimChar"/>
+        </w:rPr>
+        <w:t xml:space="preserve">## 6 MMSD P8   0.910</w:t>
       </w:r>
     </w:p>
-    <w:sectPr>
-      <w:pgSz w:w="12240" w:h="15840"/>
-      <w:pgMar w:top="1440" w:right="1440" w:bottom="1440" w:left="1440" w:header="720" w:footer="720" w:gutter="0"/>
-      <w:cols w:space="720"/>
-    </w:sectPr>
+    <w:sectPr/>
   </w:body>
 </w:document>
 </file>
 
-<file path=word/endnotes.xml><?xml version="1.0" encoding="utf-8"?>
-<w:endnotes xmlns:wpc="http://schemas.microsoft.com/office/word/2010/wordprocessingCanvas" xmlns:cx="http://schemas.microsoft.com/office/drawing/2014/chartex" xmlns:cx1="http://schemas.microsoft.com/office/drawing/2015/9/8/chartex" xmlns:cx2="http://schemas.microsoft.com/office/drawing/2015/10/21/chartex" xmlns:cx3="http://schemas.microsoft.com/office/drawing/2016/5/9/chartex" xmlns:cx4="http://schemas.microsoft.com/office/drawing/2016/5/10/chartex" xmlns:cx5="http://schemas.microsoft.com/office/drawing/2016/5/11/chartex" xmlns:cx6="http://schemas.microsoft.com/office/drawing/2016/5/12/chartex" xmlns:cx7="http://schemas.microsoft.com/office/drawing/2016/5/13/chartex" xmlns:cx8="http://schemas.microsoft.com/office/drawing/2016/5/14/chartex" xmlns:mc="http://schemas.openxmlformats.org/markup-compatibility/2006" xmlns:aink="http://schemas.microsoft.com/office/drawing/2016/ink" xmlns:am3d="http://schemas.microsoft.com/office/drawing/2017/model3d" xmlns:o="urn:schemas-microsoft-com:office:office" xmlns:r="http://schemas.openxmlformats.org/officeDocument/2006/relationships" xmlns:m="http://schemas.openxmlformats.org/officeDocument/2006/math" xmlns:v="urn:schemas-microsoft-com:vml" xmlns:wp14="http://schemas.microsoft.com/office/word/2010/wordprocessingDrawing" xmlns:wp="http://schemas.openxmlformats.org/drawingml/2006/wordprocessingDrawing" xmlns:w10="urn:schemas-microsoft-com:office:word" xmlns:w="http://schemas.openxmlformats.org/wordprocessingml/2006/main" xmlns:w14="http://schemas.microsoft.com/office/word/2010/wordml" xmlns:w15="http://schemas.microsoft.com/office/word/2012/wordml" xmlns:w16cex="http://schemas.microsoft.com/office/word/2018/wordml/cex" xmlns:w16cid="http://schemas.microsoft.com/office/word/2016/wordml/cid" xmlns:w16="http://schemas.microsoft.com/office/word/2018/wordml" xmlns:w16se="http://schemas.microsoft.com/office/word/2015/wordml/symex" xmlns:wpg="http://schemas.microsoft.com/office/word/2010/wordprocessingGroup" xmlns:wpi="http://schemas.microsoft.com/office/word/2010/wordprocessingInk" xmlns:wne="http://schemas.microsoft.com/office/word/2006/wordml" xmlns:wps="http://schemas.microsoft.com/office/word/2010/wordprocessingShape" mc:Ignorable="w14 w15 w16se w16cid w16 w16cex wp14">
-  <w:endnote w:type="separator" w:id="-1">
-    <w:p>
-      <w:pPr>
-        <w:spacing w:after="0"/>
-      </w:pPr>
-      <w:r>
-        <w:separator/>
-      </w:r>
-    </w:p>
-  </w:endnote>
-  <w:endnote w:type="continuationSeparator" w:id="0">
-    <w:p>
-      <w:pPr>
-        <w:spacing w:after="0"/>
-      </w:pPr>
-      <w:r>
-        <w:continuationSeparator/>
-      </w:r>
-    </w:p>
-  </w:endnote>
-</w:endnotes>
+<file path=word/comments.xml><?xml version="1.0" encoding="utf-8"?>
+<w:comments xmlns:w="http://schemas.openxmlformats.org/wordprocessingml/2006/main" xmlns:m="http://schemas.openxmlformats.org/officeDocument/2006/math" xmlns:r="http://schemas.openxmlformats.org/officeDocument/2006/relationships" xmlns:o="urn:schemas-microsoft-com:office:office" xmlns:v="urn:schemas-microsoft-com:vml" xmlns:w10="urn:schemas-microsoft-com:office:word" xmlns:a="http://schemas.openxmlformats.org/drawingml/2006/main" xmlns:pic="http://schemas.openxmlformats.org/drawingml/2006/picture" xmlns:wp="http://schemas.openxmlformats.org/drawingml/2006/wordprocessingDrawing"/>
 </file>
 
 <file path=word/footnotes.xml><?xml version="1.0" encoding="utf-8"?>
-<w:footnotes xmlns:wpc="http://schemas.microsoft.com/office/word/2010/wordprocessingCanvas" xmlns:cx="http://schemas.microsoft.com/office/drawing/2014/chartex" xmlns:cx1="http://schemas.microsoft.com/office/drawing/2015/9/8/chartex" xmlns:cx2="http://schemas.microsoft.com/office/drawing/2015/10/21/chartex" xmlns:cx3="http://schemas.microsoft.com/office/drawing/2016/5/9/chartex" xmlns:cx4="http://schemas.microsoft.com/office/drawing/2016/5/10/chartex" xmlns:cx5="http://schemas.microsoft.com/office/drawing/2016/5/11/chartex" xmlns:cx6="http://schemas.microsoft.com/office/drawing/2016/5/12/chartex" xmlns:cx7="http://schemas.microsoft.com/office/drawing/2016/5/13/chartex" xmlns:cx8="http://schemas.microsoft.com/office/drawing/2016/5/14/chartex" xmlns:mc="http://schemas.openxmlformats.org/markup-compatibility/2006" xmlns:aink="http://schemas.microsoft.com/office/drawing/2016/ink" xmlns:am3d="http://schemas.microsoft.com/office/drawing/2017/model3d" xmlns:o="urn:schemas-microsoft-com:office:office" xmlns:r="http://schemas.openxmlformats.org/officeDocument/2006/relationships" xmlns:m="http://schemas.openxmlformats.org/officeDocument/2006/math" xmlns:v="urn:schemas-microsoft-com:vml" xmlns:wp14="http://schemas.microsoft.com/office/word/2010/wordprocessingDrawing" xmlns:wp="http://schemas.openxmlformats.org/drawingml/2006/wordprocessingDrawing" xmlns:w10="urn:schemas-microsoft-com:office:word" xmlns:w="http://schemas.openxmlformats.org/wordprocessingml/2006/main" xmlns:w14="http://schemas.microsoft.com/office/word/2010/wordml" xmlns:w15="http://schemas.microsoft.com/office/word/2012/wordml" xmlns:w16cex="http://schemas.microsoft.com/office/word/2018/wordml/cex" xmlns:w16cid="http://schemas.microsoft.com/office/word/2016/wordml/cid" xmlns:w16="http://schemas.microsoft.com/office/word/2018/wordml" xmlns:w16se="http://schemas.microsoft.com/office/word/2015/wordml/symex" xmlns:wpg="http://schemas.microsoft.com/office/word/2010/wordprocessingGroup" xmlns:wpi="http://schemas.microsoft.com/office/word/2010/wordprocessingInk" xmlns:wne="http://schemas.microsoft.com/office/word/2006/wordml" xmlns:wps="http://schemas.microsoft.com/office/word/2010/wordprocessingShape" mc:Ignorable="w14 w15 w16se w16cid w16 w16cex wp14">
+<w:footnotes xmlns:w="http://schemas.openxmlformats.org/wordprocessingml/2006/main" xmlns:m="http://schemas.openxmlformats.org/officeDocument/2006/math" xmlns:r="http://schemas.openxmlformats.org/officeDocument/2006/relationships" xmlns:o="urn:schemas-microsoft-com:office:office" xmlns:v="urn:schemas-microsoft-com:vml" xmlns:w10="urn:schemas-microsoft-com:office:word" xmlns:a="http://schemas.openxmlformats.org/drawingml/2006/main" xmlns:pic="http://schemas.openxmlformats.org/drawingml/2006/picture" xmlns:wp="http://schemas.openxmlformats.org/drawingml/2006/wordprocessingDrawing">
+  <w:footnote w:type="continuationSeparator" w:id="0">
+    <w:p>
+      <w:r>
+        <w:continuationSeparator/>
+      </w:r>
+    </w:p>
+  </w:footnote>
   <w:footnote w:type="separator" w:id="-1">
     <w:p>
       <w:r>
         <w:separator/>
-      </w:r>
-    </w:p>
-  </w:footnote>
-  <w:footnote w:type="continuationSeparator" w:id="0">
-    <w:p>
-      <w:r>
-        <w:continuationSeparator/>
       </w:r>
     </w:p>
   </w:footnote>
@@ -820,11 +786,10 @@
 </file>
 
 <file path=word/numbering.xml><?xml version="1.0" encoding="utf-8"?>
-<w:numbering xmlns:wpc="http://schemas.microsoft.com/office/word/2010/wordprocessingCanvas" xmlns:cx="http://schemas.microsoft.com/office/drawing/2014/chartex" xmlns:cx1="http://schemas.microsoft.com/office/drawing/2015/9/8/chartex" xmlns:cx2="http://schemas.microsoft.com/office/drawing/2015/10/21/chartex" xmlns:cx3="http://schemas.microsoft.com/office/drawing/2016/5/9/chartex" xmlns:cx4="http://schemas.microsoft.com/office/drawing/2016/5/10/chartex" xmlns:cx5="http://schemas.microsoft.com/office/drawing/2016/5/11/chartex" xmlns:cx6="http://schemas.microsoft.com/office/drawing/2016/5/12/chartex" xmlns:cx7="http://schemas.microsoft.com/office/drawing/2016/5/13/chartex" xmlns:cx8="http://schemas.microsoft.com/office/drawing/2016/5/14/chartex" xmlns:mc="http://schemas.openxmlformats.org/markup-compatibility/2006" xmlns:aink="http://schemas.microsoft.com/office/drawing/2016/ink" xmlns:am3d="http://schemas.microsoft.com/office/drawing/2017/model3d" xmlns:o="urn:schemas-microsoft-com:office:office" xmlns:r="http://schemas.openxmlformats.org/officeDocument/2006/relationships" xmlns:m="http://schemas.openxmlformats.org/officeDocument/2006/math" xmlns:v="urn:schemas-microsoft-com:vml" xmlns:wp14="http://schemas.microsoft.com/office/word/2010/wordprocessingDrawing" xmlns:wp="http://schemas.openxmlformats.org/drawingml/2006/wordprocessingDrawing" xmlns:w10="urn:schemas-microsoft-com:office:word" xmlns:w="http://schemas.openxmlformats.org/wordprocessingml/2006/main" xmlns:w14="http://schemas.microsoft.com/office/word/2010/wordml" xmlns:w15="http://schemas.microsoft.com/office/word/2012/wordml" xmlns:w16cex="http://schemas.microsoft.com/office/word/2018/wordml/cex" xmlns:w16cid="http://schemas.microsoft.com/office/word/2016/wordml/cid" xmlns:w16="http://schemas.microsoft.com/office/word/2018/wordml" xmlns:w16se="http://schemas.microsoft.com/office/word/2015/wordml/symex" xmlns:wpg="http://schemas.microsoft.com/office/word/2010/wordprocessingGroup" xmlns:wpi="http://schemas.microsoft.com/office/word/2010/wordprocessingInk" xmlns:wne="http://schemas.microsoft.com/office/word/2006/wordml" xmlns:wps="http://schemas.microsoft.com/office/word/2010/wordprocessingShape" mc:Ignorable="w14 w15 w16se w16cid w16 w16cex wp14">
-  <w:abstractNum w:abstractNumId="0" w15:restartNumberingAfterBreak="0">
-    <w:nsid w:val="2C1AE401"/>
+<w:numbering xmlns:w="http://schemas.openxmlformats.org/wordprocessingml/2006/main">
+  <w:abstractNum w:abstractNumId="990">
+    <w:nsid w:val="2c1ae401"/>
     <w:multiLevelType w:val="multilevel"/>
-    <w:tmpl w:val="5BF2E098"/>
     <w:lvl w:ilvl="0">
       <w:numFmt w:val="bullet"/>
       <w:lvlText w:val=" "/>
@@ -925,14 +890,14 @@
       </w:pPr>
     </w:lvl>
   </w:abstractNum>
-  <w:num w:numId="1">
-    <w:abstractNumId w:val="0"/>
+  <w:num w:numId="1000">
+    <w:abstractNumId w:val="990"/>
   </w:num>
 </w:numbering>
 </file>
 
 <file path=word/styles.xml><?xml version="1.0" encoding="utf-8"?>
-<w:styles xmlns:mc="http://schemas.openxmlformats.org/markup-compatibility/2006" xmlns:r="http://schemas.openxmlformats.org/officeDocument/2006/relationships" xmlns:w="http://schemas.openxmlformats.org/wordprocessingml/2006/main" xmlns:w14="http://schemas.microsoft.com/office/word/2010/wordml" xmlns:w15="http://schemas.microsoft.com/office/word/2012/wordml" xmlns:w16cex="http://schemas.microsoft.com/office/word/2018/wordml/cex" xmlns:w16cid="http://schemas.microsoft.com/office/word/2016/wordml/cid" xmlns:w16="http://schemas.microsoft.com/office/word/2018/wordml" xmlns:w16se="http://schemas.microsoft.com/office/word/2015/wordml/symex" mc:Ignorable="w14 w15 w16se w16cid w16 w16cex">
+<w:styles xmlns:r="http://schemas.openxmlformats.org/officeDocument/2006/relationships" xmlns:w="http://schemas.openxmlformats.org/wordprocessingml/2006/main">
   <w:docDefaults>
     <w:rPrDefault>
       <w:rPr>
@@ -948,343 +913,115 @@
       </w:pPr>
     </w:pPrDefault>
   </w:docDefaults>
-  <w:latentStyles w:defLockedState="0" w:defUIPriority="0" w:defSemiHidden="0" w:defUnhideWhenUsed="0" w:defQFormat="0" w:count="376">
-    <w:lsdException w:name="heading 5" w:semiHidden="1" w:unhideWhenUsed="1"/>
-    <w:lsdException w:name="index 2" w:semiHidden="1" w:unhideWhenUsed="1"/>
-    <w:lsdException w:name="index 3" w:semiHidden="1" w:unhideWhenUsed="1"/>
-    <w:lsdException w:name="index 4" w:semiHidden="1" w:unhideWhenUsed="1"/>
-    <w:lsdException w:name="index 5" w:semiHidden="1" w:unhideWhenUsed="1"/>
-    <w:lsdException w:name="index 6" w:semiHidden="1" w:unhideWhenUsed="1"/>
-    <w:lsdException w:name="index 7" w:semiHidden="1" w:unhideWhenUsed="1"/>
-    <w:lsdException w:name="index 8" w:semiHidden="1" w:unhideWhenUsed="1"/>
-    <w:lsdException w:name="index 9" w:semiHidden="1" w:unhideWhenUsed="1"/>
-    <w:lsdException w:name="toc 1" w:semiHidden="1" w:unhideWhenUsed="1"/>
-    <w:lsdException w:name="toc 2" w:semiHidden="1" w:unhideWhenUsed="1"/>
-    <w:lsdException w:name="toc 3" w:semiHidden="1" w:unhideWhenUsed="1"/>
-    <w:lsdException w:name="toc 4" w:semiHidden="1" w:unhideWhenUsed="1"/>
-    <w:lsdException w:name="toc 5" w:semiHidden="1" w:unhideWhenUsed="1"/>
-    <w:lsdException w:name="toc 6" w:semiHidden="1" w:unhideWhenUsed="1"/>
-    <w:lsdException w:name="toc 7" w:semiHidden="1" w:unhideWhenUsed="1"/>
-    <w:lsdException w:name="toc 8" w:semiHidden="1" w:unhideWhenUsed="1"/>
-    <w:lsdException w:name="toc 9" w:semiHidden="1" w:unhideWhenUsed="1"/>
-    <w:lsdException w:name="Normal Indent" w:semiHidden="1" w:unhideWhenUsed="1"/>
-    <w:lsdException w:name="footnote text" w:semiHidden="1" w:unhideWhenUsed="1"/>
-    <w:lsdException w:name="annotation text" w:semiHidden="1" w:unhideWhenUsed="1"/>
-    <w:lsdException w:name="header" w:semiHidden="1" w:unhideWhenUsed="1"/>
-    <w:lsdException w:name="footer" w:semiHidden="1" w:unhideWhenUsed="1"/>
-    <w:lsdException w:name="index heading" w:semiHidden="1" w:unhideWhenUsed="1"/>
-    <w:lsdException w:name="caption" w:semiHidden="1" w:unhideWhenUsed="1"/>
-    <w:lsdException w:name="table of figures" w:semiHidden="1" w:unhideWhenUsed="1"/>
-    <w:lsdException w:name="envelope address" w:semiHidden="1" w:unhideWhenUsed="1"/>
-    <w:lsdException w:name="envelope return" w:semiHidden="1" w:unhideWhenUsed="1"/>
-    <w:lsdException w:name="footnote reference" w:semiHidden="1" w:unhideWhenUsed="1"/>
-    <w:lsdException w:name="annotation reference" w:semiHidden="1" w:unhideWhenUsed="1"/>
-    <w:lsdException w:name="line number" w:semiHidden="1" w:unhideWhenUsed="1"/>
-    <w:lsdException w:name="page number" w:semiHidden="1" w:unhideWhenUsed="1"/>
-    <w:lsdException w:name="endnote reference" w:semiHidden="1" w:unhideWhenUsed="1"/>
-    <w:lsdException w:name="endnote text" w:semiHidden="1" w:unhideWhenUsed="1"/>
-    <w:lsdException w:name="table of authorities" w:semiHidden="1" w:unhideWhenUsed="1"/>
-    <w:lsdException w:name="macro" w:semiHidden="1" w:unhideWhenUsed="1"/>
-    <w:lsdException w:name="toa heading" w:semiHidden="1" w:unhideWhenUsed="1"/>
-    <w:lsdException w:name="List" w:semiHidden="1" w:unhideWhenUsed="1"/>
-    <w:lsdException w:name="List Bullet" w:semiHidden="1" w:unhideWhenUsed="1"/>
-    <w:lsdException w:name="List Number" w:semiHidden="1" w:unhideWhenUsed="1"/>
-    <w:lsdException w:name="List 2" w:semiHidden="1" w:unhideWhenUsed="1"/>
-    <w:lsdException w:name="List 3" w:semiHidden="1" w:unhideWhenUsed="1"/>
-    <w:lsdException w:name="List 4" w:semiHidden="1" w:unhideWhenUsed="1"/>
-    <w:lsdException w:name="List Bullet 2" w:semiHidden="1" w:unhideWhenUsed="1"/>
-    <w:lsdException w:name="List Bullet 3" w:semiHidden="1" w:unhideWhenUsed="1"/>
-    <w:lsdException w:name="List Number 2" w:semiHidden="1" w:unhideWhenUsed="1"/>
-    <w:lsdException w:name="List Number 3" w:semiHidden="1" w:unhideWhenUsed="1"/>
-    <w:lsdException w:name="List Number 4" w:semiHidden="1" w:unhideWhenUsed="1"/>
-    <w:lsdException w:name="List Number 5" w:semiHidden="1" w:unhideWhenUsed="1"/>
-    <w:lsdException w:name="Closing" w:semiHidden="1" w:unhideWhenUsed="1"/>
-    <w:lsdException w:name="Signature" w:semiHidden="1" w:unhideWhenUsed="1"/>
-    <w:lsdException w:name="Default Paragraph Font" w:semiHidden="1" w:unhideWhenUsed="1"/>
-    <w:lsdException w:name="Body Text" w:semiHidden="1" w:unhideWhenUsed="1"/>
-    <w:lsdException w:name="Body Text Indent" w:semiHidden="1" w:unhideWhenUsed="1"/>
-    <w:lsdException w:name="List Continue" w:semiHidden="1" w:unhideWhenUsed="1"/>
-    <w:lsdException w:name="List Continue 2" w:semiHidden="1" w:unhideWhenUsed="1"/>
-    <w:lsdException w:name="List Continue 3" w:semiHidden="1" w:unhideWhenUsed="1"/>
-    <w:lsdException w:name="List Continue 4" w:semiHidden="1" w:unhideWhenUsed="1"/>
-    <w:lsdException w:name="List Continue 5" w:semiHidden="1" w:unhideWhenUsed="1"/>
-    <w:lsdException w:name="Message Header" w:semiHidden="1" w:unhideWhenUsed="1"/>
-    <w:lsdException w:name="Salutation" w:semiHidden="1" w:unhideWhenUsed="1"/>
-    <w:lsdException w:name="Date" w:semiHidden="1" w:unhideWhenUsed="1"/>
-    <w:lsdException w:name="Body Text First Indent" w:semiHidden="1" w:unhideWhenUsed="1"/>
-    <w:lsdException w:name="Body Text Indent 2" w:semiHidden="1" w:unhideWhenUsed="1"/>
-    <w:lsdException w:name="Body Text Indent 3" w:semiHidden="1" w:unhideWhenUsed="1"/>
-    <w:lsdException w:name="Block Text" w:semiHidden="1" w:unhideWhenUsed="1"/>
-    <w:lsdException w:name="Hyperlink" w:semiHidden="1" w:unhideWhenUsed="1"/>
-    <w:lsdException w:name="FollowedHyperlink" w:semiHidden="1" w:unhideWhenUsed="1"/>
-    <w:lsdException w:name="Document Map" w:semiHidden="1" w:unhideWhenUsed="1"/>
-    <w:lsdException w:name="Plain Text" w:semiHidden="1" w:unhideWhenUsed="1"/>
-    <w:lsdException w:name="E-mail Signature" w:semiHidden="1" w:unhideWhenUsed="1"/>
-    <w:lsdException w:name="HTML Top of Form" w:semiHidden="1" w:unhideWhenUsed="1"/>
-    <w:lsdException w:name="HTML Bottom of Form" w:semiHidden="1" w:unhideWhenUsed="1"/>
-    <w:lsdException w:name="Normal (Web)" w:semiHidden="1" w:unhideWhenUsed="1"/>
-    <w:lsdException w:name="HTML Acronym" w:semiHidden="1" w:unhideWhenUsed="1"/>
-    <w:lsdException w:name="HTML Address" w:semiHidden="1" w:unhideWhenUsed="1"/>
-    <w:lsdException w:name="HTML Cite" w:semiHidden="1" w:unhideWhenUsed="1"/>
-    <w:lsdException w:name="HTML Code" w:semiHidden="1" w:unhideWhenUsed="1"/>
-    <w:lsdException w:name="HTML Definition" w:semiHidden="1" w:unhideWhenUsed="1"/>
-    <w:lsdException w:name="HTML Keyboard" w:semiHidden="1" w:unhideWhenUsed="1"/>
-    <w:lsdException w:name="HTML Preformatted" w:semiHidden="1" w:unhideWhenUsed="1"/>
-    <w:lsdException w:name="HTML Sample" w:semiHidden="1" w:unhideWhenUsed="1"/>
-    <w:lsdException w:name="HTML Typewriter" w:semiHidden="1" w:unhideWhenUsed="1"/>
-    <w:lsdException w:name="HTML Variable" w:semiHidden="1" w:unhideWhenUsed="1"/>
-    <w:lsdException w:name="Normal Table" w:semiHidden="1" w:unhideWhenUsed="1"/>
-    <w:lsdException w:name="annotation subject" w:semiHidden="1" w:unhideWhenUsed="1"/>
-    <w:lsdException w:name="No List" w:semiHidden="1" w:unhideWhenUsed="1"/>
-    <w:lsdException w:name="Outline List 1" w:semiHidden="1" w:unhideWhenUsed="1"/>
-    <w:lsdException w:name="Outline List 2" w:semiHidden="1" w:unhideWhenUsed="1"/>
-    <w:lsdException w:name="Outline List 3" w:semiHidden="1" w:unhideWhenUsed="1"/>
-    <w:lsdException w:name="Table Simple 1" w:semiHidden="1" w:unhideWhenUsed="1"/>
-    <w:lsdException w:name="Table Simple 2" w:semiHidden="1" w:unhideWhenUsed="1"/>
-    <w:lsdException w:name="Table Simple 3" w:semiHidden="1" w:unhideWhenUsed="1"/>
-    <w:lsdException w:name="Table Classic 1" w:semiHidden="1" w:unhideWhenUsed="1"/>
-    <w:lsdException w:name="Table Classic 2" w:semiHidden="1" w:unhideWhenUsed="1"/>
-    <w:lsdException w:name="Table Classic 3" w:semiHidden="1" w:unhideWhenUsed="1"/>
-    <w:lsdException w:name="Table Classic 4" w:semiHidden="1" w:unhideWhenUsed="1"/>
-    <w:lsdException w:name="Table Colorful 1" w:semiHidden="1" w:unhideWhenUsed="1"/>
-    <w:lsdException w:name="Table Colorful 2" w:semiHidden="1" w:unhideWhenUsed="1"/>
-    <w:lsdException w:name="Table Colorful 3" w:semiHidden="1" w:unhideWhenUsed="1"/>
-    <w:lsdException w:name="Table Columns 1" w:semiHidden="1" w:unhideWhenUsed="1"/>
-    <w:lsdException w:name="Table Columns 2" w:semiHidden="1" w:unhideWhenUsed="1"/>
-    <w:lsdException w:name="Table Columns 3" w:semiHidden="1" w:unhideWhenUsed="1"/>
-    <w:lsdException w:name="Table Columns 4" w:semiHidden="1" w:unhideWhenUsed="1"/>
-    <w:lsdException w:name="Table Columns 5" w:semiHidden="1" w:unhideWhenUsed="1"/>
-    <w:lsdException w:name="Table Grid 1" w:semiHidden="1" w:unhideWhenUsed="1"/>
-    <w:lsdException w:name="Table Grid 2" w:semiHidden="1" w:unhideWhenUsed="1"/>
-    <w:lsdException w:name="Table Grid 3" w:semiHidden="1" w:unhideWhenUsed="1"/>
-    <w:lsdException w:name="Table Grid 4" w:semiHidden="1" w:unhideWhenUsed="1"/>
-    <w:lsdException w:name="Table Grid 5" w:semiHidden="1" w:unhideWhenUsed="1"/>
-    <w:lsdException w:name="Table Grid 6" w:semiHidden="1" w:unhideWhenUsed="1"/>
-    <w:lsdException w:name="Table Grid 7" w:semiHidden="1" w:unhideWhenUsed="1"/>
-    <w:lsdException w:name="Table Grid 8" w:semiHidden="1" w:unhideWhenUsed="1"/>
-    <w:lsdException w:name="Table List 1" w:semiHidden="1" w:unhideWhenUsed="1"/>
-    <w:lsdException w:name="Table List 2" w:semiHidden="1" w:unhideWhenUsed="1"/>
-    <w:lsdException w:name="Table List 3" w:semiHidden="1" w:unhideWhenUsed="1"/>
-    <w:lsdException w:name="Table List 4" w:semiHidden="1" w:unhideWhenUsed="1"/>
-    <w:lsdException w:name="Table List 5" w:semiHidden="1" w:unhideWhenUsed="1"/>
-    <w:lsdException w:name="Table List 6" w:semiHidden="1" w:unhideWhenUsed="1"/>
-    <w:lsdException w:name="Table List 7" w:semiHidden="1" w:unhideWhenUsed="1"/>
-    <w:lsdException w:name="Table List 8" w:semiHidden="1" w:unhideWhenUsed="1"/>
-    <w:lsdException w:name="Table 3D effects 1" w:semiHidden="1" w:unhideWhenUsed="1"/>
-    <w:lsdException w:name="Table 3D effects 2" w:semiHidden="1" w:unhideWhenUsed="1"/>
-    <w:lsdException w:name="Table 3D effects 3" w:semiHidden="1" w:unhideWhenUsed="1"/>
-    <w:lsdException w:name="Table Contemporary" w:semiHidden="1" w:unhideWhenUsed="1"/>
-    <w:lsdException w:name="Table Elegant" w:semiHidden="1" w:unhideWhenUsed="1"/>
-    <w:lsdException w:name="Table Professional" w:semiHidden="1" w:unhideWhenUsed="1"/>
-    <w:lsdException w:name="Table Subtle 1" w:semiHidden="1" w:unhideWhenUsed="1"/>
-    <w:lsdException w:name="Table Subtle 2" w:semiHidden="1" w:unhideWhenUsed="1"/>
-    <w:lsdException w:name="Table Web 1" w:semiHidden="1" w:unhideWhenUsed="1"/>
-    <w:lsdException w:name="Table Web 2" w:semiHidden="1" w:unhideWhenUsed="1"/>
-    <w:lsdException w:name="Table Web 3" w:semiHidden="1" w:unhideWhenUsed="1"/>
-    <w:lsdException w:name="Balloon Text" w:semiHidden="1" w:unhideWhenUsed="1"/>
-    <w:lsdException w:name="Table Theme" w:semiHidden="1" w:unhideWhenUsed="1"/>
-    <w:lsdException w:name="Placeholder Text" w:semiHidden="1"/>
-    <w:lsdException w:name="Light Shading"/>
-    <w:lsdException w:name="Light List"/>
-    <w:lsdException w:name="Medium Grid 3"/>
-    <w:lsdException w:name="Dark List"/>
-    <w:lsdException w:name="Colorful Shading"/>
-    <w:lsdException w:name="Colorful List"/>
-    <w:lsdException w:name="Colorful Grid"/>
-    <w:lsdException w:name="Light Shading Accent 1"/>
-    <w:lsdException w:name="Light List Accent 1"/>
-    <w:lsdException w:name="Light Grid Accent 1"/>
-    <w:lsdException w:name="Medium Shading 1 Accent 1"/>
-    <w:lsdException w:name="Medium Shading 2 Accent 1"/>
-    <w:lsdException w:name="Medium List 1 Accent 1"/>
-    <w:lsdException w:name="Revision" w:semiHidden="1"/>
-    <w:lsdException w:name="Medium List 2 Accent 1"/>
-    <w:lsdException w:name="Medium Grid 1 Accent 1"/>
-    <w:lsdException w:name="Medium Grid 2 Accent 1"/>
-    <w:lsdException w:name="Medium Grid 3 Accent 1"/>
-    <w:lsdException w:name="Dark List Accent 1"/>
-    <w:lsdException w:name="Colorful Shading Accent 1"/>
-    <w:lsdException w:name="Colorful List Accent 1"/>
-    <w:lsdException w:name="Colorful Grid Accent 1"/>
-    <w:lsdException w:name="Light Shading Accent 2"/>
-    <w:lsdException w:name="Light List Accent 2"/>
-    <w:lsdException w:name="Light Grid Accent 2"/>
-    <w:lsdException w:name="Medium Shading 1 Accent 2"/>
-    <w:lsdException w:name="Medium Shading 2 Accent 2"/>
-    <w:lsdException w:name="Medium List 1 Accent 2"/>
-    <w:lsdException w:name="Medium List 2 Accent 2"/>
-    <w:lsdException w:name="Medium Grid 1 Accent 2"/>
-    <w:lsdException w:name="Medium Grid 2 Accent 2"/>
-    <w:lsdException w:name="Medium Grid 3 Accent 2"/>
-    <w:lsdException w:name="Dark List Accent 2"/>
-    <w:lsdException w:name="Colorful Shading Accent 2"/>
-    <w:lsdException w:name="Colorful List Accent 2"/>
-    <w:lsdException w:name="Colorful Grid Accent 2"/>
-    <w:lsdException w:name="Light Shading Accent 3"/>
-    <w:lsdException w:name="Light List Accent 3"/>
-    <w:lsdException w:name="Light Grid Accent 3"/>
-    <w:lsdException w:name="Medium Shading 1 Accent 3"/>
-    <w:lsdException w:name="Medium Shading 2 Accent 3"/>
-    <w:lsdException w:name="Medium List 1 Accent 3"/>
-    <w:lsdException w:name="Medium List 2 Accent 3"/>
-    <w:lsdException w:name="Medium Grid 1 Accent 3"/>
-    <w:lsdException w:name="Medium Grid 2 Accent 3"/>
-    <w:lsdException w:name="Medium Grid 3 Accent 3"/>
-    <w:lsdException w:name="Dark List Accent 3"/>
-    <w:lsdException w:name="Colorful Shading Accent 3"/>
-    <w:lsdException w:name="Colorful List Accent 3"/>
-    <w:lsdException w:name="Colorful Grid Accent 3"/>
-    <w:lsdException w:name="Light Shading Accent 4"/>
-    <w:lsdException w:name="Light List Accent 4"/>
-    <w:lsdException w:name="Light Grid Accent 4"/>
-    <w:lsdException w:name="Medium Shading 1 Accent 4"/>
-    <w:lsdException w:name="Medium Shading 2 Accent 4"/>
-    <w:lsdException w:name="Medium List 1 Accent 4"/>
-    <w:lsdException w:name="Medium List 2 Accent 4"/>
-    <w:lsdException w:name="Medium Grid 1 Accent 4"/>
-    <w:lsdException w:name="Medium Grid 2 Accent 4"/>
-    <w:lsdException w:name="Medium Grid 3 Accent 4"/>
-    <w:lsdException w:name="Dark List Accent 4"/>
-    <w:lsdException w:name="Colorful Shading Accent 4"/>
-    <w:lsdException w:name="Colorful List Accent 4"/>
-    <w:lsdException w:name="Colorful Grid Accent 4"/>
-    <w:lsdException w:name="Light Shading Accent 5"/>
-    <w:lsdException w:name="Light List Accent 5"/>
-    <w:lsdException w:name="Light Grid Accent 5"/>
-    <w:lsdException w:name="Medium Shading 1 Accent 5"/>
-    <w:lsdException w:name="Medium Shading 2 Accent 5"/>
-    <w:lsdException w:name="Medium List 1 Accent 5"/>
-    <w:lsdException w:name="Medium List 2 Accent 5"/>
-    <w:lsdException w:name="Medium Grid 1 Accent 5"/>
-    <w:lsdException w:name="Medium Grid 2 Accent 5"/>
-    <w:lsdException w:name="Medium Grid 3 Accent 5"/>
-    <w:lsdException w:name="Dark List Accent 5"/>
-    <w:lsdException w:name="Colorful Shading Accent 5"/>
-    <w:lsdException w:name="Colorful List Accent 5"/>
-    <w:lsdException w:name="Colorful Grid Accent 5"/>
-    <w:lsdException w:name="Light Shading Accent 6"/>
-    <w:lsdException w:name="Light List Accent 6"/>
-    <w:lsdException w:name="Light Grid Accent 6"/>
-    <w:lsdException w:name="Medium Shading 1 Accent 6"/>
-    <w:lsdException w:name="Medium Shading 2 Accent 6"/>
-    <w:lsdException w:name="Medium List 1 Accent 6"/>
-    <w:lsdException w:name="Medium List 2 Accent 6"/>
-    <w:lsdException w:name="Medium Grid 1 Accent 6"/>
-    <w:lsdException w:name="Medium Grid 2 Accent 6"/>
-    <w:lsdException w:name="Medium Grid 3 Accent 6"/>
-    <w:lsdException w:name="Dark List Accent 6"/>
-    <w:lsdException w:name="Colorful Shading Accent 6"/>
-    <w:lsdException w:name="Colorful List Accent 6"/>
-    <w:lsdException w:name="Colorful Grid Accent 6"/>
-    <w:lsdException w:name="Bibliography" w:semiHidden="1" w:unhideWhenUsed="1"/>
-    <w:lsdException w:name="TOC Heading" w:semiHidden="1" w:unhideWhenUsed="1"/>
-    <w:lsdException w:name="Grid Table 4" w:uiPriority="49"/>
-    <w:lsdException w:name="Grid Table 5 Dark" w:uiPriority="50"/>
-    <w:lsdException w:name="Grid Table 6 Colorful" w:uiPriority="51"/>
-    <w:lsdException w:name="Grid Table 7 Colorful" w:uiPriority="52"/>
-    <w:lsdException w:name="Grid Table 1 Light Accent 1" w:uiPriority="46"/>
-    <w:lsdException w:name="Grid Table 2 Accent 1" w:uiPriority="47"/>
-    <w:lsdException w:name="Grid Table 3 Accent 1" w:uiPriority="48"/>
-    <w:lsdException w:name="Grid Table 4 Accent 1" w:uiPriority="49"/>
-    <w:lsdException w:name="Grid Table 5 Dark Accent 1" w:uiPriority="50"/>
-    <w:lsdException w:name="Grid Table 6 Colorful Accent 1" w:uiPriority="51"/>
-    <w:lsdException w:name="Grid Table 7 Colorful Accent 1" w:uiPriority="52"/>
-    <w:lsdException w:name="Grid Table 1 Light Accent 2" w:uiPriority="46"/>
-    <w:lsdException w:name="Grid Table 2 Accent 2" w:uiPriority="47"/>
-    <w:lsdException w:name="Grid Table 3 Accent 2" w:uiPriority="48"/>
-    <w:lsdException w:name="Grid Table 4 Accent 2" w:uiPriority="49"/>
-    <w:lsdException w:name="Grid Table 5 Dark Accent 2" w:uiPriority="50"/>
-    <w:lsdException w:name="Grid Table 6 Colorful Accent 2" w:uiPriority="51"/>
-    <w:lsdException w:name="Grid Table 7 Colorful Accent 2" w:uiPriority="52"/>
-    <w:lsdException w:name="Grid Table 1 Light Accent 3" w:uiPriority="46"/>
-    <w:lsdException w:name="Grid Table 2 Accent 3" w:uiPriority="47"/>
-    <w:lsdException w:name="Grid Table 3 Accent 3" w:uiPriority="48"/>
-    <w:lsdException w:name="Grid Table 4 Accent 3" w:uiPriority="49"/>
-    <w:lsdException w:name="Grid Table 5 Dark Accent 3" w:uiPriority="50"/>
-    <w:lsdException w:name="Grid Table 6 Colorful Accent 3" w:uiPriority="51"/>
-    <w:lsdException w:name="Grid Table 7 Colorful Accent 3" w:uiPriority="52"/>
-    <w:lsdException w:name="Grid Table 1 Light Accent 4" w:uiPriority="46"/>
-    <w:lsdException w:name="Grid Table 2 Accent 4" w:uiPriority="47"/>
-    <w:lsdException w:name="Grid Table 3 Accent 4" w:uiPriority="48"/>
-    <w:lsdException w:name="Grid Table 4 Accent 4" w:uiPriority="49"/>
-    <w:lsdException w:name="Grid Table 5 Dark Accent 4" w:uiPriority="50"/>
-    <w:lsdException w:name="Grid Table 6 Colorful Accent 4" w:uiPriority="51"/>
-    <w:lsdException w:name="Grid Table 7 Colorful Accent 4" w:uiPriority="52"/>
-    <w:lsdException w:name="Grid Table 1 Light Accent 5" w:uiPriority="46"/>
-    <w:lsdException w:name="Grid Table 2 Accent 5" w:uiPriority="47"/>
-    <w:lsdException w:name="Grid Table 3 Accent 5" w:uiPriority="48"/>
-    <w:lsdException w:name="Grid Table 4 Accent 5" w:uiPriority="49"/>
-    <w:lsdException w:name="Grid Table 5 Dark Accent 5" w:uiPriority="50"/>
-    <w:lsdException w:name="Grid Table 6 Colorful Accent 5" w:uiPriority="51"/>
-    <w:lsdException w:name="Grid Table 7 Colorful Accent 5" w:uiPriority="52"/>
-    <w:lsdException w:name="Grid Table 1 Light Accent 6" w:uiPriority="46"/>
-    <w:lsdException w:name="Grid Table 2 Accent 6" w:uiPriority="47"/>
-    <w:lsdException w:name="Grid Table 3 Accent 6" w:uiPriority="48"/>
-    <w:lsdException w:name="Grid Table 4 Accent 6" w:uiPriority="49"/>
-    <w:lsdException w:name="Grid Table 5 Dark Accent 6" w:uiPriority="50"/>
-    <w:lsdException w:name="Grid Table 6 Colorful Accent 6" w:uiPriority="51"/>
-    <w:lsdException w:name="Grid Table 7 Colorful Accent 6" w:uiPriority="52"/>
-    <w:lsdException w:name="List Table 1 Light" w:uiPriority="46"/>
-    <w:lsdException w:name="List Table 2" w:uiPriority="47"/>
-    <w:lsdException w:name="List Table 3" w:uiPriority="48"/>
-    <w:lsdException w:name="List Table 4" w:uiPriority="49"/>
-    <w:lsdException w:name="List Table 5 Dark" w:uiPriority="50"/>
-    <w:lsdException w:name="List Table 6 Colorful" w:uiPriority="51"/>
-    <w:lsdException w:name="List Table 7 Colorful" w:uiPriority="52"/>
-    <w:lsdException w:name="List Table 1 Light Accent 1" w:uiPriority="46"/>
-    <w:lsdException w:name="List Table 2 Accent 1" w:uiPriority="47"/>
-    <w:lsdException w:name="List Table 3 Accent 1" w:uiPriority="48"/>
-    <w:lsdException w:name="List Table 4 Accent 1" w:uiPriority="49"/>
-    <w:lsdException w:name="List Table 5 Dark Accent 1" w:uiPriority="50"/>
-    <w:lsdException w:name="List Table 6 Colorful Accent 1" w:uiPriority="51"/>
-    <w:lsdException w:name="List Table 7 Colorful Accent 1" w:uiPriority="52"/>
-    <w:lsdException w:name="List Table 1 Light Accent 2" w:uiPriority="46"/>
-    <w:lsdException w:name="List Table 2 Accent 2" w:uiPriority="47"/>
-    <w:lsdException w:name="List Table 3 Accent 2" w:uiPriority="48"/>
-    <w:lsdException w:name="List Table 4 Accent 2" w:uiPriority="49"/>
-    <w:lsdException w:name="List Table 5 Dark Accent 2" w:uiPriority="50"/>
-    <w:lsdException w:name="List Table 6 Colorful Accent 2" w:uiPriority="51"/>
-    <w:lsdException w:name="List Table 7 Colorful Accent 2" w:uiPriority="52"/>
-    <w:lsdException w:name="List Table 1 Light Accent 3" w:uiPriority="46"/>
-    <w:lsdException w:name="List Table 2 Accent 3" w:uiPriority="47"/>
-    <w:lsdException w:name="List Table 3 Accent 3" w:uiPriority="48"/>
-    <w:lsdException w:name="List Table 4 Accent 3" w:uiPriority="49"/>
-    <w:lsdException w:name="List Table 5 Dark Accent 3" w:uiPriority="50"/>
-    <w:lsdException w:name="List Table 6 Colorful Accent 3" w:uiPriority="51"/>
-    <w:lsdException w:name="List Table 7 Colorful Accent 3" w:uiPriority="52"/>
-    <w:lsdException w:name="List Table 1 Light Accent 4" w:uiPriority="46"/>
-    <w:lsdException w:name="List Table 2 Accent 4" w:uiPriority="47"/>
-    <w:lsdException w:name="List Table 3 Accent 4" w:uiPriority="48"/>
-    <w:lsdException w:name="List Table 4 Accent 4" w:uiPriority="49"/>
-    <w:lsdException w:name="List Table 5 Dark Accent 4" w:uiPriority="50"/>
-    <w:lsdException w:name="List Table 6 Colorful Accent 4" w:uiPriority="51"/>
-    <w:lsdException w:name="List Table 7 Colorful Accent 4" w:uiPriority="52"/>
-    <w:lsdException w:name="List Table 1 Light Accent 5" w:uiPriority="46"/>
-    <w:lsdException w:name="List Table 2 Accent 5" w:uiPriority="47"/>
-    <w:lsdException w:name="List Table 3 Accent 5" w:uiPriority="48"/>
-    <w:lsdException w:name="List Table 4 Accent 5" w:uiPriority="49"/>
-    <w:lsdException w:name="List Table 5 Dark Accent 5" w:uiPriority="50"/>
-    <w:lsdException w:name="List Table 6 Colorful Accent 5" w:uiPriority="51"/>
-    <w:lsdException w:name="List Table 7 Colorful Accent 5" w:uiPriority="52"/>
-    <w:lsdException w:name="List Table 1 Light Accent 6" w:uiPriority="46"/>
-    <w:lsdException w:name="List Table 2 Accent 6" w:uiPriority="47"/>
-    <w:lsdException w:name="List Table 3 Accent 6" w:uiPriority="48"/>
-    <w:lsdException w:name="List Table 4 Accent 6" w:uiPriority="49"/>
-    <w:lsdException w:name="List Table 5 Dark Accent 6" w:uiPriority="50"/>
-    <w:lsdException w:name="List Table 6 Colorful Accent 6" w:uiPriority="51"/>
-    <w:lsdException w:name="List Table 7 Colorful Accent 6" w:uiPriority="52"/>
-    <w:lsdException w:name="Mention" w:semiHidden="1" w:uiPriority="99" w:unhideWhenUsed="1"/>
-    <w:lsdException w:name="Smart Hyperlink" w:semiHidden="1" w:uiPriority="99" w:unhideWhenUsed="1"/>
-    <w:lsdException w:name="Hashtag" w:semiHidden="1" w:uiPriority="99" w:unhideWhenUsed="1"/>
-    <w:lsdException w:name="Unresolved Mention" w:semiHidden="1" w:uiPriority="99" w:unhideWhenUsed="1"/>
-    <w:lsdException w:name="Smart Link" w:semiHidden="1" w:uiPriority="99" w:unhideWhenUsed="1"/>
-  </w:latentStyles>
+  <w:latentStyles w:defLockedState="0" w:defUIPriority="0" w:defSemiHidden="0" w:defUnhideWhenUsed="0" w:defQFormat="0" w:count="276"/>
   <w:style w:type="paragraph" w:default="1" w:styleId="Normal">
     <w:name w:val="Normal"/>
     <w:qFormat/>
   </w:style>
+  <w:style w:type="paragraph" w:styleId="BodyText">
+    <w:name w:val="Body Text"/>
+    <w:basedOn w:val="Normal"/>
+    <w:link w:val="BodyTextChar"/>
+    <w:pPr>
+      <w:spacing w:before="180" w:after="180"/>
+    </w:pPr>
+    <w:qFormat/>
+  </w:style>
+  <w:style w:type="paragraph" w:customStyle="1" w:styleId="FirstParagraph">
+    <w:name w:val="First Paragraph"/>
+    <w:basedOn w:val="BodyText"/>
+    <w:next w:val="BodyText"/>
+    <w:qFormat/>
+  </w:style>
+  <w:style w:type="paragraph" w:customStyle="1" w:styleId="Compact">
+    <w:name w:val="Compact"/>
+    <w:basedOn w:val="BodyText"/>
+    <w:qFormat/>
+    <w:pPr>
+      <w:spacing w:before="36" w:after="36"/>
+    </w:pPr>
+  </w:style>
+  <w:style w:type="paragraph" w:styleId="Title">
+    <w:name w:val="Title"/>
+    <w:basedOn w:val="Normal"/>
+    <w:next w:val="BodyText"/>
+    <w:qFormat/>
+    <w:pPr>
+      <w:keepNext/>
+      <w:keepLines/>
+      <w:spacing w:before="480" w:after="240"/>
+      <w:jc w:val="center"/>
+    </w:pPr>
+    <w:rPr>
+      <w:rFonts w:asciiTheme="majorHAnsi" w:eastAsiaTheme="majorEastAsia" w:hAnsiTheme="majorHAnsi" w:cstheme="majorBidi"/>
+      <w:b/>
+      <w:bCs/>
+      <w:color w:val="345A8A" w:themeColor="accent1" w:themeShade="B5"/>
+      <w:sz w:val="36"/>
+      <w:szCs w:val="36"/>
+    </w:rPr>
+  </w:style>
+  <w:style w:type="paragraph" w:styleId="Subtitle">
+    <w:name w:val="Subtitle"/>
+    <w:basedOn w:val="Title"/>
+    <w:next w:val="BodyText"/>
+    <w:qFormat/>
+    <w:pPr>
+      <w:keepNext/>
+      <w:keepLines/>
+      <w:spacing w:before="240" w:after="240"/>
+      <w:jc w:val="center"/>
+    </w:pPr>
+    <w:rPr>
+      <w:sz w:val="30"/>
+      <w:szCs w:val="30"/>
+    </w:rPr>
+  </w:style>
+  <w:style w:type="paragraph" w:customStyle="1" w:styleId="Author">
+    <w:name w:val="Author"/>
+    <w:next w:val="BodyText"/>
+    <w:qFormat/>
+    <w:pPr>
+      <w:keepNext/>
+      <w:keepLines/>
+      <w:jc w:val="center"/>
+    </w:pPr>
+  </w:style>
+  <w:style w:type="paragraph" w:styleId="Date">
+    <w:name w:val="Date"/>
+    <w:next w:val="BodyText"/>
+    <w:qFormat/>
+    <w:pPr>
+      <w:keepNext/>
+      <w:keepLines/>
+      <w:jc w:val="center"/>
+    </w:pPr>
+  </w:style>
+  <w:style w:type="paragraph" w:customStyle="1" w:styleId="Abstract">
+    <w:name w:val="Abstract"/>
+    <w:basedOn w:val="Normal"/>
+    <w:next w:val="BodyText"/>
+    <w:qFormat/>
+    <w:pPr>
+      <w:keepNext/>
+      <w:keepLines/>
+      <w:spacing w:before="300" w:after="300"/>
+    </w:pPr>
+    <w:rPr>
+      <w:sz w:val="20"/>
+      <w:szCs w:val="20"/>
+    </w:rPr>
+  </w:style>
+  <w:style w:type="paragraph" w:styleId="Bibliography">
+    <w:name w:val="Bibliography"/>
+    <w:basedOn w:val="Normal"/>
+    <w:next w:val="Bibliography"/>
+    <w:qFormat/>
+    <w:pPr/>
+    <w:rPr/>
+  </w:style>
   <w:style w:type="paragraph" w:styleId="Heading1">
-    <w:name w:val="heading 1"/>
+    <w:name w:val="Heading 1"/>
     <w:basedOn w:val="Normal"/>
     <w:next w:val="BodyText"/>
     <w:uiPriority w:val="9"/>
@@ -1305,7 +1042,7 @@
     </w:rPr>
   </w:style>
   <w:style w:type="paragraph" w:styleId="Heading2">
-    <w:name w:val="heading 2"/>
+    <w:name w:val="Heading 2"/>
     <w:basedOn w:val="Normal"/>
     <w:next w:val="BodyText"/>
     <w:uiPriority w:val="9"/>
@@ -1327,7 +1064,7 @@
     </w:rPr>
   </w:style>
   <w:style w:type="paragraph" w:styleId="Heading3">
-    <w:name w:val="heading 3"/>
+    <w:name w:val="Heading 3"/>
     <w:basedOn w:val="Normal"/>
     <w:next w:val="BodyText"/>
     <w:uiPriority w:val="9"/>
@@ -1349,7 +1086,7 @@
     </w:rPr>
   </w:style>
   <w:style w:type="paragraph" w:styleId="Heading4">
-    <w:name w:val="heading 4"/>
+    <w:name w:val="Heading 4"/>
     <w:basedOn w:val="Normal"/>
     <w:next w:val="BodyText"/>
     <w:uiPriority w:val="9"/>
@@ -1366,10 +1103,12 @@
       <w:b/>
       <w:bCs/>
       <w:color w:val="4F81BD" w:themeColor="accent1"/>
+      <w:sz w:val="24"/>
+      <w:szCs w:val="24"/>
     </w:rPr>
   </w:style>
   <w:style w:type="paragraph" w:styleId="Heading5">
-    <w:name w:val="heading 5"/>
+    <w:name w:val="Heading 5"/>
     <w:basedOn w:val="Normal"/>
     <w:next w:val="BodyText"/>
     <w:uiPriority w:val="9"/>
@@ -1386,10 +1125,12 @@
       <w:i/>
       <w:iCs/>
       <w:color w:val="4F81BD" w:themeColor="accent1"/>
+      <w:sz w:val="24"/>
+      <w:szCs w:val="24"/>
     </w:rPr>
   </w:style>
   <w:style w:type="paragraph" w:styleId="Heading6">
-    <w:name w:val="heading 6"/>
+    <w:name w:val="Heading 6"/>
     <w:basedOn w:val="Normal"/>
     <w:next w:val="BodyText"/>
     <w:uiPriority w:val="9"/>
@@ -1404,10 +1145,12 @@
     <w:rPr>
       <w:rFonts w:asciiTheme="majorHAnsi" w:eastAsiaTheme="majorEastAsia" w:hAnsiTheme="majorHAnsi" w:cstheme="majorBidi"/>
       <w:color w:val="4F81BD" w:themeColor="accent1"/>
+      <w:sz w:val="24"/>
+      <w:szCs w:val="24"/>
     </w:rPr>
   </w:style>
   <w:style w:type="paragraph" w:styleId="Heading7">
-    <w:name w:val="heading 7"/>
+    <w:name w:val="Heading 7"/>
     <w:basedOn w:val="Normal"/>
     <w:next w:val="BodyText"/>
     <w:uiPriority w:val="9"/>
@@ -1422,10 +1165,12 @@
     <w:rPr>
       <w:rFonts w:asciiTheme="majorHAnsi" w:eastAsiaTheme="majorEastAsia" w:hAnsiTheme="majorHAnsi" w:cstheme="majorBidi"/>
       <w:color w:val="4F81BD" w:themeColor="accent1"/>
+      <w:sz w:val="24"/>
+      <w:szCs w:val="24"/>
     </w:rPr>
   </w:style>
   <w:style w:type="paragraph" w:styleId="Heading8">
-    <w:name w:val="heading 8"/>
+    <w:name w:val="Heading 8"/>
     <w:basedOn w:val="Normal"/>
     <w:next w:val="BodyText"/>
     <w:uiPriority w:val="9"/>
@@ -1440,10 +1185,12 @@
     <w:rPr>
       <w:rFonts w:asciiTheme="majorHAnsi" w:eastAsiaTheme="majorEastAsia" w:hAnsiTheme="majorHAnsi" w:cstheme="majorBidi"/>
       <w:color w:val="4F81BD" w:themeColor="accent1"/>
+      <w:sz w:val="24"/>
+      <w:szCs w:val="24"/>
     </w:rPr>
   </w:style>
   <w:style w:type="paragraph" w:styleId="Heading9">
-    <w:name w:val="heading 9"/>
+    <w:name w:val="Heading 9"/>
     <w:basedOn w:val="Normal"/>
     <w:next w:val="BodyText"/>
     <w:uiPriority w:val="9"/>
@@ -1458,19 +1205,47 @@
     <w:rPr>
       <w:rFonts w:asciiTheme="majorHAnsi" w:eastAsiaTheme="majorEastAsia" w:hAnsiTheme="majorHAnsi" w:cstheme="majorBidi"/>
       <w:color w:val="4F81BD" w:themeColor="accent1"/>
-    </w:rPr>
+      <w:sz w:val="24"/>
+      <w:szCs w:val="24"/>
+    </w:rPr>
+  </w:style>
+  <w:style w:type="paragraph" w:styleId="BlockText">
+    <w:name w:val="Block Text"/>
+    <w:basedOn w:val="BodyText"/>
+    <w:next w:val="BodyText"/>
+    <w:uiPriority w:val="9"/>
+    <w:unhideWhenUsed/>
+    <w:qFormat/>
+    <w:pPr>
+      <w:spacing w:before="100" w:after="100"/>
+      <w:ind w:firstLine="0"/>
+    </w:pPr>
+    <w:rPr>
+      <w:rFonts w:asciiTheme="majorHAnsi" w:eastAsiaTheme="majorEastAsia" w:hAnsiTheme="majorHAnsi" w:cstheme="majorBidi"/>
+      <w:bCs/>
+      <w:sz w:val="20"/>
+      <w:szCs w:val="20"/>
+    </w:rPr>
+  </w:style>
+  <w:style w:type="paragraph" w:styleId="FootnoteText">
+    <w:name w:val="Footnote Text"/>
+    <w:basedOn w:val="Normal"/>
+    <w:next w:val="FootnoteText"/>
+    <w:uiPriority w:val="9"/>
+    <w:unhideWhenUsed/>
+    <w:qFormat/>
   </w:style>
   <w:style w:type="character" w:default="1" w:styleId="DefaultParagraphFont">
     <w:name w:val="Default Paragraph Font"/>
-    <w:uiPriority w:val="1"/>
     <w:semiHidden/>
     <w:unhideWhenUsed/>
   </w:style>
-  <w:style w:type="table" w:default="1" w:styleId="TableNormal">
-    <w:name w:val="Normal Table"/>
-    <w:uiPriority w:val="99"/>
+  <w:style w:type="table" w:default="1" w:styleId="Table">
+    <w:name w:val="Table"/>
+    <w:basedOn w:val="TableNormal"/>
     <w:semiHidden/>
     <w:unhideWhenUsed/>
+    <w:qFormat/>
     <w:tblPr>
       <w:tblInd w:w="0" w:type="dxa"/>
       <w:tblCellMar>
@@ -1481,146 +1256,6 @@
       </w:tblCellMar>
     </w:tblPr>
   </w:style>
-  <w:style w:type="numbering" w:default="1" w:styleId="NoList">
-    <w:name w:val="No List"/>
-    <w:uiPriority w:val="99"/>
-    <w:semiHidden/>
-    <w:unhideWhenUsed/>
-  </w:style>
-  <w:style w:type="paragraph" w:styleId="BodyText">
-    <w:name w:val="Body Text"/>
-    <w:basedOn w:val="Normal"/>
-    <w:qFormat/>
-    <w:pPr>
-      <w:spacing w:before="180" w:after="180"/>
-    </w:pPr>
-  </w:style>
-  <w:style w:type="paragraph" w:customStyle="1" w:styleId="FirstParagraph">
-    <w:name w:val="First Paragraph"/>
-    <w:basedOn w:val="BodyText"/>
-    <w:next w:val="BodyText"/>
-    <w:qFormat/>
-  </w:style>
-  <w:style w:type="paragraph" w:customStyle="1" w:styleId="Compact">
-    <w:name w:val="Compact"/>
-    <w:basedOn w:val="BodyText"/>
-    <w:qFormat/>
-    <w:pPr>
-      <w:spacing w:before="36" w:after="36"/>
-    </w:pPr>
-  </w:style>
-  <w:style w:type="paragraph" w:styleId="Title">
-    <w:name w:val="Title"/>
-    <w:basedOn w:val="Normal"/>
-    <w:next w:val="BodyText"/>
-    <w:qFormat/>
-    <w:pPr>
-      <w:keepNext/>
-      <w:keepLines/>
-      <w:spacing w:before="480" w:after="240"/>
-      <w:jc w:val="center"/>
-    </w:pPr>
-    <w:rPr>
-      <w:rFonts w:asciiTheme="majorHAnsi" w:eastAsiaTheme="majorEastAsia" w:hAnsiTheme="majorHAnsi" w:cstheme="majorBidi"/>
-      <w:b/>
-      <w:bCs/>
-      <w:color w:val="345A8A" w:themeColor="accent1" w:themeShade="B5"/>
-      <w:sz w:val="36"/>
-      <w:szCs w:val="36"/>
-    </w:rPr>
-  </w:style>
-  <w:style w:type="paragraph" w:styleId="Subtitle">
-    <w:name w:val="Subtitle"/>
-    <w:basedOn w:val="Title"/>
-    <w:next w:val="BodyText"/>
-    <w:qFormat/>
-    <w:pPr>
-      <w:spacing w:before="240"/>
-    </w:pPr>
-    <w:rPr>
-      <w:sz w:val="30"/>
-      <w:szCs w:val="30"/>
-    </w:rPr>
-  </w:style>
-  <w:style w:type="paragraph" w:customStyle="1" w:styleId="Author">
-    <w:name w:val="Author"/>
-    <w:next w:val="BodyText"/>
-    <w:qFormat/>
-    <w:pPr>
-      <w:keepNext/>
-      <w:keepLines/>
-      <w:jc w:val="center"/>
-    </w:pPr>
-  </w:style>
-  <w:style w:type="paragraph" w:styleId="Date">
-    <w:name w:val="Date"/>
-    <w:next w:val="BodyText"/>
-    <w:qFormat/>
-    <w:pPr>
-      <w:keepNext/>
-      <w:keepLines/>
-      <w:jc w:val="center"/>
-    </w:pPr>
-  </w:style>
-  <w:style w:type="paragraph" w:customStyle="1" w:styleId="Abstract">
-    <w:name w:val="Abstract"/>
-    <w:basedOn w:val="Normal"/>
-    <w:next w:val="BodyText"/>
-    <w:qFormat/>
-    <w:pPr>
-      <w:keepNext/>
-      <w:keepLines/>
-      <w:spacing w:before="300" w:after="300"/>
-    </w:pPr>
-    <w:rPr>
-      <w:sz w:val="20"/>
-      <w:szCs w:val="20"/>
-    </w:rPr>
-  </w:style>
-  <w:style w:type="paragraph" w:styleId="Bibliography">
-    <w:name w:val="Bibliography"/>
-    <w:basedOn w:val="Normal"/>
-    <w:qFormat/>
-  </w:style>
-  <w:style w:type="paragraph" w:styleId="BlockText">
-    <w:name w:val="Block Text"/>
-    <w:basedOn w:val="BodyText"/>
-    <w:next w:val="BodyText"/>
-    <w:uiPriority w:val="9"/>
-    <w:unhideWhenUsed/>
-    <w:qFormat/>
-    <w:pPr>
-      <w:spacing w:before="100" w:after="100"/>
-    </w:pPr>
-    <w:rPr>
-      <w:rFonts w:asciiTheme="majorHAnsi" w:eastAsiaTheme="majorEastAsia" w:hAnsiTheme="majorHAnsi" w:cstheme="majorBidi"/>
-      <w:bCs/>
-      <w:sz w:val="20"/>
-      <w:szCs w:val="20"/>
-    </w:rPr>
-  </w:style>
-  <w:style w:type="paragraph" w:styleId="FootnoteText">
-    <w:name w:val="footnote text"/>
-    <w:basedOn w:val="Normal"/>
-    <w:uiPriority w:val="9"/>
-    <w:unhideWhenUsed/>
-    <w:qFormat/>
-  </w:style>
-  <w:style w:type="table" w:customStyle="1" w:styleId="Table">
-    <w:name w:val="Table"/>
-    <w:semiHidden/>
-    <w:unhideWhenUsed/>
-    <w:qFormat/>
-    <w:tblPr>
-      <w:tblInd w:w="0" w:type="dxa"/>
-      <w:tblCellMar>
-        <w:top w:w="0" w:type="dxa"/>
-        <w:left w:w="108" w:type="dxa"/>
-        <w:bottom w:w="0" w:type="dxa"/>
-        <w:right w:w="108" w:type="dxa"/>
-      </w:tblCellMar>
-    </w:tblPr>
-  </w:style>
   <w:style w:type="paragraph" w:customStyle="1" w:styleId="DefinitionTerm">
     <w:name w:val="Definition Term"/>
     <w:basedOn w:val="Normal"/>
@@ -1639,11 +1274,11 @@
     <w:basedOn w:val="Normal"/>
   </w:style>
   <w:style w:type="paragraph" w:styleId="Caption">
-    <w:name w:val="caption"/>
+    <w:name w:val="Caption"/>
     <w:basedOn w:val="Normal"/>
-    <w:link w:val="CaptionChar"/>
-    <w:pPr>
-      <w:spacing w:after="120"/>
+    <w:link w:val="BodyTextChar"/>
+    <w:pPr>
+      <w:spacing w:before="0" w:after="120"/>
     </w:pPr>
     <w:rPr>
       <w:i/>
@@ -1671,30 +1306,29 @@
       <w:keepNext/>
     </w:pPr>
   </w:style>
-  <w:style w:type="character" w:customStyle="1" w:styleId="CaptionChar">
-    <w:name w:val="Caption Char"/>
+  <w:style w:type="character" w:customStyle="1" w:styleId="BodyTextChar">
+    <w:name w:val="Body Text Char"/>
     <w:basedOn w:val="DefaultParagraphFont"/>
-    <w:link w:val="Caption"/>
+    <w:link w:val="BodyText"/>
   </w:style>
   <w:style w:type="character" w:customStyle="1" w:styleId="VerbatimChar">
     <w:name w:val="Verbatim Char"/>
-    <w:basedOn w:val="CaptionChar"/>
-    <w:link w:val="SourceCode"/>
+    <w:basedOn w:val="BodyTextChar"/>
     <w:rPr>
       <w:rFonts w:ascii="Consolas" w:hAnsi="Consolas"/>
       <w:sz w:val="22"/>
     </w:rPr>
   </w:style>
   <w:style w:type="character" w:styleId="FootnoteReference">
-    <w:name w:val="footnote reference"/>
-    <w:basedOn w:val="CaptionChar"/>
+    <w:name w:val="Footnote Reference"/>
+    <w:basedOn w:val="BodyTextChar"/>
     <w:rPr>
       <w:vertAlign w:val="superscript"/>
     </w:rPr>
   </w:style>
   <w:style w:type="character" w:styleId="Hyperlink">
     <w:name w:val="Hyperlink"/>
-    <w:basedOn w:val="CaptionChar"/>
+    <w:basedOn w:val="BodyTextChar"/>
     <w:rPr>
       <w:color w:val="4F81BD" w:themeColor="accent1"/>
     </w:rPr>
@@ -1711,6 +1345,7 @@
       <w:outlineLvl w:val="9"/>
     </w:pPr>
     <w:rPr>
+      <w:rFonts w:asciiTheme="majorHAnsi" w:eastAsiaTheme="majorEastAsia" w:hAnsiTheme="majorHAnsi" w:cstheme="majorBidi"/>
       <w:b w:val="0"/>
       <w:bCs w:val="0"/>
       <w:color w:val="365F91" w:themeColor="accent1" w:themeShade="BF"/>
@@ -1721,329 +1356,267 @@
     <w:basedOn w:val="Normal"/>
     <w:link w:val="VerbatimChar"/>
     <w:pPr>
-      <w:shd w:val="clear" w:color="auto" w:fill="F8F8F8"/>
-      <w:wordWrap w:val="0"/>
+      <w:wordWrap w:val="off"/>
+      <w:shd w:val="clear" w:fill="f8f8f8"/>
     </w:pPr>
   </w:style>
   <w:style w:type="character" w:customStyle="1" w:styleId="KeywordTok">
     <w:name w:val="KeywordTok"/>
     <w:basedOn w:val="VerbatimChar"/>
     <w:rPr>
-      <w:rFonts w:ascii="Consolas" w:hAnsi="Consolas"/>
+      <w:color w:val="204a87"/>
+      <w:shd w:val="clear" w:fill="f8f8f8"/>
       <w:b/>
-      <w:color w:val="204A87"/>
-      <w:sz w:val="22"/>
-      <w:shd w:val="clear" w:color="auto" w:fill="F8F8F8"/>
     </w:rPr>
   </w:style>
   <w:style w:type="character" w:customStyle="1" w:styleId="DataTypeTok">
     <w:name w:val="DataTypeTok"/>
     <w:basedOn w:val="VerbatimChar"/>
     <w:rPr>
-      <w:rFonts w:ascii="Consolas" w:hAnsi="Consolas"/>
-      <w:color w:val="204A87"/>
-      <w:sz w:val="22"/>
-      <w:shd w:val="clear" w:color="auto" w:fill="F8F8F8"/>
+      <w:color w:val="204a87"/>
+      <w:shd w:val="clear" w:fill="f8f8f8"/>
     </w:rPr>
   </w:style>
   <w:style w:type="character" w:customStyle="1" w:styleId="DecValTok">
     <w:name w:val="DecValTok"/>
     <w:basedOn w:val="VerbatimChar"/>
     <w:rPr>
-      <w:rFonts w:ascii="Consolas" w:hAnsi="Consolas"/>
-      <w:color w:val="0000CF"/>
-      <w:sz w:val="22"/>
-      <w:shd w:val="clear" w:color="auto" w:fill="F8F8F8"/>
+      <w:color w:val="0000cf"/>
+      <w:shd w:val="clear" w:fill="f8f8f8"/>
     </w:rPr>
   </w:style>
   <w:style w:type="character" w:customStyle="1" w:styleId="BaseNTok">
     <w:name w:val="BaseNTok"/>
     <w:basedOn w:val="VerbatimChar"/>
     <w:rPr>
-      <w:rFonts w:ascii="Consolas" w:hAnsi="Consolas"/>
-      <w:color w:val="0000CF"/>
-      <w:sz w:val="22"/>
-      <w:shd w:val="clear" w:color="auto" w:fill="F8F8F8"/>
+      <w:color w:val="0000cf"/>
+      <w:shd w:val="clear" w:fill="f8f8f8"/>
     </w:rPr>
   </w:style>
   <w:style w:type="character" w:customStyle="1" w:styleId="FloatTok">
     <w:name w:val="FloatTok"/>
     <w:basedOn w:val="VerbatimChar"/>
     <w:rPr>
-      <w:rFonts w:ascii="Consolas" w:hAnsi="Consolas"/>
-      <w:color w:val="0000CF"/>
-      <w:sz w:val="22"/>
-      <w:shd w:val="clear" w:color="auto" w:fill="F8F8F8"/>
+      <w:color w:val="0000cf"/>
+      <w:shd w:val="clear" w:fill="f8f8f8"/>
     </w:rPr>
   </w:style>
   <w:style w:type="character" w:customStyle="1" w:styleId="ConstantTok">
     <w:name w:val="ConstantTok"/>
     <w:basedOn w:val="VerbatimChar"/>
     <w:rPr>
-      <w:rFonts w:ascii="Consolas" w:hAnsi="Consolas"/>
       <w:color w:val="000000"/>
-      <w:sz w:val="22"/>
-      <w:shd w:val="clear" w:color="auto" w:fill="F8F8F8"/>
+      <w:shd w:val="clear" w:fill="f8f8f8"/>
     </w:rPr>
   </w:style>
   <w:style w:type="character" w:customStyle="1" w:styleId="CharTok">
     <w:name w:val="CharTok"/>
     <w:basedOn w:val="VerbatimChar"/>
     <w:rPr>
-      <w:rFonts w:ascii="Consolas" w:hAnsi="Consolas"/>
-      <w:color w:val="4E9A06"/>
-      <w:sz w:val="22"/>
-      <w:shd w:val="clear" w:color="auto" w:fill="F8F8F8"/>
+      <w:color w:val="4e9a06"/>
+      <w:shd w:val="clear" w:fill="f8f8f8"/>
     </w:rPr>
   </w:style>
   <w:style w:type="character" w:customStyle="1" w:styleId="SpecialCharTok">
     <w:name w:val="SpecialCharTok"/>
     <w:basedOn w:val="VerbatimChar"/>
     <w:rPr>
-      <w:rFonts w:ascii="Consolas" w:hAnsi="Consolas"/>
       <w:color w:val="000000"/>
-      <w:sz w:val="22"/>
-      <w:shd w:val="clear" w:color="auto" w:fill="F8F8F8"/>
+      <w:shd w:val="clear" w:fill="f8f8f8"/>
     </w:rPr>
   </w:style>
   <w:style w:type="character" w:customStyle="1" w:styleId="StringTok">
     <w:name w:val="StringTok"/>
     <w:basedOn w:val="VerbatimChar"/>
     <w:rPr>
-      <w:rFonts w:ascii="Consolas" w:hAnsi="Consolas"/>
-      <w:color w:val="4E9A06"/>
-      <w:sz w:val="22"/>
-      <w:shd w:val="clear" w:color="auto" w:fill="F8F8F8"/>
+      <w:color w:val="4e9a06"/>
+      <w:shd w:val="clear" w:fill="f8f8f8"/>
     </w:rPr>
   </w:style>
   <w:style w:type="character" w:customStyle="1" w:styleId="VerbatimStringTok">
     <w:name w:val="VerbatimStringTok"/>
     <w:basedOn w:val="VerbatimChar"/>
     <w:rPr>
-      <w:rFonts w:ascii="Consolas" w:hAnsi="Consolas"/>
-      <w:color w:val="4E9A06"/>
-      <w:sz w:val="22"/>
-      <w:shd w:val="clear" w:color="auto" w:fill="F8F8F8"/>
+      <w:color w:val="4e9a06"/>
+      <w:shd w:val="clear" w:fill="f8f8f8"/>
     </w:rPr>
   </w:style>
   <w:style w:type="character" w:customStyle="1" w:styleId="SpecialStringTok">
     <w:name w:val="SpecialStringTok"/>
     <w:basedOn w:val="VerbatimChar"/>
     <w:rPr>
-      <w:rFonts w:ascii="Consolas" w:hAnsi="Consolas"/>
-      <w:color w:val="4E9A06"/>
-      <w:sz w:val="22"/>
-      <w:shd w:val="clear" w:color="auto" w:fill="F8F8F8"/>
+      <w:color w:val="4e9a06"/>
+      <w:shd w:val="clear" w:fill="f8f8f8"/>
     </w:rPr>
   </w:style>
   <w:style w:type="character" w:customStyle="1" w:styleId="ImportTok">
     <w:name w:val="ImportTok"/>
     <w:basedOn w:val="VerbatimChar"/>
     <w:rPr>
-      <w:rFonts w:ascii="Consolas" w:hAnsi="Consolas"/>
-      <w:sz w:val="22"/>
-      <w:shd w:val="clear" w:color="auto" w:fill="F8F8F8"/>
+      <w:shd w:val="clear" w:fill="f8f8f8"/>
     </w:rPr>
   </w:style>
   <w:style w:type="character" w:customStyle="1" w:styleId="CommentTok">
     <w:name w:val="CommentTok"/>
     <w:basedOn w:val="VerbatimChar"/>
     <w:rPr>
-      <w:rFonts w:ascii="Consolas" w:hAnsi="Consolas"/>
+      <w:color w:val="8f5902"/>
+      <w:shd w:val="clear" w:fill="f8f8f8"/>
       <w:i/>
-      <w:color w:val="8F5902"/>
-      <w:sz w:val="22"/>
-      <w:shd w:val="clear" w:color="auto" w:fill="F8F8F8"/>
     </w:rPr>
   </w:style>
   <w:style w:type="character" w:customStyle="1" w:styleId="DocumentationTok">
     <w:name w:val="DocumentationTok"/>
     <w:basedOn w:val="VerbatimChar"/>
     <w:rPr>
-      <w:rFonts w:ascii="Consolas" w:hAnsi="Consolas"/>
+      <w:color w:val="8f5902"/>
+      <w:shd w:val="clear" w:fill="f8f8f8"/>
       <w:b/>
       <w:i/>
-      <w:color w:val="8F5902"/>
-      <w:sz w:val="22"/>
-      <w:shd w:val="clear" w:color="auto" w:fill="F8F8F8"/>
     </w:rPr>
   </w:style>
   <w:style w:type="character" w:customStyle="1" w:styleId="AnnotationTok">
     <w:name w:val="AnnotationTok"/>
     <w:basedOn w:val="VerbatimChar"/>
     <w:rPr>
-      <w:rFonts w:ascii="Consolas" w:hAnsi="Consolas"/>
+      <w:color w:val="8f5902"/>
+      <w:shd w:val="clear" w:fill="f8f8f8"/>
       <w:b/>
       <w:i/>
-      <w:color w:val="8F5902"/>
-      <w:sz w:val="22"/>
-      <w:shd w:val="clear" w:color="auto" w:fill="F8F8F8"/>
     </w:rPr>
   </w:style>
   <w:style w:type="character" w:customStyle="1" w:styleId="CommentVarTok">
     <w:name w:val="CommentVarTok"/>
     <w:basedOn w:val="VerbatimChar"/>
     <w:rPr>
-      <w:rFonts w:ascii="Consolas" w:hAnsi="Consolas"/>
+      <w:color w:val="8f5902"/>
+      <w:shd w:val="clear" w:fill="f8f8f8"/>
       <w:b/>
       <w:i/>
-      <w:color w:val="8F5902"/>
-      <w:sz w:val="22"/>
-      <w:shd w:val="clear" w:color="auto" w:fill="F8F8F8"/>
     </w:rPr>
   </w:style>
   <w:style w:type="character" w:customStyle="1" w:styleId="OtherTok">
     <w:name w:val="OtherTok"/>
     <w:basedOn w:val="VerbatimChar"/>
     <w:rPr>
-      <w:rFonts w:ascii="Consolas" w:hAnsi="Consolas"/>
-      <w:color w:val="8F5902"/>
-      <w:sz w:val="22"/>
-      <w:shd w:val="clear" w:color="auto" w:fill="F8F8F8"/>
+      <w:color w:val="8f5902"/>
+      <w:shd w:val="clear" w:fill="f8f8f8"/>
     </w:rPr>
   </w:style>
   <w:style w:type="character" w:customStyle="1" w:styleId="FunctionTok">
     <w:name w:val="FunctionTok"/>
     <w:basedOn w:val="VerbatimChar"/>
     <w:rPr>
-      <w:rFonts w:ascii="Consolas" w:hAnsi="Consolas"/>
       <w:color w:val="000000"/>
-      <w:sz w:val="22"/>
-      <w:shd w:val="clear" w:color="auto" w:fill="F8F8F8"/>
+      <w:shd w:val="clear" w:fill="f8f8f8"/>
     </w:rPr>
   </w:style>
   <w:style w:type="character" w:customStyle="1" w:styleId="VariableTok">
     <w:name w:val="VariableTok"/>
     <w:basedOn w:val="VerbatimChar"/>
     <w:rPr>
-      <w:rFonts w:ascii="Consolas" w:hAnsi="Consolas"/>
       <w:color w:val="000000"/>
-      <w:sz w:val="22"/>
-      <w:shd w:val="clear" w:color="auto" w:fill="F8F8F8"/>
+      <w:shd w:val="clear" w:fill="f8f8f8"/>
     </w:rPr>
   </w:style>
   <w:style w:type="character" w:customStyle="1" w:styleId="ControlFlowTok">
     <w:name w:val="ControlFlowTok"/>
     <w:basedOn w:val="VerbatimChar"/>
     <w:rPr>
-      <w:rFonts w:ascii="Consolas" w:hAnsi="Consolas"/>
+      <w:color w:val="204a87"/>
+      <w:shd w:val="clear" w:fill="f8f8f8"/>
       <w:b/>
-      <w:color w:val="204A87"/>
-      <w:sz w:val="22"/>
-      <w:shd w:val="clear" w:color="auto" w:fill="F8F8F8"/>
     </w:rPr>
   </w:style>
   <w:style w:type="character" w:customStyle="1" w:styleId="OperatorTok">
     <w:name w:val="OperatorTok"/>
     <w:basedOn w:val="VerbatimChar"/>
     <w:rPr>
-      <w:rFonts w:ascii="Consolas" w:hAnsi="Consolas"/>
+      <w:color w:val="ce5c00"/>
+      <w:shd w:val="clear" w:fill="f8f8f8"/>
       <w:b/>
-      <w:color w:val="CE5C00"/>
-      <w:sz w:val="22"/>
-      <w:shd w:val="clear" w:color="auto" w:fill="F8F8F8"/>
     </w:rPr>
   </w:style>
   <w:style w:type="character" w:customStyle="1" w:styleId="BuiltInTok">
     <w:name w:val="BuiltInTok"/>
     <w:basedOn w:val="VerbatimChar"/>
     <w:rPr>
-      <w:rFonts w:ascii="Consolas" w:hAnsi="Consolas"/>
-      <w:sz w:val="22"/>
-      <w:shd w:val="clear" w:color="auto" w:fill="F8F8F8"/>
+      <w:shd w:val="clear" w:fill="f8f8f8"/>
     </w:rPr>
   </w:style>
   <w:style w:type="character" w:customStyle="1" w:styleId="ExtensionTok">
     <w:name w:val="ExtensionTok"/>
     <w:basedOn w:val="VerbatimChar"/>
     <w:rPr>
-      <w:rFonts w:ascii="Consolas" w:hAnsi="Consolas"/>
-      <w:sz w:val="22"/>
-      <w:shd w:val="clear" w:color="auto" w:fill="F8F8F8"/>
+      <w:shd w:val="clear" w:fill="f8f8f8"/>
     </w:rPr>
   </w:style>
   <w:style w:type="character" w:customStyle="1" w:styleId="PreprocessorTok">
     <w:name w:val="PreprocessorTok"/>
     <w:basedOn w:val="VerbatimChar"/>
     <w:rPr>
-      <w:rFonts w:ascii="Consolas" w:hAnsi="Consolas"/>
+      <w:color w:val="8f5902"/>
+      <w:shd w:val="clear" w:fill="f8f8f8"/>
       <w:i/>
-      <w:color w:val="8F5902"/>
-      <w:sz w:val="22"/>
-      <w:shd w:val="clear" w:color="auto" w:fill="F8F8F8"/>
     </w:rPr>
   </w:style>
   <w:style w:type="character" w:customStyle="1" w:styleId="AttributeTok">
     <w:name w:val="AttributeTok"/>
     <w:basedOn w:val="VerbatimChar"/>
     <w:rPr>
-      <w:rFonts w:ascii="Consolas" w:hAnsi="Consolas"/>
-      <w:color w:val="C4A000"/>
-      <w:sz w:val="22"/>
-      <w:shd w:val="clear" w:color="auto" w:fill="F8F8F8"/>
+      <w:color w:val="c4a000"/>
+      <w:shd w:val="clear" w:fill="f8f8f8"/>
     </w:rPr>
   </w:style>
   <w:style w:type="character" w:customStyle="1" w:styleId="RegionMarkerTok">
     <w:name w:val="RegionMarkerTok"/>
     <w:basedOn w:val="VerbatimChar"/>
     <w:rPr>
-      <w:rFonts w:ascii="Consolas" w:hAnsi="Consolas"/>
-      <w:sz w:val="22"/>
-      <w:shd w:val="clear" w:color="auto" w:fill="F8F8F8"/>
+      <w:shd w:val="clear" w:fill="f8f8f8"/>
     </w:rPr>
   </w:style>
   <w:style w:type="character" w:customStyle="1" w:styleId="InformationTok">
     <w:name w:val="InformationTok"/>
     <w:basedOn w:val="VerbatimChar"/>
     <w:rPr>
-      <w:rFonts w:ascii="Consolas" w:hAnsi="Consolas"/>
+      <w:color w:val="8f5902"/>
+      <w:shd w:val="clear" w:fill="f8f8f8"/>
       <w:b/>
       <w:i/>
-      <w:color w:val="8F5902"/>
-      <w:sz w:val="22"/>
-      <w:shd w:val="clear" w:color="auto" w:fill="F8F8F8"/>
     </w:rPr>
   </w:style>
   <w:style w:type="character" w:customStyle="1" w:styleId="WarningTok">
     <w:name w:val="WarningTok"/>
     <w:basedOn w:val="VerbatimChar"/>
     <w:rPr>
-      <w:rFonts w:ascii="Consolas" w:hAnsi="Consolas"/>
+      <w:color w:val="8f5902"/>
+      <w:shd w:val="clear" w:fill="f8f8f8"/>
       <w:b/>
       <w:i/>
-      <w:color w:val="8F5902"/>
-      <w:sz w:val="22"/>
-      <w:shd w:val="clear" w:color="auto" w:fill="F8F8F8"/>
     </w:rPr>
   </w:style>
   <w:style w:type="character" w:customStyle="1" w:styleId="AlertTok">
     <w:name w:val="AlertTok"/>
     <w:basedOn w:val="VerbatimChar"/>
     <w:rPr>
-      <w:rFonts w:ascii="Consolas" w:hAnsi="Consolas"/>
-      <w:color w:val="EF2929"/>
-      <w:sz w:val="22"/>
-      <w:shd w:val="clear" w:color="auto" w:fill="F8F8F8"/>
+      <w:color w:val="ef2929"/>
+      <w:shd w:val="clear" w:fill="f8f8f8"/>
     </w:rPr>
   </w:style>
   <w:style w:type="character" w:customStyle="1" w:styleId="ErrorTok">
     <w:name w:val="ErrorTok"/>
     <w:basedOn w:val="VerbatimChar"/>
     <w:rPr>
-      <w:rFonts w:ascii="Consolas" w:hAnsi="Consolas"/>
+      <w:color w:val="a40000"/>
+      <w:shd w:val="clear" w:fill="f8f8f8"/>
       <w:b/>
-      <w:color w:val="A40000"/>
-      <w:sz w:val="22"/>
-      <w:shd w:val="clear" w:color="auto" w:fill="F8F8F8"/>
     </w:rPr>
   </w:style>
   <w:style w:type="character" w:customStyle="1" w:styleId="NormalTok">
     <w:name w:val="NormalTok"/>
     <w:basedOn w:val="VerbatimChar"/>
     <w:rPr>
-      <w:rFonts w:ascii="Consolas" w:hAnsi="Consolas"/>
-      <w:sz w:val="22"/>
-      <w:shd w:val="clear" w:color="auto" w:fill="F8F8F8"/>
+      <w:shd w:val="clear" w:fill="f8f8f8"/>
     </w:rPr>
   </w:style>
 </w:styles>

</xml_diff>

<commit_message>
Added Summary of the analysis at start of document
</commit_message>
<xml_diff>
--- a/curvework.docx
+++ b/curvework.docx
@@ -13,7 +13,37 @@
         <w:t xml:space="preserve"> </w:t>
       </w:r>
       <w:r>
-        <w:t xml:space="preserve">Total_Flow</w:t>
+        <w:t xml:space="preserve">Rate</w:t>
+      </w:r>
+      <w:r>
+        <w:t xml:space="preserve"> </w:t>
+      </w:r>
+      <w:r>
+        <w:t xml:space="preserve">of</w:t>
+      </w:r>
+      <w:r>
+        <w:t xml:space="preserve"> </w:t>
+      </w:r>
+      <w:r>
+        <w:t xml:space="preserve">change</w:t>
+      </w:r>
+      <w:r>
+        <w:t xml:space="preserve"> </w:t>
+      </w:r>
+      <w:r>
+        <w:t xml:space="preserve">of</w:t>
+      </w:r>
+      <w:r>
+        <w:t xml:space="preserve"> </w:t>
+      </w:r>
+      <w:r>
+        <w:t xml:space="preserve">positive</w:t>
+      </w:r>
+      <w:r>
+        <w:t xml:space="preserve"> </w:t>
+      </w:r>
+      <w:r>
+        <w:t xml:space="preserve">tests</w:t>
       </w:r>
     </w:p>
     <w:p>
@@ -68,7 +98,7 @@
         <w:rPr>
           <w:rStyle w:val="VerbatimChar"/>
         </w:rPr>
-        <w:t xml:space="preserve">The code was derrived from work by the DSI.</w:t>
+        <w:t xml:space="preserve">The code was derived from work by the DSI. This analysis looks at the rate of change of the positive rate of COVID-19 in Madison Wisconsin and matches this with the wastewater data. While offering promising results Difficulties arise when trying to convert it to a measure of positive COVID-19 rates. This and bad fundamentals leads to the conclusion that this is a bad model for Covid-19 positive rates.</w:t>
       </w:r>
       <w:r>
         <w:br/>
@@ -78,6 +108,37 @@
           <w:rStyle w:val="VerbatimChar"/>
         </w:rPr>
         <w:t xml:space="preserve">The Original R code file can be found in the [pandemic github repository](https://github.com/UW-Madison-DataScience/pandemic/blob/master/wastewater.Rmd).</w:t>
+      </w:r>
+      <w:r>
+        <w:br/>
+      </w:r>
+      <w:r>
+        <w:rPr>
+          <w:rStyle w:val="VerbatimChar"/>
+        </w:rPr>
+        <w:t xml:space="preserve">The Code for this R File can be found in the [Covid Waste Water Exploration](https://github.com/MarlinRLee/Covid-Waste-Water-Exploration/blob/main/general%20model%20finding.Rmd)</w:t>
+      </w:r>
+    </w:p>
+    <w:p>
+      <w:pPr>
+        <w:pStyle w:val="SourceCode"/>
+      </w:pPr>
+      <w:r>
+        <w:rPr>
+          <w:rStyle w:val="VerbatimChar"/>
+        </w:rPr>
+        <w:t xml:space="preserve">## [1] "Time shifted 5 Days"</w:t>
+      </w:r>
+    </w:p>
+    <w:p>
+      <w:pPr>
+        <w:pStyle w:val="SourceCode"/>
+      </w:pPr>
+      <w:r>
+        <w:rPr>
+          <w:rStyle w:val="VerbatimChar"/>
+        </w:rPr>
+        <w:t xml:space="preserve">## [1] "Model is log(N1/(Pct_BCoV*PMMoV))"</w:t>
       </w:r>
     </w:p>
     <w:p>
@@ -339,6 +400,14 @@
     </w:p>
     <w:p>
       <w:pPr>
+        <w:pStyle w:val="BodyText"/>
+      </w:pPr>
+      <w:r>
+        <w:t xml:space="preserve">Chronic Overprediction for The Madison Sample is likely due to the more frequent sample collection leading to less change per sample.</w:t>
+      </w:r>
+    </w:p>
+    <w:p>
+      <w:pPr>
         <w:pStyle w:val="SourceCode"/>
       </w:pPr>
       <w:r>
@@ -490,6 +559,110 @@
           </wp:inline>
         </w:drawing>
       </w:r>
+    </w:p>
+    <w:p>
+      <w:pPr>
+        <w:pStyle w:val="BodyText"/>
+      </w:pPr>
+      <w:r>
+        <w:t xml:space="preserve">R^2 for the model</w:t>
+      </w:r>
+    </w:p>
+    <w:p>
+      <w:pPr>
+        <w:pStyle w:val="SourceCode"/>
+      </w:pPr>
+      <w:r>
+        <w:rPr>
+          <w:rStyle w:val="VerbatimChar"/>
+        </w:rPr>
+        <w:t xml:space="preserve">## # A tibble: 6 x 2</w:t>
+      </w:r>
+      <w:r>
+        <w:br/>
+      </w:r>
+      <w:r>
+        <w:rPr>
+          <w:rStyle w:val="VerbatimChar"/>
+        </w:rPr>
+        <w:t xml:space="preserve">##   Site       R20</w:t>
+      </w:r>
+      <w:r>
+        <w:br/>
+      </w:r>
+      <w:r>
+        <w:rPr>
+          <w:rStyle w:val="VerbatimChar"/>
+        </w:rPr>
+        <w:t xml:space="preserve">##   &lt;chr&gt;    &lt;dbl&gt;</w:t>
+      </w:r>
+      <w:r>
+        <w:br/>
+      </w:r>
+      <w:r>
+        <w:rPr>
+          <w:rStyle w:val="VerbatimChar"/>
+        </w:rPr>
+        <w:t xml:space="preserve">## 1 Madison  0.990</w:t>
+      </w:r>
+      <w:r>
+        <w:br/>
+      </w:r>
+      <w:r>
+        <w:rPr>
+          <w:rStyle w:val="VerbatimChar"/>
+        </w:rPr>
+        <w:t xml:space="preserve">## 2 MMSD P11 0.984</w:t>
+      </w:r>
+      <w:r>
+        <w:br/>
+      </w:r>
+      <w:r>
+        <w:rPr>
+          <w:rStyle w:val="VerbatimChar"/>
+        </w:rPr>
+        <w:t xml:space="preserve">## 3 MMSD P18 0.990</w:t>
+      </w:r>
+      <w:r>
+        <w:br/>
+      </w:r>
+      <w:r>
+        <w:rPr>
+          <w:rStyle w:val="VerbatimChar"/>
+        </w:rPr>
+        <w:t xml:space="preserve">## 4 MMSD P2  0.985</w:t>
+      </w:r>
+      <w:r>
+        <w:br/>
+      </w:r>
+      <w:r>
+        <w:rPr>
+          <w:rStyle w:val="VerbatimChar"/>
+        </w:rPr>
+        <w:t xml:space="preserve">## 5 MMSD P7  0.989</w:t>
+      </w:r>
+      <w:r>
+        <w:br/>
+      </w:r>
+      <w:r>
+        <w:rPr>
+          <w:rStyle w:val="VerbatimChar"/>
+        </w:rPr>
+        <w:t xml:space="preserve">## 6 MMSD P8  0.989</w:t>
+      </w:r>
+    </w:p>
+    <w:p>
+      <w:pPr>
+        <w:pStyle w:val="FirstParagraph"/>
+      </w:pPr>
+      <w:r>
+        <w:t xml:space="preserve">Convert model of change of % positive tests into model of % positive test by summing previous values.</w:t>
+      </w:r>
+    </w:p>
+    <w:p>
+      <w:pPr>
+        <w:pStyle w:val="BodyText"/>
+      </w:pPr>
       <w:r>
         <w:drawing>
           <wp:inline>
@@ -500,7 +673,7 @@
               <a:graphicData uri="http://schemas.openxmlformats.org/drawingml/2006/picture">
                 <pic:pic>
                   <pic:nvPicPr>
-                    <pic:cNvPr descr="curvework_files/figure-docx/unnamed-chunk-7-3.png" id="0" name="Picture"/>
+                    <pic:cNvPr descr="curvework_files/figure-docx/unnamed-chunk-9-1.png" id="0" name="Picture"/>
                     <pic:cNvPicPr>
                       <a:picLocks noChangeArrowheads="1" noChangeAspect="1"/>
                     </pic:cNvPicPr>
@@ -542,7 +715,7 @@
               <a:graphicData uri="http://schemas.openxmlformats.org/drawingml/2006/picture">
                 <pic:pic>
                   <pic:nvPicPr>
-                    <pic:cNvPr descr="curvework_files/figure-docx/unnamed-chunk-7-4.png" id="0" name="Picture"/>
+                    <pic:cNvPr descr="curvework_files/figure-docx/unnamed-chunk-9-2.png" id="0" name="Picture"/>
                     <pic:cNvPicPr>
                       <a:picLocks noChangeArrowheads="1" noChangeAspect="1"/>
                     </pic:cNvPicPr>
@@ -580,98 +753,7 @@
         <w:pStyle w:val="BodyText"/>
       </w:pPr>
       <w:r>
-        <w:t xml:space="preserve">R^2 for the model</w:t>
-      </w:r>
-    </w:p>
-    <w:p>
-      <w:pPr>
-        <w:pStyle w:val="SourceCode"/>
-      </w:pPr>
-      <w:r>
-        <w:rPr>
-          <w:rStyle w:val="VerbatimChar"/>
-        </w:rPr>
-        <w:t xml:space="preserve">## # A tibble: 6 x 2</w:t>
-      </w:r>
-      <w:r>
-        <w:br/>
-      </w:r>
-      <w:r>
-        <w:rPr>
-          <w:rStyle w:val="VerbatimChar"/>
-        </w:rPr>
-        <w:t xml:space="preserve">##   Site        R2</w:t>
-      </w:r>
-      <w:r>
-        <w:br/>
-      </w:r>
-      <w:r>
-        <w:rPr>
-          <w:rStyle w:val="VerbatimChar"/>
-        </w:rPr>
-        <w:t xml:space="preserve">##   &lt;chr&gt;    &lt;dbl&gt;</w:t>
-      </w:r>
-      <w:r>
-        <w:br/>
-      </w:r>
-      <w:r>
-        <w:rPr>
-          <w:rStyle w:val="VerbatimChar"/>
-        </w:rPr>
-        <w:t xml:space="preserve">## 1 Madison  0.990</w:t>
-      </w:r>
-      <w:r>
-        <w:br/>
-      </w:r>
-      <w:r>
-        <w:rPr>
-          <w:rStyle w:val="VerbatimChar"/>
-        </w:rPr>
-        <w:t xml:space="preserve">## 2 MMSD P11 0.984</w:t>
-      </w:r>
-      <w:r>
-        <w:br/>
-      </w:r>
-      <w:r>
-        <w:rPr>
-          <w:rStyle w:val="VerbatimChar"/>
-        </w:rPr>
-        <w:t xml:space="preserve">## 3 MMSD P18 0.990</w:t>
-      </w:r>
-      <w:r>
-        <w:br/>
-      </w:r>
-      <w:r>
-        <w:rPr>
-          <w:rStyle w:val="VerbatimChar"/>
-        </w:rPr>
-        <w:t xml:space="preserve">## 4 MMSD P2  0.985</w:t>
-      </w:r>
-      <w:r>
-        <w:br/>
-      </w:r>
-      <w:r>
-        <w:rPr>
-          <w:rStyle w:val="VerbatimChar"/>
-        </w:rPr>
-        <w:t xml:space="preserve">## 5 MMSD P7  0.989</w:t>
-      </w:r>
-      <w:r>
-        <w:br/>
-      </w:r>
-      <w:r>
-        <w:rPr>
-          <w:rStyle w:val="VerbatimChar"/>
-        </w:rPr>
-        <w:t xml:space="preserve">## 6 MMSD P8  0.989</w:t>
-      </w:r>
-    </w:p>
-    <w:p>
-      <w:pPr>
-        <w:pStyle w:val="FirstParagraph"/>
-      </w:pPr>
-      <w:r>
-        <w:t xml:space="preserve">R^2 for the integrated model</w:t>
+        <w:t xml:space="preserve">R^2 for the integrated model. Terrible prediction for Madison is due to the chronic overprediction resulting from its more frequent sampling. Other sampling locations have otherwise unexplained inaccuracies</w:t>
       </w:r>
     </w:p>
     <w:p>

</xml_diff>